<commit_message>
Add solution for "Spring MVC - Creating Controllers and Views"
- Update course lecture
</commit_message>
<xml_diff>
--- a/Course Lecture.docx
+++ b/Course Lecture.docx
@@ -8864,6 +8864,456 @@
         </w:rPr>
         <w:t>Append the suffix</w:t>
       </w:r>
+    </w:p>
+    <w:p>
+      <w:pPr>
+        <w:spacing w:line="240" w:lineRule="atLeast"/>
+        <w:rPr>
+          <w:b/>
+          <w:sz w:val="28"/>
+          <w:szCs w:val="28"/>
+          <w:lang w:val="en-US"/>
+        </w:rPr>
+      </w:pPr>
+    </w:p>
+    <w:p>
+      <w:pPr>
+        <w:spacing w:line="240" w:lineRule="atLeast"/>
+        <w:rPr>
+          <w:b/>
+          <w:sz w:val="28"/>
+          <w:szCs w:val="28"/>
+          <w:lang w:val="en-US"/>
+        </w:rPr>
+      </w:pPr>
+    </w:p>
+    <w:p>
+      <w:pPr>
+        <w:spacing w:line="240" w:lineRule="atLeast"/>
+        <w:rPr>
+          <w:b/>
+          <w:sz w:val="28"/>
+          <w:szCs w:val="28"/>
+          <w:lang w:val="en-US"/>
+        </w:rPr>
+      </w:pPr>
+      <w:r>
+        <w:rPr>
+          <w:b/>
+          <w:sz w:val="28"/>
+          <w:szCs w:val="28"/>
+          <w:lang w:val="en-US"/>
+        </w:rPr>
+        <w:t>12. Spring MVC – Creating Controllers and Views.</w:t>
+      </w:r>
+    </w:p>
+    <w:p>
+      <w:pPr>
+        <w:spacing w:line="240" w:lineRule="atLeast"/>
+        <w:rPr>
+          <w:sz w:val="28"/>
+          <w:szCs w:val="28"/>
+          <w:lang w:val="en-US"/>
+        </w:rPr>
+      </w:pPr>
+      <w:r>
+        <w:rPr>
+          <w:sz w:val="28"/>
+          <w:szCs w:val="28"/>
+          <w:lang w:val="en-US"/>
+        </w:rPr>
+        <w:t>Development Process:</w:t>
+      </w:r>
+    </w:p>
+    <w:p>
+      <w:pPr>
+        <w:pStyle w:val="a3"/>
+        <w:numPr>
+          <w:ilvl w:val="0"/>
+          <w:numId w:val="18"/>
+        </w:numPr>
+        <w:spacing w:line="240" w:lineRule="atLeast"/>
+        <w:rPr>
+          <w:sz w:val="28"/>
+          <w:szCs w:val="28"/>
+          <w:lang w:val="en-US"/>
+        </w:rPr>
+      </w:pPr>
+      <w:r>
+        <w:rPr>
+          <w:sz w:val="28"/>
+          <w:szCs w:val="28"/>
+          <w:lang w:val="en-US"/>
+        </w:rPr>
+        <w:t>Create Controller class:</w:t>
+      </w:r>
+    </w:p>
+    <w:p>
+      <w:pPr>
+        <w:pStyle w:val="a3"/>
+        <w:numPr>
+          <w:ilvl w:val="1"/>
+          <w:numId w:val="18"/>
+        </w:numPr>
+        <w:spacing w:line="240" w:lineRule="atLeast"/>
+        <w:rPr>
+          <w:sz w:val="28"/>
+          <w:szCs w:val="28"/>
+          <w:lang w:val="en-US"/>
+        </w:rPr>
+      </w:pPr>
+      <w:r>
+        <w:rPr>
+          <w:sz w:val="28"/>
+          <w:szCs w:val="28"/>
+          <w:lang w:val="en-US"/>
+        </w:rPr>
+        <w:t>Annotate class with @Controller (extends from @Component)</w:t>
+      </w:r>
+    </w:p>
+    <w:p>
+      <w:pPr>
+        <w:pStyle w:val="a3"/>
+        <w:numPr>
+          <w:ilvl w:val="0"/>
+          <w:numId w:val="18"/>
+        </w:numPr>
+        <w:spacing w:line="240" w:lineRule="atLeast"/>
+        <w:rPr>
+          <w:sz w:val="28"/>
+          <w:szCs w:val="28"/>
+          <w:lang w:val="en-US"/>
+        </w:rPr>
+      </w:pPr>
+      <w:r>
+        <w:rPr>
+          <w:sz w:val="28"/>
+          <w:szCs w:val="28"/>
+          <w:lang w:val="en-US"/>
+        </w:rPr>
+        <w:t>Define Controller method (Any method name)</w:t>
+      </w:r>
+    </w:p>
+    <w:p>
+      <w:pPr>
+        <w:pStyle w:val="a3"/>
+        <w:numPr>
+          <w:ilvl w:val="0"/>
+          <w:numId w:val="18"/>
+        </w:numPr>
+        <w:spacing w:line="240" w:lineRule="atLeast"/>
+        <w:rPr>
+          <w:sz w:val="28"/>
+          <w:szCs w:val="28"/>
+          <w:lang w:val="en-US"/>
+        </w:rPr>
+      </w:pPr>
+      <w:r>
+        <w:rPr>
+          <w:sz w:val="28"/>
+          <w:szCs w:val="28"/>
+          <w:lang w:val="en-US"/>
+        </w:rPr>
+        <w:t>Add request Mapping to Controller method</w:t>
+      </w:r>
+    </w:p>
+    <w:p>
+      <w:pPr>
+        <w:pStyle w:val="a3"/>
+        <w:numPr>
+          <w:ilvl w:val="1"/>
+          <w:numId w:val="18"/>
+        </w:numPr>
+        <w:spacing w:line="240" w:lineRule="atLeast"/>
+        <w:rPr>
+          <w:sz w:val="28"/>
+          <w:szCs w:val="28"/>
+          <w:lang w:val="en-US"/>
+        </w:rPr>
+      </w:pPr>
+      <w:r>
+        <w:rPr>
+          <w:sz w:val="28"/>
+          <w:szCs w:val="28"/>
+          <w:lang w:val="en-US"/>
+        </w:rPr>
+        <w:t>Add @</w:t>
+      </w:r>
+      <w:proofErr w:type="spellStart"/>
+      <w:r>
+        <w:rPr>
+          <w:sz w:val="28"/>
+          <w:szCs w:val="28"/>
+          <w:lang w:val="en-US"/>
+        </w:rPr>
+        <w:t>RequestMapping</w:t>
+      </w:r>
+      <w:proofErr w:type="spellEnd"/>
+      <w:r>
+        <w:rPr>
+          <w:sz w:val="28"/>
+          <w:szCs w:val="28"/>
+          <w:lang w:val="en-US"/>
+        </w:rPr>
+        <w:t>(“/”) to the method</w:t>
+      </w:r>
+    </w:p>
+    <w:p>
+      <w:pPr>
+        <w:pStyle w:val="a3"/>
+        <w:numPr>
+          <w:ilvl w:val="0"/>
+          <w:numId w:val="18"/>
+        </w:numPr>
+        <w:spacing w:line="240" w:lineRule="atLeast"/>
+        <w:rPr>
+          <w:sz w:val="28"/>
+          <w:szCs w:val="28"/>
+          <w:lang w:val="en-US"/>
+        </w:rPr>
+      </w:pPr>
+      <w:r>
+        <w:rPr>
+          <w:sz w:val="28"/>
+          <w:szCs w:val="28"/>
+          <w:lang w:val="en-US"/>
+        </w:rPr>
+        <w:t>Return View Name</w:t>
+      </w:r>
+    </w:p>
+    <w:p>
+      <w:pPr>
+        <w:pStyle w:val="a3"/>
+        <w:numPr>
+          <w:ilvl w:val="1"/>
+          <w:numId w:val="18"/>
+        </w:numPr>
+        <w:spacing w:line="240" w:lineRule="atLeast"/>
+        <w:rPr>
+          <w:sz w:val="28"/>
+          <w:szCs w:val="28"/>
+          <w:lang w:val="en-US"/>
+        </w:rPr>
+      </w:pPr>
+      <w:r>
+        <w:rPr>
+          <w:sz w:val="28"/>
+          <w:szCs w:val="28"/>
+          <w:lang w:val="en-US"/>
+        </w:rPr>
+        <w:t>Inside the controller method we need to return view name</w:t>
+      </w:r>
+    </w:p>
+    <w:p>
+      <w:pPr>
+        <w:pStyle w:val="a3"/>
+        <w:numPr>
+          <w:ilvl w:val="0"/>
+          <w:numId w:val="18"/>
+        </w:numPr>
+        <w:spacing w:line="240" w:lineRule="atLeast"/>
+        <w:rPr>
+          <w:sz w:val="28"/>
+          <w:szCs w:val="28"/>
+          <w:lang w:val="en-US"/>
+        </w:rPr>
+      </w:pPr>
+      <w:r>
+        <w:rPr>
+          <w:sz w:val="28"/>
+          <w:szCs w:val="28"/>
+          <w:lang w:val="en-US"/>
+        </w:rPr>
+        <w:t>Develop View Page</w:t>
+      </w:r>
+    </w:p>
+    <w:p>
+      <w:pPr>
+        <w:spacing w:line="240" w:lineRule="atLeast"/>
+        <w:rPr>
+          <w:sz w:val="28"/>
+          <w:szCs w:val="28"/>
+          <w:lang w:val="en-US"/>
+        </w:rPr>
+      </w:pPr>
+      <w:r>
+        <w:rPr>
+          <w:sz w:val="28"/>
+          <w:szCs w:val="28"/>
+          <w:lang w:val="en-US"/>
+        </w:rPr>
+        <w:t>Form. Development Process:</w:t>
+      </w:r>
+    </w:p>
+    <w:p>
+      <w:pPr>
+        <w:pStyle w:val="a3"/>
+        <w:numPr>
+          <w:ilvl w:val="0"/>
+          <w:numId w:val="19"/>
+        </w:numPr>
+        <w:spacing w:line="240" w:lineRule="atLeast"/>
+        <w:rPr>
+          <w:sz w:val="28"/>
+          <w:szCs w:val="28"/>
+          <w:lang w:val="en-US"/>
+        </w:rPr>
+      </w:pPr>
+      <w:r>
+        <w:rPr>
+          <w:sz w:val="28"/>
+          <w:szCs w:val="28"/>
+          <w:lang w:val="en-US"/>
+        </w:rPr>
+        <w:t>Create Controller class</w:t>
+      </w:r>
+    </w:p>
+    <w:p>
+      <w:pPr>
+        <w:pStyle w:val="a3"/>
+        <w:numPr>
+          <w:ilvl w:val="0"/>
+          <w:numId w:val="19"/>
+        </w:numPr>
+        <w:spacing w:line="240" w:lineRule="atLeast"/>
+        <w:rPr>
+          <w:sz w:val="28"/>
+          <w:szCs w:val="28"/>
+          <w:lang w:val="en-US"/>
+        </w:rPr>
+      </w:pPr>
+      <w:r>
+        <w:rPr>
+          <w:sz w:val="28"/>
+          <w:szCs w:val="28"/>
+          <w:lang w:val="en-US"/>
+        </w:rPr>
+        <w:t>Show HTML form</w:t>
+      </w:r>
+    </w:p>
+    <w:p>
+      <w:pPr>
+        <w:pStyle w:val="a3"/>
+        <w:numPr>
+          <w:ilvl w:val="1"/>
+          <w:numId w:val="19"/>
+        </w:numPr>
+        <w:spacing w:line="240" w:lineRule="atLeast"/>
+        <w:rPr>
+          <w:sz w:val="28"/>
+          <w:szCs w:val="28"/>
+          <w:lang w:val="en-US"/>
+        </w:rPr>
+      </w:pPr>
+      <w:r>
+        <w:rPr>
+          <w:sz w:val="28"/>
+          <w:szCs w:val="28"/>
+          <w:lang w:val="en-US"/>
+        </w:rPr>
+        <w:t>Create controller method to show HTML Form</w:t>
+      </w:r>
+    </w:p>
+    <w:p>
+      <w:pPr>
+        <w:pStyle w:val="a3"/>
+        <w:numPr>
+          <w:ilvl w:val="1"/>
+          <w:numId w:val="19"/>
+        </w:numPr>
+        <w:spacing w:line="240" w:lineRule="atLeast"/>
+        <w:rPr>
+          <w:sz w:val="28"/>
+          <w:szCs w:val="28"/>
+          <w:lang w:val="en-US"/>
+        </w:rPr>
+      </w:pPr>
+      <w:r>
+        <w:rPr>
+          <w:sz w:val="28"/>
+          <w:szCs w:val="28"/>
+          <w:lang w:val="en-US"/>
+        </w:rPr>
+        <w:lastRenderedPageBreak/>
+        <w:t>Create View Page for HTML form</w:t>
+      </w:r>
+    </w:p>
+    <w:p>
+      <w:pPr>
+        <w:pStyle w:val="a3"/>
+        <w:numPr>
+          <w:ilvl w:val="0"/>
+          <w:numId w:val="19"/>
+        </w:numPr>
+        <w:spacing w:line="240" w:lineRule="atLeast"/>
+        <w:rPr>
+          <w:sz w:val="28"/>
+          <w:szCs w:val="28"/>
+          <w:lang w:val="en-US"/>
+        </w:rPr>
+      </w:pPr>
+      <w:r>
+        <w:rPr>
+          <w:sz w:val="28"/>
+          <w:szCs w:val="28"/>
+          <w:lang w:val="en-US"/>
+        </w:rPr>
+        <w:t xml:space="preserve">Process HTML Form </w:t>
+      </w:r>
+    </w:p>
+    <w:p>
+      <w:pPr>
+        <w:pStyle w:val="a3"/>
+        <w:numPr>
+          <w:ilvl w:val="1"/>
+          <w:numId w:val="19"/>
+        </w:numPr>
+        <w:spacing w:line="240" w:lineRule="atLeast"/>
+        <w:rPr>
+          <w:sz w:val="28"/>
+          <w:szCs w:val="28"/>
+          <w:lang w:val="en-US"/>
+        </w:rPr>
+      </w:pPr>
+      <w:r>
+        <w:rPr>
+          <w:sz w:val="28"/>
+          <w:szCs w:val="28"/>
+          <w:lang w:val="en-US"/>
+        </w:rPr>
+        <w:t>Create controller method to process HTML Form</w:t>
+      </w:r>
+    </w:p>
+    <w:p>
+      <w:pPr>
+        <w:pStyle w:val="a3"/>
+        <w:numPr>
+          <w:ilvl w:val="1"/>
+          <w:numId w:val="19"/>
+        </w:numPr>
+        <w:spacing w:line="240" w:lineRule="atLeast"/>
+        <w:rPr>
+          <w:sz w:val="28"/>
+          <w:szCs w:val="28"/>
+          <w:lang w:val="en-US"/>
+        </w:rPr>
+      </w:pPr>
+      <w:r>
+        <w:rPr>
+          <w:sz w:val="28"/>
+          <w:szCs w:val="28"/>
+          <w:lang w:val="en-US"/>
+        </w:rPr>
+        <w:t xml:space="preserve">Develop View Page for </w:t>
+      </w:r>
+      <w:r>
+        <w:rPr>
+          <w:sz w:val="28"/>
+          <w:szCs w:val="28"/>
+          <w:lang w:val="en-US"/>
+        </w:rPr>
+        <w:t>Confirmation</w:t>
+      </w:r>
       <w:bookmarkStart w:id="0" w:name="_GoBack"/>
       <w:bookmarkEnd w:id="0"/>
     </w:p>
@@ -8876,6 +9326,315 @@
           <w:lang w:val="en-US"/>
         </w:rPr>
       </w:pPr>
+      <w:r>
+        <w:rPr>
+          <w:b/>
+          <w:sz w:val="28"/>
+          <w:szCs w:val="28"/>
+          <w:lang w:val="en-US"/>
+        </w:rPr>
+        <w:t xml:space="preserve">Spring Model. </w:t>
+      </w:r>
+      <w:r>
+        <w:rPr>
+          <w:sz w:val="28"/>
+          <w:szCs w:val="28"/>
+          <w:lang w:val="en-US"/>
+        </w:rPr>
+        <w:t xml:space="preserve">The Model is a container for your application data. In your controller </w:t>
+      </w:r>
+      <w:proofErr w:type="gramStart"/>
+      <w:r>
+        <w:rPr>
+          <w:sz w:val="28"/>
+          <w:szCs w:val="28"/>
+          <w:lang w:val="en-US"/>
+        </w:rPr>
+        <w:t>code</w:t>
+      </w:r>
+      <w:proofErr w:type="gramEnd"/>
+      <w:r>
+        <w:rPr>
+          <w:sz w:val="28"/>
+          <w:szCs w:val="28"/>
+          <w:lang w:val="en-US"/>
+        </w:rPr>
+        <w:t xml:space="preserve"> you can put anything in the model. Your View Page (JSP) can access data from the model.</w:t>
+      </w:r>
+    </w:p>
+    <w:p>
+      <w:pPr>
+        <w:spacing w:line="240" w:lineRule="atLeast"/>
+        <w:rPr>
+          <w:sz w:val="28"/>
+          <w:szCs w:val="28"/>
+          <w:lang w:val="en-US"/>
+        </w:rPr>
+      </w:pPr>
+      <w:r>
+        <w:rPr>
+          <w:sz w:val="28"/>
+          <w:szCs w:val="28"/>
+          <w:lang w:val="en-US"/>
+        </w:rPr>
+        <w:t xml:space="preserve">When we make use of our spring controller, we can actually pass the model to our controller, and we </w:t>
+      </w:r>
+      <w:proofErr w:type="gramStart"/>
+      <w:r>
+        <w:rPr>
+          <w:sz w:val="28"/>
+          <w:szCs w:val="28"/>
+          <w:lang w:val="en-US"/>
+        </w:rPr>
+        <w:t>can also</w:t>
+      </w:r>
+      <w:proofErr w:type="gramEnd"/>
+      <w:r>
+        <w:rPr>
+          <w:sz w:val="28"/>
+          <w:szCs w:val="28"/>
+          <w:lang w:val="en-US"/>
+        </w:rPr>
+        <w:t xml:space="preserve"> read form data in our controller. If you need to read form data in your controller code, then you pass in the </w:t>
+      </w:r>
+      <w:proofErr w:type="spellStart"/>
+      <w:r>
+        <w:rPr>
+          <w:sz w:val="28"/>
+          <w:szCs w:val="28"/>
+          <w:lang w:val="en-US"/>
+        </w:rPr>
+        <w:t>HttpServletRequest</w:t>
+      </w:r>
+      <w:proofErr w:type="spellEnd"/>
+      <w:r>
+        <w:rPr>
+          <w:sz w:val="28"/>
+          <w:szCs w:val="28"/>
+          <w:lang w:val="en-US"/>
+        </w:rPr>
+        <w:t xml:space="preserve"> and </w:t>
+      </w:r>
+      <w:proofErr w:type="gramStart"/>
+      <w:r>
+        <w:rPr>
+          <w:sz w:val="28"/>
+          <w:szCs w:val="28"/>
+          <w:lang w:val="en-US"/>
+        </w:rPr>
+        <w:t>it’s</w:t>
+      </w:r>
+      <w:proofErr w:type="gramEnd"/>
+      <w:r>
+        <w:rPr>
+          <w:sz w:val="28"/>
+          <w:szCs w:val="28"/>
+          <w:lang w:val="en-US"/>
+        </w:rPr>
+        <w:t xml:space="preserve"> working like the normal servlet request. You can pass Model. Model is just a container that can hold your form data. When the model comes in initially, </w:t>
+      </w:r>
+      <w:proofErr w:type="gramStart"/>
+      <w:r>
+        <w:rPr>
+          <w:sz w:val="28"/>
+          <w:szCs w:val="28"/>
+          <w:lang w:val="en-US"/>
+        </w:rPr>
+        <w:t>it’s</w:t>
+      </w:r>
+      <w:proofErr w:type="gramEnd"/>
+      <w:r>
+        <w:rPr>
+          <w:sz w:val="28"/>
+          <w:szCs w:val="28"/>
+          <w:lang w:val="en-US"/>
+        </w:rPr>
+        <w:t xml:space="preserve"> empty and you can add data to it.</w:t>
+      </w:r>
+    </w:p>
+    <w:p>
+      <w:pPr>
+        <w:spacing w:line="240" w:lineRule="atLeast"/>
+        <w:rPr>
+          <w:sz w:val="28"/>
+          <w:szCs w:val="28"/>
+          <w:lang w:val="en-US"/>
+        </w:rPr>
+      </w:pPr>
+      <w:r>
+        <w:rPr>
+          <w:sz w:val="28"/>
+          <w:szCs w:val="28"/>
+          <w:lang w:val="en-US"/>
+        </w:rPr>
+        <w:t>Ex, Read the request parameter from the HTML form:</w:t>
+      </w:r>
+    </w:p>
+    <w:p>
+      <w:pPr>
+        <w:spacing w:line="240" w:lineRule="atLeast"/>
+        <w:rPr>
+          <w:sz w:val="28"/>
+          <w:szCs w:val="28"/>
+          <w:lang w:val="en-US"/>
+        </w:rPr>
+      </w:pPr>
+      <w:proofErr w:type="spellStart"/>
+      <w:proofErr w:type="gramStart"/>
+      <w:r>
+        <w:rPr>
+          <w:sz w:val="28"/>
+          <w:szCs w:val="28"/>
+          <w:lang w:val="en-US"/>
+        </w:rPr>
+        <w:t>request.getParameter</w:t>
+      </w:r>
+      <w:proofErr w:type="spellEnd"/>
+      <w:r>
+        <w:rPr>
+          <w:sz w:val="28"/>
+          <w:szCs w:val="28"/>
+          <w:lang w:val="en-US"/>
+        </w:rPr>
+        <w:t>(</w:t>
+      </w:r>
+      <w:proofErr w:type="gramEnd"/>
+      <w:r>
+        <w:rPr>
+          <w:sz w:val="28"/>
+          <w:szCs w:val="28"/>
+          <w:lang w:val="en-US"/>
+        </w:rPr>
+        <w:t>“</w:t>
+      </w:r>
+      <w:proofErr w:type="spellStart"/>
+      <w:r>
+        <w:rPr>
+          <w:sz w:val="28"/>
+          <w:szCs w:val="28"/>
+          <w:lang w:val="en-US"/>
+        </w:rPr>
+        <w:t>studentName</w:t>
+      </w:r>
+      <w:proofErr w:type="spellEnd"/>
+      <w:r>
+        <w:rPr>
+          <w:sz w:val="28"/>
+          <w:szCs w:val="28"/>
+          <w:lang w:val="en-US"/>
+        </w:rPr>
+        <w:t>”);</w:t>
+      </w:r>
+    </w:p>
+    <w:p>
+      <w:pPr>
+        <w:spacing w:line="240" w:lineRule="atLeast"/>
+        <w:rPr>
+          <w:sz w:val="28"/>
+          <w:szCs w:val="28"/>
+          <w:lang w:val="en-US"/>
+        </w:rPr>
+      </w:pPr>
+      <w:r>
+        <w:rPr>
+          <w:sz w:val="28"/>
+          <w:szCs w:val="28"/>
+          <w:lang w:val="en-US"/>
+        </w:rPr>
+        <w:t xml:space="preserve">To add something to the model, I say </w:t>
+      </w:r>
+      <w:proofErr w:type="spellStart"/>
+      <w:r>
+        <w:rPr>
+          <w:sz w:val="28"/>
+          <w:szCs w:val="28"/>
+          <w:lang w:val="en-US"/>
+        </w:rPr>
+        <w:t>model.addAttribute</w:t>
+      </w:r>
+      <w:proofErr w:type="spellEnd"/>
+      <w:r>
+        <w:rPr>
+          <w:sz w:val="28"/>
+          <w:szCs w:val="28"/>
+          <w:lang w:val="en-US"/>
+        </w:rPr>
+        <w:t xml:space="preserve"> and the attribute I give the actual name of the attribute, comma, </w:t>
+      </w:r>
+      <w:proofErr w:type="gramStart"/>
+      <w:r>
+        <w:rPr>
+          <w:sz w:val="28"/>
+          <w:szCs w:val="28"/>
+          <w:lang w:val="en-US"/>
+        </w:rPr>
+        <w:t>the</w:t>
+      </w:r>
+      <w:proofErr w:type="gramEnd"/>
+      <w:r>
+        <w:rPr>
+          <w:sz w:val="28"/>
+          <w:szCs w:val="28"/>
+          <w:lang w:val="en-US"/>
+        </w:rPr>
+        <w:t xml:space="preserve"> value:</w:t>
+      </w:r>
+    </w:p>
+    <w:p>
+      <w:pPr>
+        <w:spacing w:line="240" w:lineRule="atLeast"/>
+        <w:rPr>
+          <w:sz w:val="28"/>
+          <w:szCs w:val="28"/>
+          <w:lang w:val="en-US"/>
+        </w:rPr>
+      </w:pPr>
+      <w:proofErr w:type="spellStart"/>
+      <w:proofErr w:type="gramStart"/>
+      <w:r>
+        <w:rPr>
+          <w:sz w:val="28"/>
+          <w:szCs w:val="28"/>
+          <w:lang w:val="en-US"/>
+        </w:rPr>
+        <w:t>model.addAttribute</w:t>
+      </w:r>
+      <w:proofErr w:type="spellEnd"/>
+      <w:r>
+        <w:rPr>
+          <w:sz w:val="28"/>
+          <w:szCs w:val="28"/>
+          <w:lang w:val="en-US"/>
+        </w:rPr>
+        <w:t>(</w:t>
+      </w:r>
+      <w:proofErr w:type="gramEnd"/>
+      <w:r>
+        <w:rPr>
+          <w:sz w:val="28"/>
+          <w:szCs w:val="28"/>
+          <w:lang w:val="en-US"/>
+        </w:rPr>
+        <w:t>“message”, result);</w:t>
+      </w:r>
+    </w:p>
+    <w:p>
+      <w:pPr>
+        <w:spacing w:line="240" w:lineRule="atLeast"/>
+        <w:rPr>
+          <w:sz w:val="28"/>
+          <w:szCs w:val="28"/>
+          <w:lang w:val="en-US"/>
+        </w:rPr>
+      </w:pPr>
+      <w:r>
+        <w:rPr>
+          <w:sz w:val="28"/>
+          <w:szCs w:val="28"/>
+          <w:lang w:val="en-US"/>
+        </w:rPr>
+        <w:t>Now in JSP page data from the model is accessible: ${message}</w:t>
+      </w:r>
     </w:p>
     <w:sectPr>
       <w:pgSz w:w="11906" w:h="16838"/>
@@ -9515,6 +10274,95 @@
     </w:lvl>
   </w:abstractNum>
   <w:abstractNum w:abstractNumId="7" w15:restartNumberingAfterBreak="0">
+    <w:nsid w:val="45786010"/>
+    <w:multiLevelType w:val="hybridMultilevel"/>
+    <w:tmpl w:val="27A427D6"/>
+    <w:lvl w:ilvl="0" w:tplc="04190011">
+      <w:start w:val="1"/>
+      <w:numFmt w:val="decimal"/>
+      <w:lvlText w:val="%1)"/>
+      <w:lvlJc w:val="left"/>
+      <w:pPr>
+        <w:ind w:left="720" w:hanging="360"/>
+      </w:pPr>
+      <w:rPr>
+        <w:rFonts w:hint="default"/>
+      </w:rPr>
+    </w:lvl>
+    <w:lvl w:ilvl="1" w:tplc="04190019">
+      <w:start w:val="1"/>
+      <w:numFmt w:val="lowerLetter"/>
+      <w:lvlText w:val="%2."/>
+      <w:lvlJc w:val="left"/>
+      <w:pPr>
+        <w:ind w:left="1440" w:hanging="360"/>
+      </w:pPr>
+    </w:lvl>
+    <w:lvl w:ilvl="2" w:tplc="0419001B" w:tentative="1">
+      <w:start w:val="1"/>
+      <w:numFmt w:val="lowerRoman"/>
+      <w:lvlText w:val="%3."/>
+      <w:lvlJc w:val="right"/>
+      <w:pPr>
+        <w:ind w:left="2160" w:hanging="180"/>
+      </w:pPr>
+    </w:lvl>
+    <w:lvl w:ilvl="3" w:tplc="0419000F" w:tentative="1">
+      <w:start w:val="1"/>
+      <w:numFmt w:val="decimal"/>
+      <w:lvlText w:val="%4."/>
+      <w:lvlJc w:val="left"/>
+      <w:pPr>
+        <w:ind w:left="2880" w:hanging="360"/>
+      </w:pPr>
+    </w:lvl>
+    <w:lvl w:ilvl="4" w:tplc="04190019" w:tentative="1">
+      <w:start w:val="1"/>
+      <w:numFmt w:val="lowerLetter"/>
+      <w:lvlText w:val="%5."/>
+      <w:lvlJc w:val="left"/>
+      <w:pPr>
+        <w:ind w:left="3600" w:hanging="360"/>
+      </w:pPr>
+    </w:lvl>
+    <w:lvl w:ilvl="5" w:tplc="0419001B" w:tentative="1">
+      <w:start w:val="1"/>
+      <w:numFmt w:val="lowerRoman"/>
+      <w:lvlText w:val="%6."/>
+      <w:lvlJc w:val="right"/>
+      <w:pPr>
+        <w:ind w:left="4320" w:hanging="180"/>
+      </w:pPr>
+    </w:lvl>
+    <w:lvl w:ilvl="6" w:tplc="0419000F" w:tentative="1">
+      <w:start w:val="1"/>
+      <w:numFmt w:val="decimal"/>
+      <w:lvlText w:val="%7."/>
+      <w:lvlJc w:val="left"/>
+      <w:pPr>
+        <w:ind w:left="5040" w:hanging="360"/>
+      </w:pPr>
+    </w:lvl>
+    <w:lvl w:ilvl="7" w:tplc="04190019" w:tentative="1">
+      <w:start w:val="1"/>
+      <w:numFmt w:val="lowerLetter"/>
+      <w:lvlText w:val="%8."/>
+      <w:lvlJc w:val="left"/>
+      <w:pPr>
+        <w:ind w:left="5760" w:hanging="360"/>
+      </w:pPr>
+    </w:lvl>
+    <w:lvl w:ilvl="8" w:tplc="0419001B" w:tentative="1">
+      <w:start w:val="1"/>
+      <w:numFmt w:val="lowerRoman"/>
+      <w:lvlText w:val="%9."/>
+      <w:lvlJc w:val="right"/>
+      <w:pPr>
+        <w:ind w:left="6480" w:hanging="180"/>
+      </w:pPr>
+    </w:lvl>
+  </w:abstractNum>
+  <w:abstractNum w:abstractNumId="8" w15:restartNumberingAfterBreak="0">
     <w:nsid w:val="465B5074"/>
     <w:multiLevelType w:val="hybridMultilevel"/>
     <w:tmpl w:val="1DEAE95E"/>
@@ -9603,7 +10451,7 @@
       </w:pPr>
     </w:lvl>
   </w:abstractNum>
-  <w:abstractNum w:abstractNumId="8" w15:restartNumberingAfterBreak="0">
+  <w:abstractNum w:abstractNumId="9" w15:restartNumberingAfterBreak="0">
     <w:nsid w:val="4F955A60"/>
     <w:multiLevelType w:val="hybridMultilevel"/>
     <w:tmpl w:val="2B2EF6CE"/>
@@ -9692,7 +10540,7 @@
       </w:pPr>
     </w:lvl>
   </w:abstractNum>
-  <w:abstractNum w:abstractNumId="9" w15:restartNumberingAfterBreak="0">
+  <w:abstractNum w:abstractNumId="10" w15:restartNumberingAfterBreak="0">
     <w:nsid w:val="51461FD0"/>
     <w:multiLevelType w:val="hybridMultilevel"/>
     <w:tmpl w:val="30988D46"/>
@@ -9781,7 +10629,7 @@
       </w:pPr>
     </w:lvl>
   </w:abstractNum>
-  <w:abstractNum w:abstractNumId="10" w15:restartNumberingAfterBreak="0">
+  <w:abstractNum w:abstractNumId="11" w15:restartNumberingAfterBreak="0">
     <w:nsid w:val="554A31F9"/>
     <w:multiLevelType w:val="hybridMultilevel"/>
     <w:tmpl w:val="D474EBCA"/>
@@ -9870,7 +10718,7 @@
       </w:pPr>
     </w:lvl>
   </w:abstractNum>
-  <w:abstractNum w:abstractNumId="11" w15:restartNumberingAfterBreak="0">
+  <w:abstractNum w:abstractNumId="12" w15:restartNumberingAfterBreak="0">
     <w:nsid w:val="61DE5EC2"/>
     <w:multiLevelType w:val="hybridMultilevel"/>
     <w:tmpl w:val="2E4C85AA"/>
@@ -9959,7 +10807,7 @@
       </w:pPr>
     </w:lvl>
   </w:abstractNum>
-  <w:abstractNum w:abstractNumId="12" w15:restartNumberingAfterBreak="0">
+  <w:abstractNum w:abstractNumId="13" w15:restartNumberingAfterBreak="0">
     <w:nsid w:val="6DFD4CC5"/>
     <w:multiLevelType w:val="hybridMultilevel"/>
     <w:tmpl w:val="1B0A9CC6"/>
@@ -10048,7 +10896,7 @@
       </w:pPr>
     </w:lvl>
   </w:abstractNum>
-  <w:abstractNum w:abstractNumId="13" w15:restartNumberingAfterBreak="0">
+  <w:abstractNum w:abstractNumId="14" w15:restartNumberingAfterBreak="0">
     <w:nsid w:val="70497300"/>
     <w:multiLevelType w:val="hybridMultilevel"/>
     <w:tmpl w:val="E3E444B4"/>
@@ -10137,7 +10985,96 @@
       </w:pPr>
     </w:lvl>
   </w:abstractNum>
-  <w:abstractNum w:abstractNumId="14" w15:restartNumberingAfterBreak="0">
+  <w:abstractNum w:abstractNumId="15" w15:restartNumberingAfterBreak="0">
+    <w:nsid w:val="73FA7FD7"/>
+    <w:multiLevelType w:val="hybridMultilevel"/>
+    <w:tmpl w:val="EDB00246"/>
+    <w:lvl w:ilvl="0" w:tplc="04190011">
+      <w:start w:val="1"/>
+      <w:numFmt w:val="decimal"/>
+      <w:lvlText w:val="%1)"/>
+      <w:lvlJc w:val="left"/>
+      <w:pPr>
+        <w:ind w:left="720" w:hanging="360"/>
+      </w:pPr>
+      <w:rPr>
+        <w:rFonts w:hint="default"/>
+      </w:rPr>
+    </w:lvl>
+    <w:lvl w:ilvl="1" w:tplc="04190019">
+      <w:start w:val="1"/>
+      <w:numFmt w:val="lowerLetter"/>
+      <w:lvlText w:val="%2."/>
+      <w:lvlJc w:val="left"/>
+      <w:pPr>
+        <w:ind w:left="1440" w:hanging="360"/>
+      </w:pPr>
+    </w:lvl>
+    <w:lvl w:ilvl="2" w:tplc="0419001B" w:tentative="1">
+      <w:start w:val="1"/>
+      <w:numFmt w:val="lowerRoman"/>
+      <w:lvlText w:val="%3."/>
+      <w:lvlJc w:val="right"/>
+      <w:pPr>
+        <w:ind w:left="2160" w:hanging="180"/>
+      </w:pPr>
+    </w:lvl>
+    <w:lvl w:ilvl="3" w:tplc="0419000F" w:tentative="1">
+      <w:start w:val="1"/>
+      <w:numFmt w:val="decimal"/>
+      <w:lvlText w:val="%4."/>
+      <w:lvlJc w:val="left"/>
+      <w:pPr>
+        <w:ind w:left="2880" w:hanging="360"/>
+      </w:pPr>
+    </w:lvl>
+    <w:lvl w:ilvl="4" w:tplc="04190019" w:tentative="1">
+      <w:start w:val="1"/>
+      <w:numFmt w:val="lowerLetter"/>
+      <w:lvlText w:val="%5."/>
+      <w:lvlJc w:val="left"/>
+      <w:pPr>
+        <w:ind w:left="3600" w:hanging="360"/>
+      </w:pPr>
+    </w:lvl>
+    <w:lvl w:ilvl="5" w:tplc="0419001B" w:tentative="1">
+      <w:start w:val="1"/>
+      <w:numFmt w:val="lowerRoman"/>
+      <w:lvlText w:val="%6."/>
+      <w:lvlJc w:val="right"/>
+      <w:pPr>
+        <w:ind w:left="4320" w:hanging="180"/>
+      </w:pPr>
+    </w:lvl>
+    <w:lvl w:ilvl="6" w:tplc="0419000F" w:tentative="1">
+      <w:start w:val="1"/>
+      <w:numFmt w:val="decimal"/>
+      <w:lvlText w:val="%7."/>
+      <w:lvlJc w:val="left"/>
+      <w:pPr>
+        <w:ind w:left="5040" w:hanging="360"/>
+      </w:pPr>
+    </w:lvl>
+    <w:lvl w:ilvl="7" w:tplc="04190019" w:tentative="1">
+      <w:start w:val="1"/>
+      <w:numFmt w:val="lowerLetter"/>
+      <w:lvlText w:val="%8."/>
+      <w:lvlJc w:val="left"/>
+      <w:pPr>
+        <w:ind w:left="5760" w:hanging="360"/>
+      </w:pPr>
+    </w:lvl>
+    <w:lvl w:ilvl="8" w:tplc="0419001B" w:tentative="1">
+      <w:start w:val="1"/>
+      <w:numFmt w:val="lowerRoman"/>
+      <w:lvlText w:val="%9."/>
+      <w:lvlJc w:val="right"/>
+      <w:pPr>
+        <w:ind w:left="6480" w:hanging="180"/>
+      </w:pPr>
+    </w:lvl>
+  </w:abstractNum>
+  <w:abstractNum w:abstractNumId="16" w15:restartNumberingAfterBreak="0">
     <w:nsid w:val="74F23497"/>
     <w:multiLevelType w:val="hybridMultilevel"/>
     <w:tmpl w:val="13E0E858"/>
@@ -10226,7 +11163,7 @@
       </w:pPr>
     </w:lvl>
   </w:abstractNum>
-  <w:abstractNum w:abstractNumId="15" w15:restartNumberingAfterBreak="0">
+  <w:abstractNum w:abstractNumId="17" w15:restartNumberingAfterBreak="0">
     <w:nsid w:val="76A73381"/>
     <w:multiLevelType w:val="hybridMultilevel"/>
     <w:tmpl w:val="11FA20DC"/>
@@ -10339,7 +11276,7 @@
       </w:rPr>
     </w:lvl>
   </w:abstractNum>
-  <w:abstractNum w:abstractNumId="16" w15:restartNumberingAfterBreak="0">
+  <w:abstractNum w:abstractNumId="18" w15:restartNumberingAfterBreak="0">
     <w:nsid w:val="7E6426EA"/>
     <w:multiLevelType w:val="hybridMultilevel"/>
     <w:tmpl w:val="1B2CA680"/>
@@ -10453,7 +11390,7 @@
     </w:lvl>
   </w:abstractNum>
   <w:num w:numId="1">
-    <w:abstractNumId w:val="15"/>
+    <w:abstractNumId w:val="17"/>
   </w:num>
   <w:num w:numId="2">
     <w:abstractNumId w:val="1"/>
@@ -10462,13 +11399,13 @@
     <w:abstractNumId w:val="6"/>
   </w:num>
   <w:num w:numId="4">
-    <w:abstractNumId w:val="7"/>
+    <w:abstractNumId w:val="8"/>
   </w:num>
   <w:num w:numId="5">
     <w:abstractNumId w:val="5"/>
   </w:num>
   <w:num w:numId="6">
-    <w:abstractNumId w:val="16"/>
+    <w:abstractNumId w:val="18"/>
   </w:num>
   <w:num w:numId="7">
     <w:abstractNumId w:val="2"/>
@@ -10477,31 +11414,37 @@
     <w:abstractNumId w:val="0"/>
   </w:num>
   <w:num w:numId="9">
-    <w:abstractNumId w:val="8"/>
+    <w:abstractNumId w:val="9"/>
   </w:num>
   <w:num w:numId="10">
-    <w:abstractNumId w:val="11"/>
+    <w:abstractNumId w:val="12"/>
   </w:num>
   <w:num w:numId="11">
-    <w:abstractNumId w:val="14"/>
+    <w:abstractNumId w:val="16"/>
   </w:num>
   <w:num w:numId="12">
-    <w:abstractNumId w:val="9"/>
+    <w:abstractNumId w:val="10"/>
   </w:num>
   <w:num w:numId="13">
     <w:abstractNumId w:val="4"/>
   </w:num>
   <w:num w:numId="14">
-    <w:abstractNumId w:val="12"/>
+    <w:abstractNumId w:val="13"/>
   </w:num>
   <w:num w:numId="15">
-    <w:abstractNumId w:val="10"/>
+    <w:abstractNumId w:val="11"/>
   </w:num>
   <w:num w:numId="16">
     <w:abstractNumId w:val="3"/>
   </w:num>
   <w:num w:numId="17">
-    <w:abstractNumId w:val="13"/>
+    <w:abstractNumId w:val="14"/>
+  </w:num>
+  <w:num w:numId="18">
+    <w:abstractNumId w:val="15"/>
+  </w:num>
+  <w:num w:numId="19">
+    <w:abstractNumId w:val="7"/>
   </w:num>
 </w:numbering>
 </file>

</xml_diff>

<commit_message>
Add solution for "Spring MVC - Request Params and Request Mappings"
- Update course lecture
</commit_message>
<xml_diff>
--- a/Course Lecture.docx
+++ b/Course Lecture.docx
@@ -9314,327 +9314,796 @@
         </w:rPr>
         <w:t>Confirmation</w:t>
       </w:r>
+    </w:p>
+    <w:p>
+      <w:pPr>
+        <w:spacing w:line="240" w:lineRule="atLeast"/>
+        <w:rPr>
+          <w:sz w:val="28"/>
+          <w:szCs w:val="28"/>
+          <w:lang w:val="en-US"/>
+        </w:rPr>
+      </w:pPr>
+      <w:r>
+        <w:rPr>
+          <w:b/>
+          <w:sz w:val="28"/>
+          <w:szCs w:val="28"/>
+          <w:lang w:val="en-US"/>
+        </w:rPr>
+        <w:t xml:space="preserve">Spring Model. </w:t>
+      </w:r>
+      <w:r>
+        <w:rPr>
+          <w:sz w:val="28"/>
+          <w:szCs w:val="28"/>
+          <w:lang w:val="en-US"/>
+        </w:rPr>
+        <w:t xml:space="preserve">The Model is a container for your application data. In your controller </w:t>
+      </w:r>
+      <w:proofErr w:type="gramStart"/>
+      <w:r>
+        <w:rPr>
+          <w:sz w:val="28"/>
+          <w:szCs w:val="28"/>
+          <w:lang w:val="en-US"/>
+        </w:rPr>
+        <w:t>code</w:t>
+      </w:r>
+      <w:proofErr w:type="gramEnd"/>
+      <w:r>
+        <w:rPr>
+          <w:sz w:val="28"/>
+          <w:szCs w:val="28"/>
+          <w:lang w:val="en-US"/>
+        </w:rPr>
+        <w:t xml:space="preserve"> you can put anything in the model. Your View Page (JSP) can access data from the model.</w:t>
+      </w:r>
+    </w:p>
+    <w:p>
+      <w:pPr>
+        <w:spacing w:line="240" w:lineRule="atLeast"/>
+        <w:rPr>
+          <w:sz w:val="28"/>
+          <w:szCs w:val="28"/>
+          <w:lang w:val="en-US"/>
+        </w:rPr>
+      </w:pPr>
+      <w:r>
+        <w:rPr>
+          <w:sz w:val="28"/>
+          <w:szCs w:val="28"/>
+          <w:lang w:val="en-US"/>
+        </w:rPr>
+        <w:t xml:space="preserve">When we make use of our spring controller, we can actually pass the model to our controller, and we </w:t>
+      </w:r>
+      <w:proofErr w:type="gramStart"/>
+      <w:r>
+        <w:rPr>
+          <w:sz w:val="28"/>
+          <w:szCs w:val="28"/>
+          <w:lang w:val="en-US"/>
+        </w:rPr>
+        <w:t>can also</w:t>
+      </w:r>
+      <w:proofErr w:type="gramEnd"/>
+      <w:r>
+        <w:rPr>
+          <w:sz w:val="28"/>
+          <w:szCs w:val="28"/>
+          <w:lang w:val="en-US"/>
+        </w:rPr>
+        <w:t xml:space="preserve"> read form data in our controller. If you need to read form data in your controller code, then you pass in the </w:t>
+      </w:r>
+      <w:proofErr w:type="spellStart"/>
+      <w:r>
+        <w:rPr>
+          <w:sz w:val="28"/>
+          <w:szCs w:val="28"/>
+          <w:lang w:val="en-US"/>
+        </w:rPr>
+        <w:t>HttpServletRequest</w:t>
+      </w:r>
+      <w:proofErr w:type="spellEnd"/>
+      <w:r>
+        <w:rPr>
+          <w:sz w:val="28"/>
+          <w:szCs w:val="28"/>
+          <w:lang w:val="en-US"/>
+        </w:rPr>
+        <w:t xml:space="preserve"> and </w:t>
+      </w:r>
+      <w:proofErr w:type="gramStart"/>
+      <w:r>
+        <w:rPr>
+          <w:sz w:val="28"/>
+          <w:szCs w:val="28"/>
+          <w:lang w:val="en-US"/>
+        </w:rPr>
+        <w:t>it’s</w:t>
+      </w:r>
+      <w:proofErr w:type="gramEnd"/>
+      <w:r>
+        <w:rPr>
+          <w:sz w:val="28"/>
+          <w:szCs w:val="28"/>
+          <w:lang w:val="en-US"/>
+        </w:rPr>
+        <w:t xml:space="preserve"> working like the normal servlet request. You can pass Model. Model is just a container that can hold your form data. When the model comes in initially, </w:t>
+      </w:r>
+      <w:proofErr w:type="gramStart"/>
+      <w:r>
+        <w:rPr>
+          <w:sz w:val="28"/>
+          <w:szCs w:val="28"/>
+          <w:lang w:val="en-US"/>
+        </w:rPr>
+        <w:t>it’s</w:t>
+      </w:r>
+      <w:proofErr w:type="gramEnd"/>
+      <w:r>
+        <w:rPr>
+          <w:sz w:val="28"/>
+          <w:szCs w:val="28"/>
+          <w:lang w:val="en-US"/>
+        </w:rPr>
+        <w:t xml:space="preserve"> empty and you can add data to it.</w:t>
+      </w:r>
+    </w:p>
+    <w:p>
+      <w:pPr>
+        <w:spacing w:line="240" w:lineRule="atLeast"/>
+        <w:rPr>
+          <w:sz w:val="28"/>
+          <w:szCs w:val="28"/>
+          <w:lang w:val="en-US"/>
+        </w:rPr>
+      </w:pPr>
+      <w:r>
+        <w:rPr>
+          <w:sz w:val="28"/>
+          <w:szCs w:val="28"/>
+          <w:lang w:val="en-US"/>
+        </w:rPr>
+        <w:t>Ex, Read the request parameter from the HTML form:</w:t>
+      </w:r>
+    </w:p>
+    <w:p>
+      <w:pPr>
+        <w:spacing w:line="240" w:lineRule="atLeast"/>
+        <w:rPr>
+          <w:sz w:val="28"/>
+          <w:szCs w:val="28"/>
+          <w:lang w:val="en-US"/>
+        </w:rPr>
+      </w:pPr>
+      <w:proofErr w:type="spellStart"/>
+      <w:proofErr w:type="gramStart"/>
+      <w:r>
+        <w:rPr>
+          <w:sz w:val="28"/>
+          <w:szCs w:val="28"/>
+          <w:lang w:val="en-US"/>
+        </w:rPr>
+        <w:t>request.getParameter</w:t>
+      </w:r>
+      <w:proofErr w:type="spellEnd"/>
+      <w:r>
+        <w:rPr>
+          <w:sz w:val="28"/>
+          <w:szCs w:val="28"/>
+          <w:lang w:val="en-US"/>
+        </w:rPr>
+        <w:t>(</w:t>
+      </w:r>
+      <w:proofErr w:type="gramEnd"/>
+      <w:r>
+        <w:rPr>
+          <w:sz w:val="28"/>
+          <w:szCs w:val="28"/>
+          <w:lang w:val="en-US"/>
+        </w:rPr>
+        <w:t>“</w:t>
+      </w:r>
+      <w:proofErr w:type="spellStart"/>
+      <w:r>
+        <w:rPr>
+          <w:sz w:val="28"/>
+          <w:szCs w:val="28"/>
+          <w:lang w:val="en-US"/>
+        </w:rPr>
+        <w:t>studentName</w:t>
+      </w:r>
+      <w:proofErr w:type="spellEnd"/>
+      <w:r>
+        <w:rPr>
+          <w:sz w:val="28"/>
+          <w:szCs w:val="28"/>
+          <w:lang w:val="en-US"/>
+        </w:rPr>
+        <w:t>”);</w:t>
+      </w:r>
+    </w:p>
+    <w:p>
+      <w:pPr>
+        <w:spacing w:line="240" w:lineRule="atLeast"/>
+        <w:rPr>
+          <w:sz w:val="28"/>
+          <w:szCs w:val="28"/>
+          <w:lang w:val="en-US"/>
+        </w:rPr>
+      </w:pPr>
+      <w:r>
+        <w:rPr>
+          <w:sz w:val="28"/>
+          <w:szCs w:val="28"/>
+          <w:lang w:val="en-US"/>
+        </w:rPr>
+        <w:t xml:space="preserve">To add something to the model, I say </w:t>
+      </w:r>
+      <w:proofErr w:type="spellStart"/>
+      <w:r>
+        <w:rPr>
+          <w:sz w:val="28"/>
+          <w:szCs w:val="28"/>
+          <w:lang w:val="en-US"/>
+        </w:rPr>
+        <w:t>model.addAttribute</w:t>
+      </w:r>
+      <w:proofErr w:type="spellEnd"/>
+      <w:r>
+        <w:rPr>
+          <w:sz w:val="28"/>
+          <w:szCs w:val="28"/>
+          <w:lang w:val="en-US"/>
+        </w:rPr>
+        <w:t xml:space="preserve"> and the attribute I give the actual name of the attribute, comma, </w:t>
+      </w:r>
+      <w:proofErr w:type="gramStart"/>
+      <w:r>
+        <w:rPr>
+          <w:sz w:val="28"/>
+          <w:szCs w:val="28"/>
+          <w:lang w:val="en-US"/>
+        </w:rPr>
+        <w:t>the</w:t>
+      </w:r>
+      <w:proofErr w:type="gramEnd"/>
+      <w:r>
+        <w:rPr>
+          <w:sz w:val="28"/>
+          <w:szCs w:val="28"/>
+          <w:lang w:val="en-US"/>
+        </w:rPr>
+        <w:t xml:space="preserve"> value:</w:t>
+      </w:r>
+    </w:p>
+    <w:p>
+      <w:pPr>
+        <w:spacing w:line="240" w:lineRule="atLeast"/>
+        <w:rPr>
+          <w:sz w:val="28"/>
+          <w:szCs w:val="28"/>
+          <w:lang w:val="en-US"/>
+        </w:rPr>
+      </w:pPr>
+      <w:proofErr w:type="spellStart"/>
+      <w:proofErr w:type="gramStart"/>
+      <w:r>
+        <w:rPr>
+          <w:sz w:val="28"/>
+          <w:szCs w:val="28"/>
+          <w:lang w:val="en-US"/>
+        </w:rPr>
+        <w:t>model.addAttribute</w:t>
+      </w:r>
+      <w:proofErr w:type="spellEnd"/>
+      <w:r>
+        <w:rPr>
+          <w:sz w:val="28"/>
+          <w:szCs w:val="28"/>
+          <w:lang w:val="en-US"/>
+        </w:rPr>
+        <w:t>(</w:t>
+      </w:r>
+      <w:proofErr w:type="gramEnd"/>
+      <w:r>
+        <w:rPr>
+          <w:sz w:val="28"/>
+          <w:szCs w:val="28"/>
+          <w:lang w:val="en-US"/>
+        </w:rPr>
+        <w:t>“message”, result);</w:t>
+      </w:r>
+    </w:p>
+    <w:p>
+      <w:pPr>
+        <w:spacing w:line="240" w:lineRule="atLeast"/>
+        <w:rPr>
+          <w:sz w:val="28"/>
+          <w:szCs w:val="28"/>
+          <w:lang w:val="en-US"/>
+        </w:rPr>
+      </w:pPr>
+      <w:r>
+        <w:rPr>
+          <w:sz w:val="28"/>
+          <w:szCs w:val="28"/>
+          <w:lang w:val="en-US"/>
+        </w:rPr>
+        <w:t>Now in JSP page data from the model is accessible: ${message}</w:t>
+      </w:r>
+    </w:p>
+    <w:p>
+      <w:pPr>
+        <w:spacing w:line="240" w:lineRule="atLeast"/>
+        <w:rPr>
+          <w:b/>
+          <w:sz w:val="28"/>
+          <w:szCs w:val="28"/>
+          <w:lang w:val="en-US"/>
+        </w:rPr>
+      </w:pPr>
+      <w:r>
+        <w:rPr>
+          <w:b/>
+          <w:sz w:val="28"/>
+          <w:szCs w:val="28"/>
+          <w:lang w:val="en-US"/>
+        </w:rPr>
+        <w:t xml:space="preserve">13. Spring MVC – Request </w:t>
+      </w:r>
+      <w:proofErr w:type="spellStart"/>
+      <w:r>
+        <w:rPr>
+          <w:b/>
+          <w:sz w:val="28"/>
+          <w:szCs w:val="28"/>
+          <w:lang w:val="en-US"/>
+        </w:rPr>
+        <w:t>Params</w:t>
+      </w:r>
+      <w:proofErr w:type="spellEnd"/>
+      <w:r>
+        <w:rPr>
+          <w:b/>
+          <w:sz w:val="28"/>
+          <w:szCs w:val="28"/>
+          <w:lang w:val="en-US"/>
+        </w:rPr>
+        <w:t xml:space="preserve"> and Request Mappings.</w:t>
+      </w:r>
+    </w:p>
+    <w:p>
+      <w:pPr>
+        <w:spacing w:line="240" w:lineRule="atLeast"/>
+        <w:rPr>
+          <w:sz w:val="28"/>
+          <w:szCs w:val="28"/>
+          <w:lang w:val="en-US"/>
+        </w:rPr>
+      </w:pPr>
+      <w:r>
+        <w:rPr>
+          <w:sz w:val="28"/>
+          <w:szCs w:val="28"/>
+          <w:lang w:val="en-US"/>
+        </w:rPr>
+        <w:t>Spring has a special annotation called @</w:t>
+      </w:r>
+      <w:proofErr w:type="spellStart"/>
+      <w:r>
+        <w:rPr>
+          <w:sz w:val="28"/>
+          <w:szCs w:val="28"/>
+          <w:lang w:val="en-US"/>
+        </w:rPr>
+        <w:t>RequestParam</w:t>
+      </w:r>
+      <w:proofErr w:type="spellEnd"/>
+      <w:r>
+        <w:rPr>
+          <w:sz w:val="28"/>
+          <w:szCs w:val="28"/>
+          <w:lang w:val="en-US"/>
+        </w:rPr>
+        <w:t>. This will allow you to read form data, and automatically bind it to a parameter coming into your method:</w:t>
+      </w:r>
+    </w:p>
+    <w:p>
+      <w:pPr>
+        <w:spacing w:line="240" w:lineRule="atLeast"/>
+        <w:rPr>
+          <w:sz w:val="28"/>
+          <w:szCs w:val="28"/>
+          <w:lang w:val="en-US"/>
+        </w:rPr>
+      </w:pPr>
+      <w:proofErr w:type="gramStart"/>
+      <w:r>
+        <w:rPr>
+          <w:rFonts w:eastAsia="Times New Roman"/>
+          <w:color w:val="445588"/>
+          <w:sz w:val="28"/>
+          <w:szCs w:val="28"/>
+          <w:lang w:val="en-US"/>
+        </w:rPr>
+        <w:t>public</w:t>
+      </w:r>
+      <w:proofErr w:type="gramEnd"/>
+      <w:r>
+        <w:rPr>
+          <w:rFonts w:eastAsia="Times New Roman"/>
+          <w:sz w:val="28"/>
+          <w:szCs w:val="28"/>
+          <w:lang w:val="en-US"/>
+        </w:rPr>
+        <w:t> </w:t>
+      </w:r>
+      <w:r>
+        <w:rPr>
+          <w:rFonts w:eastAsia="Times New Roman"/>
+          <w:color w:val="008080"/>
+          <w:sz w:val="28"/>
+          <w:szCs w:val="28"/>
+          <w:lang w:val="en-US"/>
+        </w:rPr>
+        <w:t>String</w:t>
+      </w:r>
+      <w:r>
+        <w:rPr>
+          <w:rFonts w:eastAsia="Times New Roman"/>
+          <w:color w:val="555555"/>
+          <w:sz w:val="28"/>
+          <w:szCs w:val="28"/>
+          <w:lang w:val="en-US"/>
+        </w:rPr>
+        <w:t xml:space="preserve"> </w:t>
+      </w:r>
+      <w:proofErr w:type="spellStart"/>
+      <w:r>
+        <w:rPr>
+          <w:rFonts w:eastAsia="Times New Roman"/>
+          <w:color w:val="555555"/>
+          <w:sz w:val="28"/>
+          <w:szCs w:val="28"/>
+          <w:lang w:val="en-US"/>
+        </w:rPr>
+        <w:t>letsDo</w:t>
+      </w:r>
+      <w:proofErr w:type="spellEnd"/>
+      <w:r>
+        <w:rPr>
+          <w:rFonts w:eastAsia="Times New Roman"/>
+          <w:color w:val="555555"/>
+          <w:sz w:val="28"/>
+          <w:szCs w:val="28"/>
+          <w:lang w:val="en-US"/>
+        </w:rPr>
+        <w:t>(</w:t>
+      </w:r>
+      <w:r>
+        <w:rPr>
+          <w:rFonts w:eastAsia="Times New Roman"/>
+          <w:color w:val="555555"/>
+          <w:sz w:val="28"/>
+          <w:szCs w:val="28"/>
+          <w:lang w:val="en-US"/>
+        </w:rPr>
+        <w:br/>
+        <w:t>    </w:t>
+      </w:r>
+      <w:r>
+        <w:rPr>
+          <w:rFonts w:eastAsia="Times New Roman"/>
+          <w:color w:val="DD1144"/>
+          <w:sz w:val="28"/>
+          <w:szCs w:val="28"/>
+          <w:lang w:val="en-US"/>
+        </w:rPr>
+        <w:t>@</w:t>
+      </w:r>
+      <w:proofErr w:type="spellStart"/>
+      <w:r>
+        <w:rPr>
+          <w:rFonts w:eastAsia="Times New Roman"/>
+          <w:color w:val="DD1144"/>
+          <w:sz w:val="28"/>
+          <w:szCs w:val="28"/>
+          <w:lang w:val="en-US"/>
+        </w:rPr>
+        <w:t>RequestParam</w:t>
+      </w:r>
+      <w:proofErr w:type="spellEnd"/>
+      <w:r>
+        <w:rPr>
+          <w:rFonts w:eastAsia="Times New Roman"/>
+          <w:color w:val="555555"/>
+          <w:sz w:val="28"/>
+          <w:szCs w:val="28"/>
+          <w:lang w:val="en-US"/>
+        </w:rPr>
+        <w:t>(</w:t>
+      </w:r>
+      <w:r>
+        <w:rPr>
+          <w:rFonts w:eastAsia="Times New Roman"/>
+          <w:color w:val="DD1144"/>
+          <w:sz w:val="28"/>
+          <w:szCs w:val="28"/>
+          <w:lang w:val="en-US"/>
+        </w:rPr>
+        <w:t>"student name"</w:t>
+      </w:r>
+      <w:r>
+        <w:rPr>
+          <w:rFonts w:eastAsia="Times New Roman"/>
+          <w:color w:val="555555"/>
+          <w:sz w:val="28"/>
+          <w:szCs w:val="28"/>
+          <w:lang w:val="en-US"/>
+        </w:rPr>
+        <w:t>)</w:t>
+      </w:r>
+      <w:r>
+        <w:rPr>
+          <w:rFonts w:eastAsia="Times New Roman"/>
+          <w:sz w:val="28"/>
+          <w:szCs w:val="28"/>
+          <w:lang w:val="en-US"/>
+        </w:rPr>
+        <w:t> </w:t>
+      </w:r>
+      <w:r>
+        <w:rPr>
+          <w:rFonts w:eastAsia="Times New Roman"/>
+          <w:color w:val="008080"/>
+          <w:sz w:val="28"/>
+          <w:szCs w:val="28"/>
+          <w:lang w:val="en-US"/>
+        </w:rPr>
+        <w:t>String</w:t>
+      </w:r>
+      <w:r>
+        <w:rPr>
+          <w:rFonts w:eastAsia="Times New Roman"/>
+          <w:color w:val="555555"/>
+          <w:sz w:val="28"/>
+          <w:szCs w:val="28"/>
+          <w:lang w:val="en-US"/>
+        </w:rPr>
+        <w:t xml:space="preserve"> </w:t>
+      </w:r>
+      <w:proofErr w:type="spellStart"/>
+      <w:r>
+        <w:rPr>
+          <w:rFonts w:eastAsia="Times New Roman"/>
+          <w:color w:val="555555"/>
+          <w:sz w:val="28"/>
+          <w:szCs w:val="28"/>
+          <w:lang w:val="en-US"/>
+        </w:rPr>
+        <w:t>theName</w:t>
+      </w:r>
+      <w:proofErr w:type="spellEnd"/>
+      <w:r>
+        <w:rPr>
+          <w:rFonts w:eastAsia="Times New Roman"/>
+          <w:color w:val="555555"/>
+          <w:sz w:val="28"/>
+          <w:szCs w:val="28"/>
+          <w:lang w:val="en-US"/>
+        </w:rPr>
+        <w:t>,</w:t>
+      </w:r>
+      <w:r>
+        <w:rPr>
+          <w:rFonts w:eastAsia="Times New Roman"/>
+          <w:sz w:val="28"/>
+          <w:szCs w:val="28"/>
+          <w:lang w:val="en-US"/>
+        </w:rPr>
+        <w:t> </w:t>
+      </w:r>
+      <w:r>
+        <w:rPr>
+          <w:rFonts w:eastAsia="Times New Roman"/>
+          <w:color w:val="008080"/>
+          <w:sz w:val="28"/>
+          <w:szCs w:val="28"/>
+          <w:lang w:val="en-US"/>
+        </w:rPr>
+        <w:t>Model</w:t>
+      </w:r>
+      <w:r>
+        <w:rPr>
+          <w:rFonts w:eastAsia="Times New Roman"/>
+          <w:color w:val="555555"/>
+          <w:sz w:val="28"/>
+          <w:szCs w:val="28"/>
+          <w:lang w:val="en-US"/>
+        </w:rPr>
+        <w:t xml:space="preserve"> model)</w:t>
+      </w:r>
+      <w:r>
+        <w:rPr>
+          <w:rFonts w:eastAsia="Times New Roman"/>
+          <w:sz w:val="28"/>
+          <w:szCs w:val="28"/>
+          <w:lang w:val="en-US"/>
+        </w:rPr>
+        <w:t> </w:t>
+      </w:r>
+      <w:r>
+        <w:rPr>
+          <w:rFonts w:eastAsia="Times New Roman"/>
+          <w:color w:val="555555"/>
+          <w:sz w:val="28"/>
+          <w:szCs w:val="28"/>
+          <w:lang w:val="en-US"/>
+        </w:rPr>
+        <w:t>{</w:t>
+      </w:r>
+      <w:r>
+        <w:rPr>
+          <w:rFonts w:eastAsia="Times New Roman"/>
+          <w:color w:val="555555"/>
+          <w:sz w:val="28"/>
+          <w:szCs w:val="28"/>
+          <w:lang w:val="en-US"/>
+        </w:rPr>
+        <w:br/>
+        <w:t>    </w:t>
+      </w:r>
+      <w:r>
+        <w:rPr>
+          <w:rFonts w:eastAsia="Times New Roman"/>
+          <w:color w:val="B8B6B1"/>
+          <w:sz w:val="28"/>
+          <w:szCs w:val="28"/>
+          <w:lang w:val="en-US"/>
+        </w:rPr>
+        <w:t>// use the variable</w:t>
+      </w:r>
+      <w:r>
+        <w:rPr>
+          <w:rFonts w:eastAsia="Times New Roman"/>
+          <w:color w:val="555555"/>
+          <w:sz w:val="28"/>
+          <w:szCs w:val="28"/>
+          <w:lang w:val="en-US"/>
+        </w:rPr>
+        <w:br/>
+        <w:t>}</w:t>
+      </w:r>
+    </w:p>
+    <w:p>
+      <w:pPr>
+        <w:spacing w:line="240" w:lineRule="atLeast"/>
+        <w:rPr>
+          <w:sz w:val="28"/>
+          <w:szCs w:val="28"/>
+          <w:lang w:val="en-US"/>
+        </w:rPr>
+      </w:pPr>
+      <w:r>
+        <w:rPr>
+          <w:sz w:val="28"/>
+          <w:szCs w:val="28"/>
+          <w:lang w:val="en-US"/>
+        </w:rPr>
+        <w:t>Behind the scenes:</w:t>
+      </w:r>
+    </w:p>
+    <w:p>
+      <w:pPr>
+        <w:pStyle w:val="a3"/>
+        <w:numPr>
+          <w:ilvl w:val="0"/>
+          <w:numId w:val="6"/>
+        </w:numPr>
+        <w:spacing w:line="240" w:lineRule="atLeast"/>
+        <w:rPr>
+          <w:sz w:val="28"/>
+          <w:szCs w:val="28"/>
+          <w:lang w:val="en-US"/>
+        </w:rPr>
+      </w:pPr>
+      <w:r>
+        <w:rPr>
+          <w:sz w:val="28"/>
+          <w:szCs w:val="28"/>
+          <w:lang w:val="en-US"/>
+        </w:rPr>
+        <w:t xml:space="preserve">Spring will read </w:t>
+      </w:r>
+      <w:proofErr w:type="spellStart"/>
+      <w:r>
+        <w:rPr>
+          <w:sz w:val="28"/>
+          <w:szCs w:val="28"/>
+          <w:lang w:val="en-US"/>
+        </w:rPr>
+        <w:t>param</w:t>
+      </w:r>
+      <w:proofErr w:type="spellEnd"/>
+      <w:r>
+        <w:rPr>
+          <w:sz w:val="28"/>
+          <w:szCs w:val="28"/>
+          <w:lang w:val="en-US"/>
+        </w:rPr>
+        <w:t xml:space="preserve"> from request</w:t>
+      </w:r>
+    </w:p>
+    <w:p>
+      <w:pPr>
+        <w:pStyle w:val="a3"/>
+        <w:numPr>
+          <w:ilvl w:val="0"/>
+          <w:numId w:val="6"/>
+        </w:numPr>
+        <w:spacing w:line="240" w:lineRule="atLeast"/>
+        <w:rPr>
+          <w:sz w:val="28"/>
+          <w:szCs w:val="28"/>
+          <w:lang w:val="en-US"/>
+        </w:rPr>
+      </w:pPr>
+      <w:r>
+        <w:rPr>
+          <w:sz w:val="28"/>
+          <w:szCs w:val="28"/>
+          <w:lang w:val="en-US"/>
+        </w:rPr>
+        <w:t>Bind it to the variable</w:t>
+      </w:r>
+    </w:p>
+    <w:p>
+      <w:pPr>
+        <w:spacing w:line="240" w:lineRule="atLeast"/>
+        <w:rPr>
+          <w:sz w:val="28"/>
+          <w:szCs w:val="28"/>
+          <w:lang w:val="en-US"/>
+        </w:rPr>
+      </w:pPr>
+      <w:r>
+        <w:rPr>
+          <w:sz w:val="28"/>
+          <w:szCs w:val="28"/>
+          <w:lang w:val="en-US"/>
+        </w:rPr>
+        <w:t>Adding Request Mappings to Controller. You can define a request m</w:t>
+      </w:r>
+      <w:r>
+        <w:rPr>
+          <w:sz w:val="28"/>
+          <w:szCs w:val="28"/>
+          <w:lang w:val="en-US"/>
+        </w:rPr>
+        <w:t xml:space="preserve">apping at the controller level. </w:t>
+      </w:r>
+      <w:proofErr w:type="gramStart"/>
+      <w:r>
+        <w:rPr>
+          <w:sz w:val="28"/>
+          <w:szCs w:val="28"/>
+          <w:lang w:val="en-US"/>
+        </w:rPr>
+        <w:t>So</w:t>
+      </w:r>
+      <w:proofErr w:type="gramEnd"/>
+      <w:r>
+        <w:rPr>
+          <w:sz w:val="28"/>
+          <w:szCs w:val="28"/>
+          <w:lang w:val="en-US"/>
+        </w:rPr>
+        <w:t xml:space="preserve">, it basically serves as like the parent mapping for the controller. All of the request mappings on the methods are relative to the controller’s path. </w:t>
+      </w:r>
       <w:bookmarkStart w:id="0" w:name="_GoBack"/>
       <w:bookmarkEnd w:id="0"/>
-    </w:p>
-    <w:p>
-      <w:pPr>
-        <w:spacing w:line="240" w:lineRule="atLeast"/>
-        <w:rPr>
-          <w:sz w:val="28"/>
-          <w:szCs w:val="28"/>
-          <w:lang w:val="en-US"/>
-        </w:rPr>
-      </w:pPr>
-      <w:r>
-        <w:rPr>
-          <w:b/>
-          <w:sz w:val="28"/>
-          <w:szCs w:val="28"/>
-          <w:lang w:val="en-US"/>
-        </w:rPr>
-        <w:t xml:space="preserve">Spring Model. </w:t>
-      </w:r>
-      <w:r>
-        <w:rPr>
-          <w:sz w:val="28"/>
-          <w:szCs w:val="28"/>
-          <w:lang w:val="en-US"/>
-        </w:rPr>
-        <w:t xml:space="preserve">The Model is a container for your application data. In your controller </w:t>
-      </w:r>
-      <w:proofErr w:type="gramStart"/>
-      <w:r>
-        <w:rPr>
-          <w:sz w:val="28"/>
-          <w:szCs w:val="28"/>
-          <w:lang w:val="en-US"/>
-        </w:rPr>
-        <w:t>code</w:t>
-      </w:r>
-      <w:proofErr w:type="gramEnd"/>
-      <w:r>
-        <w:rPr>
-          <w:sz w:val="28"/>
-          <w:szCs w:val="28"/>
-          <w:lang w:val="en-US"/>
-        </w:rPr>
-        <w:t xml:space="preserve"> you can put anything in the model. Your View Page (JSP) can access data from the model.</w:t>
-      </w:r>
-    </w:p>
-    <w:p>
-      <w:pPr>
-        <w:spacing w:line="240" w:lineRule="atLeast"/>
-        <w:rPr>
-          <w:sz w:val="28"/>
-          <w:szCs w:val="28"/>
-          <w:lang w:val="en-US"/>
-        </w:rPr>
-      </w:pPr>
-      <w:r>
-        <w:rPr>
-          <w:sz w:val="28"/>
-          <w:szCs w:val="28"/>
-          <w:lang w:val="en-US"/>
-        </w:rPr>
-        <w:t xml:space="preserve">When we make use of our spring controller, we can actually pass the model to our controller, and we </w:t>
-      </w:r>
-      <w:proofErr w:type="gramStart"/>
-      <w:r>
-        <w:rPr>
-          <w:sz w:val="28"/>
-          <w:szCs w:val="28"/>
-          <w:lang w:val="en-US"/>
-        </w:rPr>
-        <w:t>can also</w:t>
-      </w:r>
-      <w:proofErr w:type="gramEnd"/>
-      <w:r>
-        <w:rPr>
-          <w:sz w:val="28"/>
-          <w:szCs w:val="28"/>
-          <w:lang w:val="en-US"/>
-        </w:rPr>
-        <w:t xml:space="preserve"> read form data in our controller. If you need to read form data in your controller code, then you pass in the </w:t>
-      </w:r>
-      <w:proofErr w:type="spellStart"/>
-      <w:r>
-        <w:rPr>
-          <w:sz w:val="28"/>
-          <w:szCs w:val="28"/>
-          <w:lang w:val="en-US"/>
-        </w:rPr>
-        <w:t>HttpServletRequest</w:t>
-      </w:r>
-      <w:proofErr w:type="spellEnd"/>
-      <w:r>
-        <w:rPr>
-          <w:sz w:val="28"/>
-          <w:szCs w:val="28"/>
-          <w:lang w:val="en-US"/>
-        </w:rPr>
-        <w:t xml:space="preserve"> and </w:t>
-      </w:r>
-      <w:proofErr w:type="gramStart"/>
-      <w:r>
-        <w:rPr>
-          <w:sz w:val="28"/>
-          <w:szCs w:val="28"/>
-          <w:lang w:val="en-US"/>
-        </w:rPr>
-        <w:t>it’s</w:t>
-      </w:r>
-      <w:proofErr w:type="gramEnd"/>
-      <w:r>
-        <w:rPr>
-          <w:sz w:val="28"/>
-          <w:szCs w:val="28"/>
-          <w:lang w:val="en-US"/>
-        </w:rPr>
-        <w:t xml:space="preserve"> working like the normal servlet request. You can pass Model. Model is just a container that can hold your form data. When the model comes in initially, </w:t>
-      </w:r>
-      <w:proofErr w:type="gramStart"/>
-      <w:r>
-        <w:rPr>
-          <w:sz w:val="28"/>
-          <w:szCs w:val="28"/>
-          <w:lang w:val="en-US"/>
-        </w:rPr>
-        <w:t>it’s</w:t>
-      </w:r>
-      <w:proofErr w:type="gramEnd"/>
-      <w:r>
-        <w:rPr>
-          <w:sz w:val="28"/>
-          <w:szCs w:val="28"/>
-          <w:lang w:val="en-US"/>
-        </w:rPr>
-        <w:t xml:space="preserve"> empty and you can add data to it.</w:t>
-      </w:r>
-    </w:p>
-    <w:p>
-      <w:pPr>
-        <w:spacing w:line="240" w:lineRule="atLeast"/>
-        <w:rPr>
-          <w:sz w:val="28"/>
-          <w:szCs w:val="28"/>
-          <w:lang w:val="en-US"/>
-        </w:rPr>
-      </w:pPr>
-      <w:r>
-        <w:rPr>
-          <w:sz w:val="28"/>
-          <w:szCs w:val="28"/>
-          <w:lang w:val="en-US"/>
-        </w:rPr>
-        <w:t>Ex, Read the request parameter from the HTML form:</w:t>
-      </w:r>
-    </w:p>
-    <w:p>
-      <w:pPr>
-        <w:spacing w:line="240" w:lineRule="atLeast"/>
-        <w:rPr>
-          <w:sz w:val="28"/>
-          <w:szCs w:val="28"/>
-          <w:lang w:val="en-US"/>
-        </w:rPr>
-      </w:pPr>
-      <w:proofErr w:type="spellStart"/>
-      <w:proofErr w:type="gramStart"/>
-      <w:r>
-        <w:rPr>
-          <w:sz w:val="28"/>
-          <w:szCs w:val="28"/>
-          <w:lang w:val="en-US"/>
-        </w:rPr>
-        <w:t>request.getParameter</w:t>
-      </w:r>
-      <w:proofErr w:type="spellEnd"/>
-      <w:r>
-        <w:rPr>
-          <w:sz w:val="28"/>
-          <w:szCs w:val="28"/>
-          <w:lang w:val="en-US"/>
-        </w:rPr>
-        <w:t>(</w:t>
-      </w:r>
-      <w:proofErr w:type="gramEnd"/>
-      <w:r>
-        <w:rPr>
-          <w:sz w:val="28"/>
-          <w:szCs w:val="28"/>
-          <w:lang w:val="en-US"/>
-        </w:rPr>
-        <w:t>“</w:t>
-      </w:r>
-      <w:proofErr w:type="spellStart"/>
-      <w:r>
-        <w:rPr>
-          <w:sz w:val="28"/>
-          <w:szCs w:val="28"/>
-          <w:lang w:val="en-US"/>
-        </w:rPr>
-        <w:t>studentName</w:t>
-      </w:r>
-      <w:proofErr w:type="spellEnd"/>
-      <w:r>
-        <w:rPr>
-          <w:sz w:val="28"/>
-          <w:szCs w:val="28"/>
-          <w:lang w:val="en-US"/>
-        </w:rPr>
-        <w:t>”);</w:t>
-      </w:r>
-    </w:p>
-    <w:p>
-      <w:pPr>
-        <w:spacing w:line="240" w:lineRule="atLeast"/>
-        <w:rPr>
-          <w:sz w:val="28"/>
-          <w:szCs w:val="28"/>
-          <w:lang w:val="en-US"/>
-        </w:rPr>
-      </w:pPr>
-      <w:r>
-        <w:rPr>
-          <w:sz w:val="28"/>
-          <w:szCs w:val="28"/>
-          <w:lang w:val="en-US"/>
-        </w:rPr>
-        <w:t xml:space="preserve">To add something to the model, I say </w:t>
-      </w:r>
-      <w:proofErr w:type="spellStart"/>
-      <w:r>
-        <w:rPr>
-          <w:sz w:val="28"/>
-          <w:szCs w:val="28"/>
-          <w:lang w:val="en-US"/>
-        </w:rPr>
-        <w:t>model.addAttribute</w:t>
-      </w:r>
-      <w:proofErr w:type="spellEnd"/>
-      <w:r>
-        <w:rPr>
-          <w:sz w:val="28"/>
-          <w:szCs w:val="28"/>
-          <w:lang w:val="en-US"/>
-        </w:rPr>
-        <w:t xml:space="preserve"> and the attribute I give the actual name of the attribute, comma, </w:t>
-      </w:r>
-      <w:proofErr w:type="gramStart"/>
-      <w:r>
-        <w:rPr>
-          <w:sz w:val="28"/>
-          <w:szCs w:val="28"/>
-          <w:lang w:val="en-US"/>
-        </w:rPr>
-        <w:t>the</w:t>
-      </w:r>
-      <w:proofErr w:type="gramEnd"/>
-      <w:r>
-        <w:rPr>
-          <w:sz w:val="28"/>
-          <w:szCs w:val="28"/>
-          <w:lang w:val="en-US"/>
-        </w:rPr>
-        <w:t xml:space="preserve"> value:</w:t>
-      </w:r>
-    </w:p>
-    <w:p>
-      <w:pPr>
-        <w:spacing w:line="240" w:lineRule="atLeast"/>
-        <w:rPr>
-          <w:sz w:val="28"/>
-          <w:szCs w:val="28"/>
-          <w:lang w:val="en-US"/>
-        </w:rPr>
-      </w:pPr>
-      <w:proofErr w:type="spellStart"/>
-      <w:proofErr w:type="gramStart"/>
-      <w:r>
-        <w:rPr>
-          <w:sz w:val="28"/>
-          <w:szCs w:val="28"/>
-          <w:lang w:val="en-US"/>
-        </w:rPr>
-        <w:t>model.addAttribute</w:t>
-      </w:r>
-      <w:proofErr w:type="spellEnd"/>
-      <w:r>
-        <w:rPr>
-          <w:sz w:val="28"/>
-          <w:szCs w:val="28"/>
-          <w:lang w:val="en-US"/>
-        </w:rPr>
-        <w:t>(</w:t>
-      </w:r>
-      <w:proofErr w:type="gramEnd"/>
-      <w:r>
-        <w:rPr>
-          <w:sz w:val="28"/>
-          <w:szCs w:val="28"/>
-          <w:lang w:val="en-US"/>
-        </w:rPr>
-        <w:t>“message”, result);</w:t>
-      </w:r>
-    </w:p>
-    <w:p>
-      <w:pPr>
-        <w:spacing w:line="240" w:lineRule="atLeast"/>
-        <w:rPr>
-          <w:sz w:val="28"/>
-          <w:szCs w:val="28"/>
-          <w:lang w:val="en-US"/>
-        </w:rPr>
-      </w:pPr>
-      <w:r>
-        <w:rPr>
-          <w:sz w:val="28"/>
-          <w:szCs w:val="28"/>
-          <w:lang w:val="en-US"/>
-        </w:rPr>
-        <w:t>Now in JSP page data from the model is accessible: ${message}</w:t>
-      </w:r>
     </w:p>
     <w:sectPr>
       <w:pgSz w:w="11906" w:h="16838"/>
@@ -12271,7 +12740,7 @@
 
 <file path=word/webextensions/taskpanes.xml><?xml version="1.0" encoding="utf-8"?>
 <wetp:taskpanes xmlns:wetp="http://schemas.microsoft.com/office/webextensions/taskpanes/2010/11">
-  <wetp:taskpane dockstate="right" visibility="1" width="350" row="0">
+  <wetp:taskpane dockstate="right" visibility="0" width="350" row="0">
     <wetp:webextensionref xmlns:r="http://schemas.openxmlformats.org/officeDocument/2006/relationships" r:id="rId1"/>
   </wetp:taskpane>
 </wetp:taskpanes>

</xml_diff>

<commit_message>
Add solution for "Spring MVC - Form Tags and Data Binding"
- Update course lecture
</commit_message>
<xml_diff>
--- a/Course Lecture.docx
+++ b/Course Lecture.docx
@@ -10101,6 +10101,438 @@
           <w:lang w:val="en-US"/>
         </w:rPr>
         <w:t xml:space="preserve">, it basically serves as like the parent mapping for the controller. All of the request mappings on the methods are relative to the controller’s path. </w:t>
+      </w:r>
+    </w:p>
+    <w:p>
+      <w:pPr>
+        <w:spacing w:line="240" w:lineRule="atLeast"/>
+        <w:rPr>
+          <w:b/>
+          <w:sz w:val="28"/>
+          <w:szCs w:val="28"/>
+          <w:lang w:val="en-US"/>
+        </w:rPr>
+      </w:pPr>
+    </w:p>
+    <w:p>
+      <w:pPr>
+        <w:spacing w:line="240" w:lineRule="atLeast"/>
+        <w:rPr>
+          <w:b/>
+          <w:sz w:val="28"/>
+          <w:szCs w:val="28"/>
+          <w:lang w:val="en-US"/>
+        </w:rPr>
+      </w:pPr>
+      <w:r>
+        <w:rPr>
+          <w:b/>
+          <w:sz w:val="28"/>
+          <w:szCs w:val="28"/>
+          <w:lang w:val="en-US"/>
+        </w:rPr>
+        <w:lastRenderedPageBreak/>
+        <w:t>14. Spring MVC – Form Tags and Data Binding.</w:t>
+      </w:r>
+    </w:p>
+    <w:p>
+      <w:pPr>
+        <w:spacing w:line="240" w:lineRule="atLeast"/>
+        <w:rPr>
+          <w:sz w:val="28"/>
+          <w:szCs w:val="28"/>
+          <w:lang w:val="en-US"/>
+        </w:rPr>
+      </w:pPr>
+      <w:r>
+        <w:rPr>
+          <w:sz w:val="28"/>
+          <w:szCs w:val="28"/>
+          <w:lang w:val="en-US"/>
+        </w:rPr>
+        <w:t>Spring MVC Form Tags are the building block for a web page. Form Tags are configurable and reusable for a web page. Spring MVC Form Tags can make use of data binding. Automatically setting/retrieving data from Java Beans.</w:t>
+      </w:r>
+    </w:p>
+    <w:p>
+      <w:pPr>
+        <w:spacing w:line="240" w:lineRule="atLeast"/>
+        <w:rPr>
+          <w:sz w:val="28"/>
+          <w:szCs w:val="28"/>
+          <w:lang w:val="en-US"/>
+        </w:rPr>
+      </w:pPr>
+      <w:r>
+        <w:rPr>
+          <w:sz w:val="28"/>
+          <w:szCs w:val="28"/>
+          <w:lang w:val="en-US"/>
+        </w:rPr>
+        <w:t>MVC Form Tags:</w:t>
+      </w:r>
+    </w:p>
+    <w:p>
+      <w:pPr>
+        <w:spacing w:line="240" w:lineRule="atLeast"/>
+        <w:rPr>
+          <w:sz w:val="28"/>
+          <w:szCs w:val="28"/>
+          <w:lang w:val="en-US"/>
+        </w:rPr>
+      </w:pPr>
+      <w:r>
+        <w:rPr>
+          <w:noProof/>
+          <w:lang w:eastAsia="ru-RU"/>
+        </w:rPr>
+        <w:drawing>
+          <wp:inline distT="0" distB="0" distL="0" distR="0" wp14:anchorId="137D39B2" wp14:editId="7D311581">
+            <wp:extent cx="5940425" cy="2482850"/>
+            <wp:effectExtent l="0" t="0" r="3175" b="0"/>
+            <wp:docPr id="1" name="Рисунок 1"/>
+            <wp:cNvGraphicFramePr>
+              <a:graphicFrameLocks xmlns:a="http://schemas.openxmlformats.org/drawingml/2006/main" noChangeAspect="1"/>
+            </wp:cNvGraphicFramePr>
+            <a:graphic xmlns:a="http://schemas.openxmlformats.org/drawingml/2006/main">
+              <a:graphicData uri="http://schemas.openxmlformats.org/drawingml/2006/picture">
+                <pic:pic xmlns:pic="http://schemas.openxmlformats.org/drawingml/2006/picture">
+                  <pic:nvPicPr>
+                    <pic:cNvPr id="1" name=""/>
+                    <pic:cNvPicPr/>
+                  </pic:nvPicPr>
+                  <pic:blipFill>
+                    <a:blip r:embed="rId5"/>
+                    <a:stretch>
+                      <a:fillRect/>
+                    </a:stretch>
+                  </pic:blipFill>
+                  <pic:spPr>
+                    <a:xfrm>
+                      <a:off x="0" y="0"/>
+                      <a:ext cx="5940425" cy="2482850"/>
+                    </a:xfrm>
+                    <a:prstGeom prst="rect">
+                      <a:avLst/>
+                    </a:prstGeom>
+                  </pic:spPr>
+                </pic:pic>
+              </a:graphicData>
+            </a:graphic>
+          </wp:inline>
+        </w:drawing>
+      </w:r>
+    </w:p>
+    <w:p>
+      <w:pPr>
+        <w:spacing w:line="240" w:lineRule="atLeast"/>
+        <w:rPr>
+          <w:sz w:val="28"/>
+          <w:szCs w:val="28"/>
+          <w:lang w:val="en-US"/>
+        </w:rPr>
+      </w:pPr>
+      <w:r>
+        <w:rPr>
+          <w:sz w:val="28"/>
+          <w:szCs w:val="28"/>
+          <w:lang w:val="en-US"/>
+        </w:rPr>
+        <w:t xml:space="preserve">At the beginning of the </w:t>
+      </w:r>
+      <w:proofErr w:type="spellStart"/>
+      <w:r>
+        <w:rPr>
+          <w:sz w:val="28"/>
+          <w:szCs w:val="28"/>
+          <w:lang w:val="en-US"/>
+        </w:rPr>
+        <w:t>jsp</w:t>
+      </w:r>
+      <w:proofErr w:type="spellEnd"/>
+      <w:r>
+        <w:rPr>
+          <w:sz w:val="28"/>
+          <w:szCs w:val="28"/>
+          <w:lang w:val="en-US"/>
+        </w:rPr>
+        <w:t xml:space="preserve"> page, you make use of this tag lib reference. Your prefix equals form, and then you give the </w:t>
+      </w:r>
+      <w:proofErr w:type="spellStart"/>
+      <w:r>
+        <w:rPr>
+          <w:sz w:val="28"/>
+          <w:szCs w:val="28"/>
+          <w:lang w:val="en-US"/>
+        </w:rPr>
+        <w:t>uri</w:t>
+      </w:r>
+      <w:proofErr w:type="spellEnd"/>
+      <w:r>
+        <w:rPr>
+          <w:sz w:val="28"/>
+          <w:szCs w:val="28"/>
+          <w:lang w:val="en-US"/>
+        </w:rPr>
+        <w:t xml:space="preserve"> and solicit on the slide</w:t>
+      </w:r>
+      <w:r>
+        <w:rPr>
+          <w:sz w:val="28"/>
+          <w:szCs w:val="28"/>
+          <w:lang w:val="en-US"/>
+        </w:rPr>
+        <w:t>:</w:t>
+      </w:r>
+    </w:p>
+    <w:p>
+      <w:pPr>
+        <w:spacing w:line="240" w:lineRule="atLeast"/>
+        <w:rPr>
+          <w:sz w:val="28"/>
+          <w:szCs w:val="28"/>
+          <w:lang w:val="en-US"/>
+        </w:rPr>
+      </w:pPr>
+      <w:r>
+        <w:rPr>
+          <w:sz w:val="28"/>
+          <w:szCs w:val="28"/>
+          <w:lang w:val="en-US"/>
+        </w:rPr>
+        <w:t xml:space="preserve">&lt;%@ </w:t>
+      </w:r>
+      <w:proofErr w:type="spellStart"/>
+      <w:r>
+        <w:rPr>
+          <w:sz w:val="28"/>
+          <w:szCs w:val="28"/>
+          <w:lang w:val="en-US"/>
+        </w:rPr>
+        <w:t>taglib</w:t>
+      </w:r>
+      <w:proofErr w:type="spellEnd"/>
+      <w:r>
+        <w:rPr>
+          <w:sz w:val="28"/>
+          <w:szCs w:val="28"/>
+          <w:lang w:val="en-US"/>
+        </w:rPr>
+        <w:t xml:space="preserve"> prefix=”form” </w:t>
+      </w:r>
+      <w:proofErr w:type="spellStart"/>
+      <w:r>
+        <w:rPr>
+          <w:sz w:val="28"/>
+          <w:szCs w:val="28"/>
+          <w:lang w:val="en-US"/>
+        </w:rPr>
+        <w:t>uri</w:t>
+      </w:r>
+      <w:proofErr w:type="spellEnd"/>
+      <w:r>
+        <w:rPr>
+          <w:sz w:val="28"/>
+          <w:szCs w:val="28"/>
+          <w:lang w:val="en-US"/>
+        </w:rPr>
+        <w:t>=</w:t>
+      </w:r>
+      <w:hyperlink r:id="rId6" w:history="1">
+        <w:r>
+          <w:rPr>
+            <w:rStyle w:val="a7"/>
+            <w:sz w:val="28"/>
+            <w:szCs w:val="28"/>
+            <w:lang w:val="en-US"/>
+          </w:rPr>
+          <w:t>http://www.springframework.org/tags/form</w:t>
+        </w:r>
+      </w:hyperlink>
+      <w:r>
+        <w:rPr>
+          <w:sz w:val="28"/>
+          <w:szCs w:val="28"/>
+          <w:lang w:val="en-US"/>
+        </w:rPr>
+        <w:t xml:space="preserve"> %&gt;</w:t>
+      </w:r>
+    </w:p>
+    <w:p>
+      <w:pPr>
+        <w:spacing w:line="240" w:lineRule="atLeast"/>
+        <w:rPr>
+          <w:sz w:val="28"/>
+          <w:szCs w:val="28"/>
+          <w:lang w:val="en-US"/>
+        </w:rPr>
+      </w:pPr>
+      <w:r>
+        <w:rPr>
+          <w:sz w:val="28"/>
+          <w:szCs w:val="28"/>
+          <w:lang w:val="en-US"/>
+        </w:rPr>
+        <w:t xml:space="preserve">In your Spring Controller before you show the form, you must add a model attribute. This </w:t>
+      </w:r>
+      <w:proofErr w:type="gramStart"/>
+      <w:r>
+        <w:rPr>
+          <w:sz w:val="28"/>
+          <w:szCs w:val="28"/>
+          <w:lang w:val="en-US"/>
+        </w:rPr>
+        <w:t>is a bean that</w:t>
+      </w:r>
+      <w:proofErr w:type="gramEnd"/>
+      <w:r>
+        <w:rPr>
+          <w:sz w:val="28"/>
+          <w:szCs w:val="28"/>
+          <w:lang w:val="en-US"/>
+        </w:rPr>
+        <w:t xml:space="preserve"> will hold form data for the data binding.</w:t>
+      </w:r>
+    </w:p>
+    <w:p>
+      <w:pPr>
+        <w:spacing w:line="240" w:lineRule="atLeast"/>
+        <w:rPr>
+          <w:sz w:val="28"/>
+          <w:szCs w:val="28"/>
+          <w:lang w:val="en-US"/>
+        </w:rPr>
+      </w:pPr>
+      <w:r>
+        <w:rPr>
+          <w:b/>
+          <w:sz w:val="28"/>
+          <w:szCs w:val="28"/>
+          <w:lang w:val="en-US"/>
+        </w:rPr>
+        <w:t>Handling submission in the Controller.</w:t>
+      </w:r>
+      <w:r>
+        <w:rPr>
+          <w:sz w:val="28"/>
+          <w:szCs w:val="28"/>
+          <w:lang w:val="en-US"/>
+        </w:rPr>
+        <w:t xml:space="preserve"> We can simply make use of a new </w:t>
+      </w:r>
+      <w:proofErr w:type="gramStart"/>
+      <w:r>
+        <w:rPr>
+          <w:sz w:val="28"/>
+          <w:szCs w:val="28"/>
+          <w:lang w:val="en-US"/>
+        </w:rPr>
+        <w:t>Spring</w:t>
+      </w:r>
+      <w:proofErr w:type="gramEnd"/>
+      <w:r>
+        <w:rPr>
+          <w:sz w:val="28"/>
+          <w:szCs w:val="28"/>
+          <w:lang w:val="en-US"/>
+        </w:rPr>
+        <w:t xml:space="preserve"> annotation called @</w:t>
+      </w:r>
+      <w:proofErr w:type="spellStart"/>
+      <w:r>
+        <w:rPr>
+          <w:sz w:val="28"/>
+          <w:szCs w:val="28"/>
+          <w:lang w:val="en-US"/>
+        </w:rPr>
+        <w:t>ModelAttribute</w:t>
+      </w:r>
+      <w:proofErr w:type="spellEnd"/>
+      <w:r>
+        <w:rPr>
+          <w:sz w:val="28"/>
+          <w:szCs w:val="28"/>
+          <w:lang w:val="en-US"/>
+        </w:rPr>
+        <w:t>, and we give the name of the attribute.</w:t>
+      </w:r>
+    </w:p>
+    <w:p>
+      <w:pPr>
+        <w:spacing w:line="240" w:lineRule="atLeast"/>
+        <w:rPr>
+          <w:sz w:val="28"/>
+          <w:szCs w:val="28"/>
+          <w:lang w:val="en-US"/>
+        </w:rPr>
+      </w:pPr>
+      <w:proofErr w:type="gramStart"/>
+      <w:r>
+        <w:rPr>
+          <w:sz w:val="28"/>
+          <w:szCs w:val="28"/>
+          <w:lang w:val="en-US"/>
+        </w:rPr>
+        <w:t>Dropdown list is represented by the tag “select”</w:t>
+      </w:r>
+      <w:proofErr w:type="gramEnd"/>
+      <w:r>
+        <w:rPr>
+          <w:sz w:val="28"/>
+          <w:szCs w:val="28"/>
+          <w:lang w:val="en-US"/>
+        </w:rPr>
+        <w:t>:</w:t>
+      </w:r>
+    </w:p>
+    <w:p>
+      <w:pPr>
+        <w:spacing w:line="240" w:lineRule="atLeast"/>
+        <w:rPr>
+          <w:sz w:val="28"/>
+          <w:szCs w:val="28"/>
+          <w:lang w:val="en-US"/>
+        </w:rPr>
+      </w:pPr>
+      <w:r>
+        <w:rPr>
+          <w:noProof/>
+          <w:lang w:eastAsia="ru-RU"/>
+        </w:rPr>
+        <w:drawing>
+          <wp:inline distT="0" distB="0" distL="0" distR="0" wp14:anchorId="75F71B10" wp14:editId="5C2E00D1">
+            <wp:extent cx="5940425" cy="2317750"/>
+            <wp:effectExtent l="0" t="0" r="3175" b="6350"/>
+            <wp:docPr id="2" name="Рисунок 2"/>
+            <wp:cNvGraphicFramePr>
+              <a:graphicFrameLocks xmlns:a="http://schemas.openxmlformats.org/drawingml/2006/main" noChangeAspect="1"/>
+            </wp:cNvGraphicFramePr>
+            <a:graphic xmlns:a="http://schemas.openxmlformats.org/drawingml/2006/main">
+              <a:graphicData uri="http://schemas.openxmlformats.org/drawingml/2006/picture">
+                <pic:pic xmlns:pic="http://schemas.openxmlformats.org/drawingml/2006/picture">
+                  <pic:nvPicPr>
+                    <pic:cNvPr id="1" name=""/>
+                    <pic:cNvPicPr/>
+                  </pic:nvPicPr>
+                  <pic:blipFill>
+                    <a:blip r:embed="rId7"/>
+                    <a:stretch>
+                      <a:fillRect/>
+                    </a:stretch>
+                  </pic:blipFill>
+                  <pic:spPr>
+                    <a:xfrm>
+                      <a:off x="0" y="0"/>
+                      <a:ext cx="5940425" cy="2317750"/>
+                    </a:xfrm>
+                    <a:prstGeom prst="rect">
+                      <a:avLst/>
+                    </a:prstGeom>
+                  </pic:spPr>
+                </pic:pic>
+              </a:graphicData>
+            </a:graphic>
+          </wp:inline>
+        </w:drawing>
       </w:r>
       <w:bookmarkStart w:id="0" w:name="_GoBack"/>
       <w:bookmarkEnd w:id="0"/>
@@ -12452,6 +12884,17 @@
       <w:lang w:eastAsia="ru-RU"/>
     </w:rPr>
   </w:style>
+  <w:style w:type="character" w:styleId="a7">
+    <w:name w:val="Hyperlink"/>
+    <w:basedOn w:val="a0"/>
+    <w:uiPriority w:val="99"/>
+    <w:unhideWhenUsed/>
+    <w:rsid w:val="001272D2"/>
+    <w:rPr>
+      <w:color w:val="0000FF" w:themeColor="hyperlink"/>
+      <w:u w:val="single"/>
+    </w:rPr>
+  </w:style>
 </w:styles>
 </file>
 

</xml_diff>

<commit_message>
Update solution for "Spring MVC Form Validation"
</commit_message>
<xml_diff>
--- a/Course Lecture.docx
+++ b/Course Lecture.docx
@@ -10533,6 +10533,468 @@
             </a:graphic>
           </wp:inline>
         </w:drawing>
+      </w:r>
+    </w:p>
+    <w:p>
+      <w:pPr>
+        <w:spacing w:line="240" w:lineRule="atLeast"/>
+        <w:rPr>
+          <w:sz w:val="28"/>
+          <w:szCs w:val="28"/>
+          <w:lang w:val="en-US"/>
+        </w:rPr>
+      </w:pPr>
+    </w:p>
+    <w:p>
+      <w:pPr>
+        <w:spacing w:line="240" w:lineRule="atLeast"/>
+        <w:rPr>
+          <w:b/>
+          <w:sz w:val="28"/>
+          <w:szCs w:val="28"/>
+          <w:lang w:val="en-US"/>
+        </w:rPr>
+      </w:pPr>
+      <w:r>
+        <w:rPr>
+          <w:b/>
+          <w:sz w:val="28"/>
+          <w:szCs w:val="28"/>
+          <w:lang w:val="en-US"/>
+        </w:rPr>
+        <w:lastRenderedPageBreak/>
+        <w:t>15. Spring MVC Form Validation – Applying Built-In Validation Rules.</w:t>
+      </w:r>
+    </w:p>
+    <w:p>
+      <w:pPr>
+        <w:spacing w:line="240" w:lineRule="atLeast"/>
+        <w:rPr>
+          <w:sz w:val="28"/>
+          <w:szCs w:val="28"/>
+          <w:lang w:val="en-US"/>
+        </w:rPr>
+      </w:pPr>
+      <w:r>
+        <w:rPr>
+          <w:sz w:val="28"/>
+          <w:szCs w:val="28"/>
+          <w:lang w:val="en-US"/>
+        </w:rPr>
+        <w:t xml:space="preserve">Java has a standard Bean Validation API. Defines a metadata model and API for entity validation. Not tied to either the web tier or the persistence tier. Available for server-side apps </w:t>
+      </w:r>
+      <w:proofErr w:type="gramStart"/>
+      <w:r>
+        <w:rPr>
+          <w:sz w:val="28"/>
+          <w:szCs w:val="28"/>
+          <w:lang w:val="en-US"/>
+        </w:rPr>
+        <w:t>and also</w:t>
+      </w:r>
+      <w:proofErr w:type="gramEnd"/>
+      <w:r>
+        <w:rPr>
+          <w:sz w:val="28"/>
+          <w:szCs w:val="28"/>
+          <w:lang w:val="en-US"/>
+        </w:rPr>
+        <w:t xml:space="preserve"> client-side JavaFX/Swing apps (beanvalidation.org). Spring version 4 and higher supports Bean Validation API. </w:t>
+      </w:r>
+    </w:p>
+    <w:p>
+      <w:pPr>
+        <w:spacing w:line="240" w:lineRule="atLeast"/>
+        <w:rPr>
+          <w:sz w:val="28"/>
+          <w:szCs w:val="28"/>
+          <w:lang w:val="en-US"/>
+        </w:rPr>
+      </w:pPr>
+      <w:r>
+        <w:rPr>
+          <w:sz w:val="28"/>
+          <w:szCs w:val="28"/>
+          <w:lang w:val="en-US"/>
+        </w:rPr>
+        <w:t>Validation feature:</w:t>
+      </w:r>
+    </w:p>
+    <w:p>
+      <w:pPr>
+        <w:pStyle w:val="a3"/>
+        <w:numPr>
+          <w:ilvl w:val="0"/>
+          <w:numId w:val="6"/>
+        </w:numPr>
+        <w:spacing w:line="240" w:lineRule="atLeast"/>
+        <w:rPr>
+          <w:sz w:val="28"/>
+          <w:szCs w:val="28"/>
+          <w:lang w:val="en-US"/>
+        </w:rPr>
+      </w:pPr>
+      <w:r>
+        <w:rPr>
+          <w:sz w:val="28"/>
+          <w:szCs w:val="28"/>
+          <w:lang w:val="en-US"/>
+        </w:rPr>
+        <w:t>Required</w:t>
+      </w:r>
+    </w:p>
+    <w:p>
+      <w:pPr>
+        <w:pStyle w:val="a3"/>
+        <w:numPr>
+          <w:ilvl w:val="0"/>
+          <w:numId w:val="6"/>
+        </w:numPr>
+        <w:spacing w:line="240" w:lineRule="atLeast"/>
+        <w:rPr>
+          <w:sz w:val="28"/>
+          <w:szCs w:val="28"/>
+          <w:lang w:val="en-US"/>
+        </w:rPr>
+      </w:pPr>
+      <w:r>
+        <w:rPr>
+          <w:sz w:val="28"/>
+          <w:szCs w:val="28"/>
+          <w:lang w:val="en-US"/>
+        </w:rPr>
+        <w:t>Validate length</w:t>
+      </w:r>
+    </w:p>
+    <w:p>
+      <w:pPr>
+        <w:pStyle w:val="a3"/>
+        <w:numPr>
+          <w:ilvl w:val="0"/>
+          <w:numId w:val="6"/>
+        </w:numPr>
+        <w:spacing w:line="240" w:lineRule="atLeast"/>
+        <w:rPr>
+          <w:sz w:val="28"/>
+          <w:szCs w:val="28"/>
+          <w:lang w:val="en-US"/>
+        </w:rPr>
+      </w:pPr>
+      <w:r>
+        <w:rPr>
+          <w:sz w:val="28"/>
+          <w:szCs w:val="28"/>
+          <w:lang w:val="en-US"/>
+        </w:rPr>
+        <w:t>Validate numbers</w:t>
+      </w:r>
+    </w:p>
+    <w:p>
+      <w:pPr>
+        <w:pStyle w:val="a3"/>
+        <w:numPr>
+          <w:ilvl w:val="0"/>
+          <w:numId w:val="6"/>
+        </w:numPr>
+        <w:spacing w:line="240" w:lineRule="atLeast"/>
+        <w:rPr>
+          <w:sz w:val="28"/>
+          <w:szCs w:val="28"/>
+          <w:lang w:val="en-US"/>
+        </w:rPr>
+      </w:pPr>
+      <w:r>
+        <w:rPr>
+          <w:sz w:val="28"/>
+          <w:szCs w:val="28"/>
+          <w:lang w:val="en-US"/>
+        </w:rPr>
+        <w:t>Validate with regular expressions</w:t>
+      </w:r>
+    </w:p>
+    <w:p>
+      <w:pPr>
+        <w:pStyle w:val="a3"/>
+        <w:numPr>
+          <w:ilvl w:val="0"/>
+          <w:numId w:val="6"/>
+        </w:numPr>
+        <w:spacing w:line="240" w:lineRule="atLeast"/>
+        <w:rPr>
+          <w:sz w:val="28"/>
+          <w:szCs w:val="28"/>
+          <w:lang w:val="en-US"/>
+        </w:rPr>
+      </w:pPr>
+      <w:r>
+        <w:rPr>
+          <w:sz w:val="28"/>
+          <w:szCs w:val="28"/>
+          <w:lang w:val="en-US"/>
+        </w:rPr>
+        <w:t>Custom validation</w:t>
+      </w:r>
+    </w:p>
+    <w:p>
+      <w:pPr>
+        <w:spacing w:line="240" w:lineRule="atLeast"/>
+        <w:rPr>
+          <w:sz w:val="28"/>
+          <w:szCs w:val="28"/>
+          <w:lang w:val="en-US"/>
+        </w:rPr>
+      </w:pPr>
+      <w:r>
+        <w:rPr>
+          <w:sz w:val="28"/>
+          <w:szCs w:val="28"/>
+          <w:lang w:val="en-US"/>
+        </w:rPr>
+        <w:t>Validation annotations:</w:t>
+      </w:r>
+    </w:p>
+    <w:p>
+      <w:pPr>
+        <w:spacing w:line="240" w:lineRule="atLeast"/>
+        <w:rPr>
+          <w:sz w:val="28"/>
+          <w:szCs w:val="28"/>
+          <w:lang w:val="en-US"/>
+        </w:rPr>
+      </w:pPr>
+      <w:r>
+        <w:rPr>
+          <w:noProof/>
+          <w:lang w:eastAsia="ru-RU"/>
+        </w:rPr>
+        <w:drawing>
+          <wp:inline distT="0" distB="0" distL="0" distR="0" wp14:anchorId="3BE2EA21" wp14:editId="2E0060C7">
+            <wp:extent cx="5940425" cy="2916555"/>
+            <wp:effectExtent l="0" t="0" r="3175" b="0"/>
+            <wp:docPr id="3" name="Рисунок 3"/>
+            <wp:cNvGraphicFramePr>
+              <a:graphicFrameLocks xmlns:a="http://schemas.openxmlformats.org/drawingml/2006/main" noChangeAspect="1"/>
+            </wp:cNvGraphicFramePr>
+            <a:graphic xmlns:a="http://schemas.openxmlformats.org/drawingml/2006/main">
+              <a:graphicData uri="http://schemas.openxmlformats.org/drawingml/2006/picture">
+                <pic:pic xmlns:pic="http://schemas.openxmlformats.org/drawingml/2006/picture">
+                  <pic:nvPicPr>
+                    <pic:cNvPr id="1" name=""/>
+                    <pic:cNvPicPr/>
+                  </pic:nvPicPr>
+                  <pic:blipFill>
+                    <a:blip r:embed="rId8"/>
+                    <a:stretch>
+                      <a:fillRect/>
+                    </a:stretch>
+                  </pic:blipFill>
+                  <pic:spPr>
+                    <a:xfrm>
+                      <a:off x="0" y="0"/>
+                      <a:ext cx="5940425" cy="2916555"/>
+                    </a:xfrm>
+                    <a:prstGeom prst="rect">
+                      <a:avLst/>
+                    </a:prstGeom>
+                  </pic:spPr>
+                </pic:pic>
+              </a:graphicData>
+            </a:graphic>
+          </wp:inline>
+        </w:drawing>
+      </w:r>
+    </w:p>
+    <w:p>
+      <w:pPr>
+        <w:spacing w:line="240" w:lineRule="atLeast"/>
+        <w:rPr>
+          <w:sz w:val="28"/>
+          <w:szCs w:val="28"/>
+          <w:lang w:val="en-US"/>
+        </w:rPr>
+      </w:pPr>
+      <w:r>
+        <w:rPr>
+          <w:sz w:val="28"/>
+          <w:szCs w:val="28"/>
+          <w:lang w:val="en-US"/>
+        </w:rPr>
+        <w:t>Hibernate.org/validator</w:t>
+      </w:r>
+    </w:p>
+    <w:p>
+      <w:pPr>
+        <w:spacing w:line="240" w:lineRule="atLeast"/>
+        <w:rPr>
+          <w:sz w:val="28"/>
+          <w:szCs w:val="28"/>
+          <w:lang w:val="en-US"/>
+        </w:rPr>
+      </w:pPr>
+      <w:r>
+        <w:rPr>
+          <w:sz w:val="28"/>
+          <w:szCs w:val="28"/>
+          <w:lang w:val="en-US"/>
+        </w:rPr>
+        <w:t>Development process:</w:t>
+      </w:r>
+    </w:p>
+    <w:p>
+      <w:pPr>
+        <w:pStyle w:val="a3"/>
+        <w:numPr>
+          <w:ilvl w:val="0"/>
+          <w:numId w:val="6"/>
+        </w:numPr>
+        <w:spacing w:line="240" w:lineRule="atLeast"/>
+        <w:rPr>
+          <w:sz w:val="28"/>
+          <w:szCs w:val="28"/>
+          <w:lang w:val="en-US"/>
+        </w:rPr>
+      </w:pPr>
+      <w:r>
+        <w:rPr>
+          <w:sz w:val="28"/>
+          <w:szCs w:val="28"/>
+          <w:lang w:val="en-US"/>
+        </w:rPr>
+        <w:t>Download jar</w:t>
+      </w:r>
+    </w:p>
+    <w:p>
+      <w:pPr>
+        <w:pStyle w:val="a3"/>
+        <w:numPr>
+          <w:ilvl w:val="0"/>
+          <w:numId w:val="6"/>
+        </w:numPr>
+        <w:spacing w:line="240" w:lineRule="atLeast"/>
+        <w:rPr>
+          <w:sz w:val="28"/>
+          <w:szCs w:val="28"/>
+          <w:lang w:val="en-US"/>
+        </w:rPr>
+      </w:pPr>
+      <w:r>
+        <w:rPr>
+          <w:sz w:val="28"/>
+          <w:szCs w:val="28"/>
+          <w:lang w:val="en-US"/>
+        </w:rPr>
+        <w:t>Add jar to the project</w:t>
+      </w:r>
+    </w:p>
+    <w:p>
+      <w:pPr>
+        <w:pStyle w:val="a3"/>
+        <w:numPr>
+          <w:ilvl w:val="0"/>
+          <w:numId w:val="6"/>
+        </w:numPr>
+        <w:spacing w:line="240" w:lineRule="atLeast"/>
+        <w:rPr>
+          <w:sz w:val="28"/>
+          <w:szCs w:val="28"/>
+          <w:lang w:val="en-US"/>
+        </w:rPr>
+      </w:pPr>
+      <w:r>
+        <w:rPr>
+          <w:noProof/>
+          <w:lang w:eastAsia="ru-RU"/>
+        </w:rPr>
+        <w:lastRenderedPageBreak/>
+        <w:drawing>
+          <wp:inline distT="0" distB="0" distL="0" distR="0" wp14:anchorId="43F2EEF0" wp14:editId="40556209">
+            <wp:extent cx="3714750" cy="2109326"/>
+            <wp:effectExtent l="0" t="0" r="0" b="5715"/>
+            <wp:docPr id="4" name="Рисунок 4"/>
+            <wp:cNvGraphicFramePr>
+              <a:graphicFrameLocks xmlns:a="http://schemas.openxmlformats.org/drawingml/2006/main" noChangeAspect="1"/>
+            </wp:cNvGraphicFramePr>
+            <a:graphic xmlns:a="http://schemas.openxmlformats.org/drawingml/2006/main">
+              <a:graphicData uri="http://schemas.openxmlformats.org/drawingml/2006/picture">
+                <pic:pic xmlns:pic="http://schemas.openxmlformats.org/drawingml/2006/picture">
+                  <pic:nvPicPr>
+                    <pic:cNvPr id="1" name=""/>
+                    <pic:cNvPicPr/>
+                  </pic:nvPicPr>
+                  <pic:blipFill>
+                    <a:blip r:embed="rId9"/>
+                    <a:stretch>
+                      <a:fillRect/>
+                    </a:stretch>
+                  </pic:blipFill>
+                  <pic:spPr>
+                    <a:xfrm>
+                      <a:off x="0" y="0"/>
+                      <a:ext cx="3760097" cy="2135075"/>
+                    </a:xfrm>
+                    <a:prstGeom prst="rect">
+                      <a:avLst/>
+                    </a:prstGeom>
+                  </pic:spPr>
+                </pic:pic>
+              </a:graphicData>
+            </a:graphic>
+          </wp:inline>
+        </w:drawing>
+      </w:r>
+    </w:p>
+    <w:p>
+      <w:pPr>
+        <w:spacing w:line="240" w:lineRule="atLeast"/>
+        <w:rPr>
+          <w:sz w:val="28"/>
+          <w:szCs w:val="28"/>
+          <w:lang w:val="en-US"/>
+        </w:rPr>
+      </w:pPr>
+      <w:r>
+        <w:rPr>
+          <w:sz w:val="28"/>
+          <w:szCs w:val="28"/>
+          <w:lang w:val="en-US"/>
+        </w:rPr>
+        <w:t>@</w:t>
+      </w:r>
+      <w:proofErr w:type="spellStart"/>
+      <w:r>
+        <w:rPr>
+          <w:sz w:val="28"/>
+          <w:szCs w:val="28"/>
+          <w:lang w:val="en-US"/>
+        </w:rPr>
+        <w:t>InitBinder</w:t>
+      </w:r>
+      <w:proofErr w:type="spellEnd"/>
+      <w:r>
+        <w:rPr>
+          <w:sz w:val="28"/>
+          <w:szCs w:val="28"/>
+          <w:lang w:val="en-US"/>
+        </w:rPr>
+        <w:t xml:space="preserve"> annotation works as a pre-processor. It will pre-process web request to our controller. Method annotated with @</w:t>
+      </w:r>
+      <w:proofErr w:type="spellStart"/>
+      <w:r>
+        <w:rPr>
+          <w:sz w:val="28"/>
+          <w:szCs w:val="28"/>
+          <w:lang w:val="en-US"/>
+        </w:rPr>
+        <w:t>InitBinder</w:t>
+      </w:r>
+      <w:proofErr w:type="spellEnd"/>
+      <w:r>
+        <w:rPr>
+          <w:sz w:val="28"/>
+          <w:szCs w:val="28"/>
+          <w:lang w:val="en-US"/>
+        </w:rPr>
+        <w:t xml:space="preserve"> is executed.</w:t>
       </w:r>
       <w:bookmarkStart w:id="0" w:name="_GoBack"/>
       <w:bookmarkEnd w:id="0"/>

</xml_diff>

<commit_message>
Add solution for 16 and 17 lessons
- Update Course Lecture
</commit_message>
<xml_diff>
--- a/Course Lecture.docx
+++ b/Course Lecture.docx
@@ -10994,8 +10994,2370 @@
           <w:szCs w:val="28"/>
           <w:lang w:val="en-US"/>
         </w:rPr>
-        <w:t xml:space="preserve"> is executed.</w:t>
-      </w:r>
+        <w:t xml:space="preserve"> </w:t>
+      </w:r>
+      <w:proofErr w:type="gramStart"/>
+      <w:r>
+        <w:rPr>
+          <w:sz w:val="28"/>
+          <w:szCs w:val="28"/>
+          <w:lang w:val="en-US"/>
+        </w:rPr>
+        <w:t>is executed</w:t>
+      </w:r>
+      <w:proofErr w:type="gramEnd"/>
+      <w:r>
+        <w:rPr>
+          <w:sz w:val="28"/>
+          <w:szCs w:val="28"/>
+          <w:lang w:val="en-US"/>
+        </w:rPr>
+        <w:t>.</w:t>
+      </w:r>
+    </w:p>
+    <w:p>
+      <w:pPr>
+        <w:spacing w:line="240" w:lineRule="atLeast"/>
+        <w:rPr>
+          <w:sz w:val="28"/>
+          <w:szCs w:val="28"/>
+          <w:lang w:val="en-US"/>
+        </w:rPr>
+      </w:pPr>
+    </w:p>
+    <w:p>
+      <w:pPr>
+        <w:spacing w:line="240" w:lineRule="atLeast"/>
+        <w:rPr>
+          <w:b/>
+          <w:sz w:val="28"/>
+          <w:szCs w:val="28"/>
+          <w:lang w:val="en-US"/>
+        </w:rPr>
+      </w:pPr>
+      <w:r>
+        <w:rPr>
+          <w:b/>
+          <w:sz w:val="28"/>
+          <w:szCs w:val="28"/>
+          <w:lang w:val="en-US"/>
+        </w:rPr>
+        <w:t xml:space="preserve">16. Spring MVC Form Validation – Validating Number Ranges and Regular Expressions. </w:t>
+      </w:r>
+    </w:p>
+    <w:p>
+      <w:pPr>
+        <w:spacing w:line="240" w:lineRule="atLeast"/>
+        <w:rPr>
+          <w:b/>
+          <w:sz w:val="28"/>
+          <w:szCs w:val="28"/>
+          <w:lang w:val="en-US"/>
+        </w:rPr>
+      </w:pPr>
+      <w:r>
+        <w:rPr>
+          <w:b/>
+          <w:sz w:val="28"/>
+          <w:szCs w:val="28"/>
+          <w:lang w:val="en-US"/>
+        </w:rPr>
+        <w:t>17. Spring MVC Form Validation – Creating Custom Validation Rules.</w:t>
+      </w:r>
+    </w:p>
+    <w:p>
+      <w:pPr>
+        <w:autoSpaceDE w:val="0"/>
+        <w:autoSpaceDN w:val="0"/>
+        <w:adjustRightInd w:val="0"/>
+        <w:spacing w:after="0" w:line="240" w:lineRule="auto"/>
+        <w:rPr>
+          <w:rFonts w:ascii="Consolas" w:hAnsi="Consolas" w:cs="Consolas"/>
+          <w:sz w:val="20"/>
+          <w:szCs w:val="20"/>
+          <w:lang w:val="en-US"/>
+        </w:rPr>
+      </w:pPr>
+      <w:proofErr w:type="gramStart"/>
+      <w:r>
+        <w:rPr>
+          <w:rFonts w:ascii="Consolas" w:hAnsi="Consolas" w:cs="Consolas"/>
+          <w:color w:val="646464"/>
+          <w:sz w:val="20"/>
+          <w:szCs w:val="20"/>
+          <w:lang w:val="en-US"/>
+        </w:rPr>
+        <w:t>@Constraint</w:t>
+      </w:r>
+      <w:r>
+        <w:rPr>
+          <w:rFonts w:ascii="Consolas" w:hAnsi="Consolas" w:cs="Consolas"/>
+          <w:color w:val="000000"/>
+          <w:sz w:val="20"/>
+          <w:szCs w:val="20"/>
+          <w:lang w:val="en-US"/>
+        </w:rPr>
+        <w:t>(</w:t>
+      </w:r>
+      <w:proofErr w:type="spellStart"/>
+      <w:proofErr w:type="gramEnd"/>
+      <w:r>
+        <w:rPr>
+          <w:rFonts w:ascii="Consolas" w:hAnsi="Consolas" w:cs="Consolas"/>
+          <w:color w:val="000000"/>
+          <w:sz w:val="20"/>
+          <w:szCs w:val="20"/>
+          <w:lang w:val="en-US"/>
+        </w:rPr>
+        <w:t>validatedBy</w:t>
+      </w:r>
+      <w:proofErr w:type="spellEnd"/>
+      <w:r>
+        <w:rPr>
+          <w:rFonts w:ascii="Consolas" w:hAnsi="Consolas" w:cs="Consolas"/>
+          <w:color w:val="000000"/>
+          <w:sz w:val="20"/>
+          <w:szCs w:val="20"/>
+          <w:lang w:val="en-US"/>
+        </w:rPr>
+        <w:t xml:space="preserve"> = </w:t>
+      </w:r>
+      <w:proofErr w:type="spellStart"/>
+      <w:r>
+        <w:rPr>
+          <w:rFonts w:ascii="Consolas" w:hAnsi="Consolas" w:cs="Consolas"/>
+          <w:color w:val="000000"/>
+          <w:sz w:val="20"/>
+          <w:szCs w:val="20"/>
+          <w:highlight w:val="lightGray"/>
+          <w:lang w:val="en-US"/>
+        </w:rPr>
+        <w:t>CourseCodeConstraintValidator</w:t>
+      </w:r>
+      <w:r>
+        <w:rPr>
+          <w:rFonts w:ascii="Consolas" w:hAnsi="Consolas" w:cs="Consolas"/>
+          <w:color w:val="000000"/>
+          <w:sz w:val="20"/>
+          <w:szCs w:val="20"/>
+          <w:lang w:val="en-US"/>
+        </w:rPr>
+        <w:t>.</w:t>
+      </w:r>
+      <w:r>
+        <w:rPr>
+          <w:rFonts w:ascii="Consolas" w:hAnsi="Consolas" w:cs="Consolas"/>
+          <w:b/>
+          <w:bCs/>
+          <w:color w:val="7F0055"/>
+          <w:sz w:val="20"/>
+          <w:szCs w:val="20"/>
+          <w:lang w:val="en-US"/>
+        </w:rPr>
+        <w:t>class</w:t>
+      </w:r>
+      <w:proofErr w:type="spellEnd"/>
+      <w:r>
+        <w:rPr>
+          <w:rFonts w:ascii="Consolas" w:hAnsi="Consolas" w:cs="Consolas"/>
+          <w:color w:val="000000"/>
+          <w:sz w:val="20"/>
+          <w:szCs w:val="20"/>
+          <w:lang w:val="en-US"/>
+        </w:rPr>
+        <w:t>)</w:t>
+      </w:r>
+    </w:p>
+    <w:p>
+      <w:pPr>
+        <w:autoSpaceDE w:val="0"/>
+        <w:autoSpaceDN w:val="0"/>
+        <w:adjustRightInd w:val="0"/>
+        <w:spacing w:after="0" w:line="240" w:lineRule="auto"/>
+        <w:rPr>
+          <w:rFonts w:ascii="Consolas" w:hAnsi="Consolas" w:cs="Consolas"/>
+          <w:sz w:val="20"/>
+          <w:szCs w:val="20"/>
+          <w:lang w:val="en-US"/>
+        </w:rPr>
+      </w:pPr>
+      <w:proofErr w:type="gramStart"/>
+      <w:r>
+        <w:rPr>
+          <w:rFonts w:ascii="Consolas" w:hAnsi="Consolas" w:cs="Consolas"/>
+          <w:color w:val="646464"/>
+          <w:sz w:val="20"/>
+          <w:szCs w:val="20"/>
+          <w:lang w:val="en-US"/>
+        </w:rPr>
+        <w:t>@Target</w:t>
+      </w:r>
+      <w:r>
+        <w:rPr>
+          <w:rFonts w:ascii="Consolas" w:hAnsi="Consolas" w:cs="Consolas"/>
+          <w:color w:val="000000"/>
+          <w:sz w:val="20"/>
+          <w:szCs w:val="20"/>
+          <w:lang w:val="en-US"/>
+        </w:rPr>
+        <w:t>(</w:t>
+      </w:r>
+      <w:proofErr w:type="gramEnd"/>
+      <w:r>
+        <w:rPr>
+          <w:rFonts w:ascii="Consolas" w:hAnsi="Consolas" w:cs="Consolas"/>
+          <w:color w:val="000000"/>
+          <w:sz w:val="20"/>
+          <w:szCs w:val="20"/>
+          <w:lang w:val="en-US"/>
+        </w:rPr>
+        <w:t xml:space="preserve">{ </w:t>
+      </w:r>
+      <w:proofErr w:type="spellStart"/>
+      <w:r>
+        <w:rPr>
+          <w:rFonts w:ascii="Consolas" w:hAnsi="Consolas" w:cs="Consolas"/>
+          <w:color w:val="000000"/>
+          <w:sz w:val="20"/>
+          <w:szCs w:val="20"/>
+          <w:lang w:val="en-US"/>
+        </w:rPr>
+        <w:t>ElementType.</w:t>
+      </w:r>
+      <w:r>
+        <w:rPr>
+          <w:rFonts w:ascii="Consolas" w:hAnsi="Consolas" w:cs="Consolas"/>
+          <w:b/>
+          <w:bCs/>
+          <w:i/>
+          <w:iCs/>
+          <w:color w:val="0000C0"/>
+          <w:sz w:val="20"/>
+          <w:szCs w:val="20"/>
+          <w:lang w:val="en-US"/>
+        </w:rPr>
+        <w:t>METHOD</w:t>
+      </w:r>
+      <w:proofErr w:type="spellEnd"/>
+      <w:r>
+        <w:rPr>
+          <w:rFonts w:ascii="Consolas" w:hAnsi="Consolas" w:cs="Consolas"/>
+          <w:color w:val="000000"/>
+          <w:sz w:val="20"/>
+          <w:szCs w:val="20"/>
+          <w:lang w:val="en-US"/>
+        </w:rPr>
+        <w:t xml:space="preserve">, </w:t>
+      </w:r>
+      <w:proofErr w:type="spellStart"/>
+      <w:r>
+        <w:rPr>
+          <w:rFonts w:ascii="Consolas" w:hAnsi="Consolas" w:cs="Consolas"/>
+          <w:color w:val="000000"/>
+          <w:sz w:val="20"/>
+          <w:szCs w:val="20"/>
+          <w:lang w:val="en-US"/>
+        </w:rPr>
+        <w:t>ElementType.</w:t>
+      </w:r>
+      <w:r>
+        <w:rPr>
+          <w:rFonts w:ascii="Consolas" w:hAnsi="Consolas" w:cs="Consolas"/>
+          <w:b/>
+          <w:bCs/>
+          <w:i/>
+          <w:iCs/>
+          <w:color w:val="0000C0"/>
+          <w:sz w:val="20"/>
+          <w:szCs w:val="20"/>
+          <w:lang w:val="en-US"/>
+        </w:rPr>
+        <w:t>FIELD</w:t>
+      </w:r>
+      <w:proofErr w:type="spellEnd"/>
+      <w:r>
+        <w:rPr>
+          <w:rFonts w:ascii="Consolas" w:hAnsi="Consolas" w:cs="Consolas"/>
+          <w:color w:val="000000"/>
+          <w:sz w:val="20"/>
+          <w:szCs w:val="20"/>
+          <w:lang w:val="en-US"/>
+        </w:rPr>
+        <w:t xml:space="preserve"> } )</w:t>
+      </w:r>
+    </w:p>
+    <w:p>
+      <w:pPr>
+        <w:autoSpaceDE w:val="0"/>
+        <w:autoSpaceDN w:val="0"/>
+        <w:adjustRightInd w:val="0"/>
+        <w:spacing w:after="0" w:line="240" w:lineRule="auto"/>
+        <w:rPr>
+          <w:rFonts w:ascii="Consolas" w:hAnsi="Consolas" w:cs="Consolas"/>
+          <w:sz w:val="20"/>
+          <w:szCs w:val="20"/>
+          <w:lang w:val="en-US"/>
+        </w:rPr>
+      </w:pPr>
+      <w:proofErr w:type="gramStart"/>
+      <w:r>
+        <w:rPr>
+          <w:rFonts w:ascii="Consolas" w:hAnsi="Consolas" w:cs="Consolas"/>
+          <w:color w:val="646464"/>
+          <w:sz w:val="20"/>
+          <w:szCs w:val="20"/>
+          <w:lang w:val="en-US"/>
+        </w:rPr>
+        <w:t>@Retention</w:t>
+      </w:r>
+      <w:r>
+        <w:rPr>
+          <w:rFonts w:ascii="Consolas" w:hAnsi="Consolas" w:cs="Consolas"/>
+          <w:color w:val="000000"/>
+          <w:sz w:val="20"/>
+          <w:szCs w:val="20"/>
+          <w:lang w:val="en-US"/>
+        </w:rPr>
+        <w:t>(</w:t>
+      </w:r>
+      <w:proofErr w:type="spellStart"/>
+      <w:proofErr w:type="gramEnd"/>
+      <w:r>
+        <w:rPr>
+          <w:rFonts w:ascii="Consolas" w:hAnsi="Consolas" w:cs="Consolas"/>
+          <w:color w:val="000000"/>
+          <w:sz w:val="20"/>
+          <w:szCs w:val="20"/>
+          <w:lang w:val="en-US"/>
+        </w:rPr>
+        <w:t>RetentionPolicy.</w:t>
+      </w:r>
+      <w:r>
+        <w:rPr>
+          <w:rFonts w:ascii="Consolas" w:hAnsi="Consolas" w:cs="Consolas"/>
+          <w:b/>
+          <w:bCs/>
+          <w:i/>
+          <w:iCs/>
+          <w:color w:val="0000C0"/>
+          <w:sz w:val="20"/>
+          <w:szCs w:val="20"/>
+          <w:lang w:val="en-US"/>
+        </w:rPr>
+        <w:t>RUNTIME</w:t>
+      </w:r>
+      <w:proofErr w:type="spellEnd"/>
+      <w:r>
+        <w:rPr>
+          <w:rFonts w:ascii="Consolas" w:hAnsi="Consolas" w:cs="Consolas"/>
+          <w:color w:val="000000"/>
+          <w:sz w:val="20"/>
+          <w:szCs w:val="20"/>
+          <w:lang w:val="en-US"/>
+        </w:rPr>
+        <w:t>)</w:t>
+      </w:r>
+    </w:p>
+    <w:p>
+      <w:pPr>
+        <w:autoSpaceDE w:val="0"/>
+        <w:autoSpaceDN w:val="0"/>
+        <w:adjustRightInd w:val="0"/>
+        <w:spacing w:after="0" w:line="240" w:lineRule="auto"/>
+        <w:rPr>
+          <w:rFonts w:ascii="Consolas" w:hAnsi="Consolas" w:cs="Consolas"/>
+          <w:sz w:val="20"/>
+          <w:szCs w:val="20"/>
+          <w:lang w:val="en-US"/>
+        </w:rPr>
+      </w:pPr>
+      <w:proofErr w:type="gramStart"/>
+      <w:r>
+        <w:rPr>
+          <w:rFonts w:ascii="Consolas" w:hAnsi="Consolas" w:cs="Consolas"/>
+          <w:b/>
+          <w:bCs/>
+          <w:color w:val="7F0055"/>
+          <w:sz w:val="20"/>
+          <w:szCs w:val="20"/>
+          <w:lang w:val="en-US"/>
+        </w:rPr>
+        <w:t>public</w:t>
+      </w:r>
+      <w:proofErr w:type="gramEnd"/>
+      <w:r>
+        <w:rPr>
+          <w:rFonts w:ascii="Consolas" w:hAnsi="Consolas" w:cs="Consolas"/>
+          <w:color w:val="000000"/>
+          <w:sz w:val="20"/>
+          <w:szCs w:val="20"/>
+          <w:lang w:val="en-US"/>
+        </w:rPr>
+        <w:t xml:space="preserve"> </w:t>
+      </w:r>
+      <w:r>
+        <w:rPr>
+          <w:rFonts w:ascii="Consolas" w:hAnsi="Consolas" w:cs="Consolas"/>
+          <w:b/>
+          <w:bCs/>
+          <w:color w:val="7F0055"/>
+          <w:sz w:val="20"/>
+          <w:szCs w:val="20"/>
+          <w:lang w:val="en-US"/>
+        </w:rPr>
+        <w:t>@interface</w:t>
+      </w:r>
+      <w:r>
+        <w:rPr>
+          <w:rFonts w:ascii="Consolas" w:hAnsi="Consolas" w:cs="Consolas"/>
+          <w:color w:val="000000"/>
+          <w:sz w:val="20"/>
+          <w:szCs w:val="20"/>
+          <w:lang w:val="en-US"/>
+        </w:rPr>
+        <w:t xml:space="preserve"> </w:t>
+      </w:r>
+      <w:proofErr w:type="spellStart"/>
+      <w:r>
+        <w:rPr>
+          <w:rFonts w:ascii="Consolas" w:hAnsi="Consolas" w:cs="Consolas"/>
+          <w:color w:val="646464"/>
+          <w:sz w:val="20"/>
+          <w:szCs w:val="20"/>
+          <w:lang w:val="en-US"/>
+        </w:rPr>
+        <w:t>CourseCode</w:t>
+      </w:r>
+      <w:proofErr w:type="spellEnd"/>
+      <w:r>
+        <w:rPr>
+          <w:rFonts w:ascii="Consolas" w:hAnsi="Consolas" w:cs="Consolas"/>
+          <w:color w:val="000000"/>
+          <w:sz w:val="20"/>
+          <w:szCs w:val="20"/>
+          <w:lang w:val="en-US"/>
+        </w:rPr>
+        <w:t xml:space="preserve"> {</w:t>
+      </w:r>
+    </w:p>
+    <w:p>
+      <w:pPr>
+        <w:autoSpaceDE w:val="0"/>
+        <w:autoSpaceDN w:val="0"/>
+        <w:adjustRightInd w:val="0"/>
+        <w:spacing w:after="0" w:line="240" w:lineRule="auto"/>
+        <w:rPr>
+          <w:rFonts w:ascii="Consolas" w:hAnsi="Consolas" w:cs="Consolas"/>
+          <w:sz w:val="20"/>
+          <w:szCs w:val="20"/>
+          <w:lang w:val="en-US"/>
+        </w:rPr>
+      </w:pPr>
+    </w:p>
+    <w:p>
+      <w:pPr>
+        <w:autoSpaceDE w:val="0"/>
+        <w:autoSpaceDN w:val="0"/>
+        <w:adjustRightInd w:val="0"/>
+        <w:spacing w:after="0" w:line="240" w:lineRule="auto"/>
+        <w:rPr>
+          <w:rFonts w:ascii="Consolas" w:hAnsi="Consolas" w:cs="Consolas"/>
+          <w:sz w:val="20"/>
+          <w:szCs w:val="20"/>
+          <w:lang w:val="en-US"/>
+        </w:rPr>
+      </w:pPr>
+      <w:r>
+        <w:rPr>
+          <w:rFonts w:ascii="Consolas" w:hAnsi="Consolas" w:cs="Consolas"/>
+          <w:color w:val="000000"/>
+          <w:sz w:val="20"/>
+          <w:szCs w:val="20"/>
+          <w:lang w:val="en-US"/>
+        </w:rPr>
+        <w:tab/>
+      </w:r>
+      <w:r>
+        <w:rPr>
+          <w:rFonts w:ascii="Consolas" w:hAnsi="Consolas" w:cs="Consolas"/>
+          <w:color w:val="3F7F5F"/>
+          <w:sz w:val="20"/>
+          <w:szCs w:val="20"/>
+          <w:lang w:val="en-US"/>
+        </w:rPr>
+        <w:t>// define default course code</w:t>
+      </w:r>
+    </w:p>
+    <w:p>
+      <w:pPr>
+        <w:autoSpaceDE w:val="0"/>
+        <w:autoSpaceDN w:val="0"/>
+        <w:adjustRightInd w:val="0"/>
+        <w:spacing w:after="0" w:line="240" w:lineRule="auto"/>
+        <w:rPr>
+          <w:rFonts w:ascii="Consolas" w:hAnsi="Consolas" w:cs="Consolas"/>
+          <w:sz w:val="20"/>
+          <w:szCs w:val="20"/>
+          <w:lang w:val="en-US"/>
+        </w:rPr>
+      </w:pPr>
+      <w:r>
+        <w:rPr>
+          <w:rFonts w:ascii="Consolas" w:hAnsi="Consolas" w:cs="Consolas"/>
+          <w:color w:val="000000"/>
+          <w:sz w:val="20"/>
+          <w:szCs w:val="20"/>
+          <w:lang w:val="en-US"/>
+        </w:rPr>
+        <w:tab/>
+      </w:r>
+      <w:proofErr w:type="gramStart"/>
+      <w:r>
+        <w:rPr>
+          <w:rFonts w:ascii="Consolas" w:hAnsi="Consolas" w:cs="Consolas"/>
+          <w:b/>
+          <w:bCs/>
+          <w:color w:val="7F0055"/>
+          <w:sz w:val="20"/>
+          <w:szCs w:val="20"/>
+          <w:lang w:val="en-US"/>
+        </w:rPr>
+        <w:t>public</w:t>
+      </w:r>
+      <w:proofErr w:type="gramEnd"/>
+      <w:r>
+        <w:rPr>
+          <w:rFonts w:ascii="Consolas" w:hAnsi="Consolas" w:cs="Consolas"/>
+          <w:color w:val="000000"/>
+          <w:sz w:val="20"/>
+          <w:szCs w:val="20"/>
+          <w:lang w:val="en-US"/>
+        </w:rPr>
+        <w:t xml:space="preserve"> String value() </w:t>
+      </w:r>
+      <w:r>
+        <w:rPr>
+          <w:rFonts w:ascii="Consolas" w:hAnsi="Consolas" w:cs="Consolas"/>
+          <w:b/>
+          <w:bCs/>
+          <w:color w:val="7F0055"/>
+          <w:sz w:val="20"/>
+          <w:szCs w:val="20"/>
+          <w:lang w:val="en-US"/>
+        </w:rPr>
+        <w:t>default</w:t>
+      </w:r>
+      <w:r>
+        <w:rPr>
+          <w:rFonts w:ascii="Consolas" w:hAnsi="Consolas" w:cs="Consolas"/>
+          <w:color w:val="000000"/>
+          <w:sz w:val="20"/>
+          <w:szCs w:val="20"/>
+          <w:lang w:val="en-US"/>
+        </w:rPr>
+        <w:t xml:space="preserve"> </w:t>
+      </w:r>
+      <w:r>
+        <w:rPr>
+          <w:rFonts w:ascii="Consolas" w:hAnsi="Consolas" w:cs="Consolas"/>
+          <w:color w:val="2A00FF"/>
+          <w:sz w:val="20"/>
+          <w:szCs w:val="20"/>
+          <w:lang w:val="en-US"/>
+        </w:rPr>
+        <w:t>"LUV"</w:t>
+      </w:r>
+      <w:r>
+        <w:rPr>
+          <w:rFonts w:ascii="Consolas" w:hAnsi="Consolas" w:cs="Consolas"/>
+          <w:color w:val="000000"/>
+          <w:sz w:val="20"/>
+          <w:szCs w:val="20"/>
+          <w:lang w:val="en-US"/>
+        </w:rPr>
+        <w:t>;</w:t>
+      </w:r>
+    </w:p>
+    <w:p>
+      <w:pPr>
+        <w:autoSpaceDE w:val="0"/>
+        <w:autoSpaceDN w:val="0"/>
+        <w:adjustRightInd w:val="0"/>
+        <w:spacing w:after="0" w:line="240" w:lineRule="auto"/>
+        <w:rPr>
+          <w:rFonts w:ascii="Consolas" w:hAnsi="Consolas" w:cs="Consolas"/>
+          <w:sz w:val="20"/>
+          <w:szCs w:val="20"/>
+          <w:lang w:val="en-US"/>
+        </w:rPr>
+      </w:pPr>
+      <w:r>
+        <w:rPr>
+          <w:rFonts w:ascii="Consolas" w:hAnsi="Consolas" w:cs="Consolas"/>
+          <w:color w:val="000000"/>
+          <w:sz w:val="20"/>
+          <w:szCs w:val="20"/>
+          <w:lang w:val="en-US"/>
+        </w:rPr>
+        <w:tab/>
+      </w:r>
+    </w:p>
+    <w:p>
+      <w:pPr>
+        <w:autoSpaceDE w:val="0"/>
+        <w:autoSpaceDN w:val="0"/>
+        <w:adjustRightInd w:val="0"/>
+        <w:spacing w:after="0" w:line="240" w:lineRule="auto"/>
+        <w:rPr>
+          <w:rFonts w:ascii="Consolas" w:hAnsi="Consolas" w:cs="Consolas"/>
+          <w:sz w:val="20"/>
+          <w:szCs w:val="20"/>
+          <w:lang w:val="en-US"/>
+        </w:rPr>
+      </w:pPr>
+      <w:r>
+        <w:rPr>
+          <w:rFonts w:ascii="Consolas" w:hAnsi="Consolas" w:cs="Consolas"/>
+          <w:color w:val="000000"/>
+          <w:sz w:val="20"/>
+          <w:szCs w:val="20"/>
+          <w:lang w:val="en-US"/>
+        </w:rPr>
+        <w:tab/>
+      </w:r>
+      <w:r>
+        <w:rPr>
+          <w:rFonts w:ascii="Consolas" w:hAnsi="Consolas" w:cs="Consolas"/>
+          <w:color w:val="3F7F5F"/>
+          <w:sz w:val="20"/>
+          <w:szCs w:val="20"/>
+          <w:lang w:val="en-US"/>
+        </w:rPr>
+        <w:t>// define default error message</w:t>
+      </w:r>
+    </w:p>
+    <w:p>
+      <w:pPr>
+        <w:autoSpaceDE w:val="0"/>
+        <w:autoSpaceDN w:val="0"/>
+        <w:adjustRightInd w:val="0"/>
+        <w:spacing w:after="0" w:line="240" w:lineRule="auto"/>
+        <w:rPr>
+          <w:rFonts w:ascii="Consolas" w:hAnsi="Consolas" w:cs="Consolas"/>
+          <w:sz w:val="20"/>
+          <w:szCs w:val="20"/>
+          <w:lang w:val="en-US"/>
+        </w:rPr>
+      </w:pPr>
+      <w:r>
+        <w:rPr>
+          <w:rFonts w:ascii="Consolas" w:hAnsi="Consolas" w:cs="Consolas"/>
+          <w:color w:val="000000"/>
+          <w:sz w:val="20"/>
+          <w:szCs w:val="20"/>
+          <w:lang w:val="en-US"/>
+        </w:rPr>
+        <w:tab/>
+      </w:r>
+      <w:proofErr w:type="gramStart"/>
+      <w:r>
+        <w:rPr>
+          <w:rFonts w:ascii="Consolas" w:hAnsi="Consolas" w:cs="Consolas"/>
+          <w:b/>
+          <w:bCs/>
+          <w:color w:val="7F0055"/>
+          <w:sz w:val="20"/>
+          <w:szCs w:val="20"/>
+          <w:lang w:val="en-US"/>
+        </w:rPr>
+        <w:t>public</w:t>
+      </w:r>
+      <w:proofErr w:type="gramEnd"/>
+      <w:r>
+        <w:rPr>
+          <w:rFonts w:ascii="Consolas" w:hAnsi="Consolas" w:cs="Consolas"/>
+          <w:color w:val="000000"/>
+          <w:sz w:val="20"/>
+          <w:szCs w:val="20"/>
+          <w:lang w:val="en-US"/>
+        </w:rPr>
+        <w:t xml:space="preserve"> String message() </w:t>
+      </w:r>
+      <w:r>
+        <w:rPr>
+          <w:rFonts w:ascii="Consolas" w:hAnsi="Consolas" w:cs="Consolas"/>
+          <w:b/>
+          <w:bCs/>
+          <w:color w:val="7F0055"/>
+          <w:sz w:val="20"/>
+          <w:szCs w:val="20"/>
+          <w:lang w:val="en-US"/>
+        </w:rPr>
+        <w:t>default</w:t>
+      </w:r>
+      <w:r>
+        <w:rPr>
+          <w:rFonts w:ascii="Consolas" w:hAnsi="Consolas" w:cs="Consolas"/>
+          <w:color w:val="000000"/>
+          <w:sz w:val="20"/>
+          <w:szCs w:val="20"/>
+          <w:lang w:val="en-US"/>
+        </w:rPr>
+        <w:t xml:space="preserve"> </w:t>
+      </w:r>
+      <w:r>
+        <w:rPr>
+          <w:rFonts w:ascii="Consolas" w:hAnsi="Consolas" w:cs="Consolas"/>
+          <w:color w:val="2A00FF"/>
+          <w:sz w:val="20"/>
+          <w:szCs w:val="20"/>
+          <w:lang w:val="en-US"/>
+        </w:rPr>
+        <w:t>"must start with LUV"</w:t>
+      </w:r>
+      <w:r>
+        <w:rPr>
+          <w:rFonts w:ascii="Consolas" w:hAnsi="Consolas" w:cs="Consolas"/>
+          <w:color w:val="000000"/>
+          <w:sz w:val="20"/>
+          <w:szCs w:val="20"/>
+          <w:lang w:val="en-US"/>
+        </w:rPr>
+        <w:t>;</w:t>
+      </w:r>
+    </w:p>
+    <w:p>
+      <w:pPr>
+        <w:autoSpaceDE w:val="0"/>
+        <w:autoSpaceDN w:val="0"/>
+        <w:adjustRightInd w:val="0"/>
+        <w:spacing w:after="0" w:line="240" w:lineRule="auto"/>
+        <w:rPr>
+          <w:rFonts w:ascii="Consolas" w:hAnsi="Consolas" w:cs="Consolas"/>
+          <w:sz w:val="20"/>
+          <w:szCs w:val="20"/>
+          <w:lang w:val="en-US"/>
+        </w:rPr>
+      </w:pPr>
+      <w:r>
+        <w:rPr>
+          <w:rFonts w:ascii="Consolas" w:hAnsi="Consolas" w:cs="Consolas"/>
+          <w:color w:val="000000"/>
+          <w:sz w:val="20"/>
+          <w:szCs w:val="20"/>
+          <w:lang w:val="en-US"/>
+        </w:rPr>
+        <w:tab/>
+      </w:r>
+    </w:p>
+    <w:p>
+      <w:pPr>
+        <w:autoSpaceDE w:val="0"/>
+        <w:autoSpaceDN w:val="0"/>
+        <w:adjustRightInd w:val="0"/>
+        <w:spacing w:after="0" w:line="240" w:lineRule="auto"/>
+        <w:rPr>
+          <w:rFonts w:ascii="Consolas" w:hAnsi="Consolas" w:cs="Consolas"/>
+          <w:sz w:val="20"/>
+          <w:szCs w:val="20"/>
+          <w:lang w:val="en-US"/>
+        </w:rPr>
+      </w:pPr>
+      <w:r>
+        <w:rPr>
+          <w:rFonts w:ascii="Consolas" w:hAnsi="Consolas" w:cs="Consolas"/>
+          <w:color w:val="000000"/>
+          <w:sz w:val="20"/>
+          <w:szCs w:val="20"/>
+          <w:lang w:val="en-US"/>
+        </w:rPr>
+        <w:tab/>
+      </w:r>
+      <w:r>
+        <w:rPr>
+          <w:rFonts w:ascii="Consolas" w:hAnsi="Consolas" w:cs="Consolas"/>
+          <w:color w:val="3F7F5F"/>
+          <w:sz w:val="20"/>
+          <w:szCs w:val="20"/>
+          <w:lang w:val="en-US"/>
+        </w:rPr>
+        <w:t>// define default groups</w:t>
+      </w:r>
+    </w:p>
+    <w:p>
+      <w:pPr>
+        <w:autoSpaceDE w:val="0"/>
+        <w:autoSpaceDN w:val="0"/>
+        <w:adjustRightInd w:val="0"/>
+        <w:spacing w:after="0" w:line="240" w:lineRule="auto"/>
+        <w:rPr>
+          <w:rFonts w:ascii="Consolas" w:hAnsi="Consolas" w:cs="Consolas"/>
+          <w:sz w:val="20"/>
+          <w:szCs w:val="20"/>
+          <w:lang w:val="en-US"/>
+        </w:rPr>
+      </w:pPr>
+      <w:r>
+        <w:rPr>
+          <w:rFonts w:ascii="Consolas" w:hAnsi="Consolas" w:cs="Consolas"/>
+          <w:color w:val="000000"/>
+          <w:sz w:val="20"/>
+          <w:szCs w:val="20"/>
+          <w:lang w:val="en-US"/>
+        </w:rPr>
+        <w:tab/>
+      </w:r>
+      <w:proofErr w:type="gramStart"/>
+      <w:r>
+        <w:rPr>
+          <w:rFonts w:ascii="Consolas" w:hAnsi="Consolas" w:cs="Consolas"/>
+          <w:b/>
+          <w:bCs/>
+          <w:color w:val="7F0055"/>
+          <w:sz w:val="20"/>
+          <w:szCs w:val="20"/>
+          <w:lang w:val="en-US"/>
+        </w:rPr>
+        <w:t>public</w:t>
+      </w:r>
+      <w:proofErr w:type="gramEnd"/>
+      <w:r>
+        <w:rPr>
+          <w:rFonts w:ascii="Consolas" w:hAnsi="Consolas" w:cs="Consolas"/>
+          <w:color w:val="000000"/>
+          <w:sz w:val="20"/>
+          <w:szCs w:val="20"/>
+          <w:lang w:val="en-US"/>
+        </w:rPr>
+        <w:t xml:space="preserve"> Class&lt;?&gt;[] groups() </w:t>
+      </w:r>
+      <w:r>
+        <w:rPr>
+          <w:rFonts w:ascii="Consolas" w:hAnsi="Consolas" w:cs="Consolas"/>
+          <w:b/>
+          <w:bCs/>
+          <w:color w:val="7F0055"/>
+          <w:sz w:val="20"/>
+          <w:szCs w:val="20"/>
+          <w:lang w:val="en-US"/>
+        </w:rPr>
+        <w:t>default</w:t>
+      </w:r>
+      <w:r>
+        <w:rPr>
+          <w:rFonts w:ascii="Consolas" w:hAnsi="Consolas" w:cs="Consolas"/>
+          <w:color w:val="000000"/>
+          <w:sz w:val="20"/>
+          <w:szCs w:val="20"/>
+          <w:lang w:val="en-US"/>
+        </w:rPr>
+        <w:t xml:space="preserve"> {};</w:t>
+      </w:r>
+    </w:p>
+    <w:p>
+      <w:pPr>
+        <w:autoSpaceDE w:val="0"/>
+        <w:autoSpaceDN w:val="0"/>
+        <w:adjustRightInd w:val="0"/>
+        <w:spacing w:after="0" w:line="240" w:lineRule="auto"/>
+        <w:rPr>
+          <w:rFonts w:ascii="Consolas" w:hAnsi="Consolas" w:cs="Consolas"/>
+          <w:sz w:val="20"/>
+          <w:szCs w:val="20"/>
+          <w:lang w:val="en-US"/>
+        </w:rPr>
+      </w:pPr>
+      <w:r>
+        <w:rPr>
+          <w:rFonts w:ascii="Consolas" w:hAnsi="Consolas" w:cs="Consolas"/>
+          <w:color w:val="000000"/>
+          <w:sz w:val="20"/>
+          <w:szCs w:val="20"/>
+          <w:lang w:val="en-US"/>
+        </w:rPr>
+        <w:tab/>
+      </w:r>
+    </w:p>
+    <w:p>
+      <w:pPr>
+        <w:autoSpaceDE w:val="0"/>
+        <w:autoSpaceDN w:val="0"/>
+        <w:adjustRightInd w:val="0"/>
+        <w:spacing w:after="0" w:line="240" w:lineRule="auto"/>
+        <w:rPr>
+          <w:rFonts w:ascii="Consolas" w:hAnsi="Consolas" w:cs="Consolas"/>
+          <w:sz w:val="20"/>
+          <w:szCs w:val="20"/>
+          <w:lang w:val="en-US"/>
+        </w:rPr>
+      </w:pPr>
+      <w:r>
+        <w:rPr>
+          <w:rFonts w:ascii="Consolas" w:hAnsi="Consolas" w:cs="Consolas"/>
+          <w:color w:val="000000"/>
+          <w:sz w:val="20"/>
+          <w:szCs w:val="20"/>
+          <w:lang w:val="en-US"/>
+        </w:rPr>
+        <w:tab/>
+      </w:r>
+      <w:r>
+        <w:rPr>
+          <w:rFonts w:ascii="Consolas" w:hAnsi="Consolas" w:cs="Consolas"/>
+          <w:color w:val="3F7F5F"/>
+          <w:sz w:val="20"/>
+          <w:szCs w:val="20"/>
+          <w:lang w:val="en-US"/>
+        </w:rPr>
+        <w:t xml:space="preserve">//define default </w:t>
+      </w:r>
+      <w:r>
+        <w:rPr>
+          <w:rFonts w:ascii="Consolas" w:hAnsi="Consolas" w:cs="Consolas"/>
+          <w:color w:val="3F7F5F"/>
+          <w:sz w:val="20"/>
+          <w:szCs w:val="20"/>
+          <w:u w:val="single"/>
+          <w:lang w:val="en-US"/>
+        </w:rPr>
+        <w:t>payloads</w:t>
+      </w:r>
+    </w:p>
+    <w:p>
+      <w:pPr>
+        <w:autoSpaceDE w:val="0"/>
+        <w:autoSpaceDN w:val="0"/>
+        <w:adjustRightInd w:val="0"/>
+        <w:spacing w:after="0" w:line="240" w:lineRule="auto"/>
+        <w:rPr>
+          <w:rFonts w:ascii="Consolas" w:hAnsi="Consolas" w:cs="Consolas"/>
+          <w:sz w:val="20"/>
+          <w:szCs w:val="20"/>
+          <w:lang w:val="en-US"/>
+        </w:rPr>
+      </w:pPr>
+      <w:r>
+        <w:rPr>
+          <w:rFonts w:ascii="Consolas" w:hAnsi="Consolas" w:cs="Consolas"/>
+          <w:color w:val="000000"/>
+          <w:sz w:val="20"/>
+          <w:szCs w:val="20"/>
+          <w:lang w:val="en-US"/>
+        </w:rPr>
+        <w:tab/>
+      </w:r>
+      <w:proofErr w:type="gramStart"/>
+      <w:r>
+        <w:rPr>
+          <w:rFonts w:ascii="Consolas" w:hAnsi="Consolas" w:cs="Consolas"/>
+          <w:b/>
+          <w:bCs/>
+          <w:color w:val="7F0055"/>
+          <w:sz w:val="20"/>
+          <w:szCs w:val="20"/>
+          <w:lang w:val="en-US"/>
+        </w:rPr>
+        <w:t>public</w:t>
+      </w:r>
+      <w:proofErr w:type="gramEnd"/>
+      <w:r>
+        <w:rPr>
+          <w:rFonts w:ascii="Consolas" w:hAnsi="Consolas" w:cs="Consolas"/>
+          <w:color w:val="000000"/>
+          <w:sz w:val="20"/>
+          <w:szCs w:val="20"/>
+          <w:lang w:val="en-US"/>
+        </w:rPr>
+        <w:t xml:space="preserve"> Class&lt;? </w:t>
+      </w:r>
+      <w:proofErr w:type="gramStart"/>
+      <w:r>
+        <w:rPr>
+          <w:rFonts w:ascii="Consolas" w:hAnsi="Consolas" w:cs="Consolas"/>
+          <w:b/>
+          <w:bCs/>
+          <w:color w:val="7F0055"/>
+          <w:sz w:val="20"/>
+          <w:szCs w:val="20"/>
+          <w:lang w:val="en-US"/>
+        </w:rPr>
+        <w:t>extends</w:t>
+      </w:r>
+      <w:proofErr w:type="gramEnd"/>
+      <w:r>
+        <w:rPr>
+          <w:rFonts w:ascii="Consolas" w:hAnsi="Consolas" w:cs="Consolas"/>
+          <w:color w:val="000000"/>
+          <w:sz w:val="20"/>
+          <w:szCs w:val="20"/>
+          <w:lang w:val="en-US"/>
+        </w:rPr>
+        <w:t xml:space="preserve"> Payload&gt;[] payload() </w:t>
+      </w:r>
+      <w:r>
+        <w:rPr>
+          <w:rFonts w:ascii="Consolas" w:hAnsi="Consolas" w:cs="Consolas"/>
+          <w:b/>
+          <w:bCs/>
+          <w:color w:val="7F0055"/>
+          <w:sz w:val="20"/>
+          <w:szCs w:val="20"/>
+          <w:lang w:val="en-US"/>
+        </w:rPr>
+        <w:t>default</w:t>
+      </w:r>
+      <w:r>
+        <w:rPr>
+          <w:rFonts w:ascii="Consolas" w:hAnsi="Consolas" w:cs="Consolas"/>
+          <w:color w:val="000000"/>
+          <w:sz w:val="20"/>
+          <w:szCs w:val="20"/>
+          <w:lang w:val="en-US"/>
+        </w:rPr>
+        <w:t xml:space="preserve"> { };</w:t>
+      </w:r>
+    </w:p>
+    <w:p>
+      <w:pPr>
+        <w:autoSpaceDE w:val="0"/>
+        <w:autoSpaceDN w:val="0"/>
+        <w:adjustRightInd w:val="0"/>
+        <w:spacing w:after="0" w:line="240" w:lineRule="auto"/>
+        <w:rPr>
+          <w:rFonts w:ascii="Consolas" w:hAnsi="Consolas" w:cs="Consolas"/>
+          <w:sz w:val="20"/>
+          <w:szCs w:val="20"/>
+        </w:rPr>
+      </w:pPr>
+      <w:r>
+        <w:rPr>
+          <w:rFonts w:ascii="Consolas" w:hAnsi="Consolas" w:cs="Consolas"/>
+          <w:color w:val="000000"/>
+          <w:sz w:val="20"/>
+          <w:szCs w:val="20"/>
+        </w:rPr>
+        <w:t>}</w:t>
+      </w:r>
+    </w:p>
+    <w:p>
+      <w:pPr>
+        <w:spacing w:line="240" w:lineRule="atLeast"/>
+        <w:rPr>
+          <w:sz w:val="28"/>
+          <w:szCs w:val="28"/>
+          <w:lang w:val="en-US"/>
+        </w:rPr>
+      </w:pPr>
+    </w:p>
+    <w:p>
+      <w:pPr>
+        <w:spacing w:line="240" w:lineRule="atLeast"/>
+        <w:rPr>
+          <w:sz w:val="28"/>
+          <w:szCs w:val="28"/>
+          <w:lang w:val="en-US"/>
+        </w:rPr>
+      </w:pPr>
+    </w:p>
+    <w:p>
+      <w:pPr>
+        <w:autoSpaceDE w:val="0"/>
+        <w:autoSpaceDN w:val="0"/>
+        <w:adjustRightInd w:val="0"/>
+        <w:spacing w:after="0" w:line="240" w:lineRule="auto"/>
+        <w:rPr>
+          <w:rFonts w:ascii="Consolas" w:hAnsi="Consolas" w:cs="Consolas"/>
+          <w:sz w:val="20"/>
+          <w:szCs w:val="20"/>
+          <w:lang w:val="en-US"/>
+        </w:rPr>
+      </w:pPr>
+      <w:proofErr w:type="gramStart"/>
+      <w:r>
+        <w:rPr>
+          <w:rFonts w:ascii="Consolas" w:hAnsi="Consolas" w:cs="Consolas"/>
+          <w:b/>
+          <w:bCs/>
+          <w:color w:val="7F0055"/>
+          <w:sz w:val="20"/>
+          <w:szCs w:val="20"/>
+          <w:lang w:val="en-US"/>
+        </w:rPr>
+        <w:t>public</w:t>
+      </w:r>
+      <w:proofErr w:type="gramEnd"/>
+      <w:r>
+        <w:rPr>
+          <w:rFonts w:ascii="Consolas" w:hAnsi="Consolas" w:cs="Consolas"/>
+          <w:color w:val="000000"/>
+          <w:sz w:val="20"/>
+          <w:szCs w:val="20"/>
+          <w:lang w:val="en-US"/>
+        </w:rPr>
+        <w:t xml:space="preserve"> </w:t>
+      </w:r>
+      <w:r>
+        <w:rPr>
+          <w:rFonts w:ascii="Consolas" w:hAnsi="Consolas" w:cs="Consolas"/>
+          <w:b/>
+          <w:bCs/>
+          <w:color w:val="7F0055"/>
+          <w:sz w:val="20"/>
+          <w:szCs w:val="20"/>
+          <w:lang w:val="en-US"/>
+        </w:rPr>
+        <w:t>class</w:t>
+      </w:r>
+      <w:r>
+        <w:rPr>
+          <w:rFonts w:ascii="Consolas" w:hAnsi="Consolas" w:cs="Consolas"/>
+          <w:color w:val="000000"/>
+          <w:sz w:val="20"/>
+          <w:szCs w:val="20"/>
+          <w:lang w:val="en-US"/>
+        </w:rPr>
+        <w:t xml:space="preserve"> </w:t>
+      </w:r>
+      <w:proofErr w:type="spellStart"/>
+      <w:r>
+        <w:rPr>
+          <w:rFonts w:ascii="Consolas" w:hAnsi="Consolas" w:cs="Consolas"/>
+          <w:color w:val="000000"/>
+          <w:sz w:val="20"/>
+          <w:szCs w:val="20"/>
+          <w:lang w:val="en-US"/>
+        </w:rPr>
+        <w:t>CourseCodeConstraintValidator</w:t>
+      </w:r>
+      <w:proofErr w:type="spellEnd"/>
+      <w:r>
+        <w:rPr>
+          <w:rFonts w:ascii="Consolas" w:hAnsi="Consolas" w:cs="Consolas"/>
+          <w:color w:val="000000"/>
+          <w:sz w:val="20"/>
+          <w:szCs w:val="20"/>
+          <w:lang w:val="en-US"/>
+        </w:rPr>
+        <w:t xml:space="preserve"> </w:t>
+      </w:r>
+    </w:p>
+    <w:p>
+      <w:pPr>
+        <w:autoSpaceDE w:val="0"/>
+        <w:autoSpaceDN w:val="0"/>
+        <w:adjustRightInd w:val="0"/>
+        <w:spacing w:after="0" w:line="240" w:lineRule="auto"/>
+        <w:rPr>
+          <w:rFonts w:ascii="Consolas" w:hAnsi="Consolas" w:cs="Consolas"/>
+          <w:sz w:val="20"/>
+          <w:szCs w:val="20"/>
+          <w:lang w:val="en-US"/>
+        </w:rPr>
+      </w:pPr>
+      <w:r>
+        <w:rPr>
+          <w:rFonts w:ascii="Consolas" w:hAnsi="Consolas" w:cs="Consolas"/>
+          <w:color w:val="000000"/>
+          <w:sz w:val="20"/>
+          <w:szCs w:val="20"/>
+          <w:lang w:val="en-US"/>
+        </w:rPr>
+        <w:tab/>
+      </w:r>
+      <w:proofErr w:type="gramStart"/>
+      <w:r>
+        <w:rPr>
+          <w:rFonts w:ascii="Consolas" w:hAnsi="Consolas" w:cs="Consolas"/>
+          <w:b/>
+          <w:bCs/>
+          <w:color w:val="7F0055"/>
+          <w:sz w:val="20"/>
+          <w:szCs w:val="20"/>
+          <w:lang w:val="en-US"/>
+        </w:rPr>
+        <w:t>implements</w:t>
+      </w:r>
+      <w:proofErr w:type="gramEnd"/>
+      <w:r>
+        <w:rPr>
+          <w:rFonts w:ascii="Consolas" w:hAnsi="Consolas" w:cs="Consolas"/>
+          <w:color w:val="000000"/>
+          <w:sz w:val="20"/>
+          <w:szCs w:val="20"/>
+          <w:lang w:val="en-US"/>
+        </w:rPr>
+        <w:t xml:space="preserve"> </w:t>
+      </w:r>
+      <w:proofErr w:type="spellStart"/>
+      <w:r>
+        <w:rPr>
+          <w:rFonts w:ascii="Consolas" w:hAnsi="Consolas" w:cs="Consolas"/>
+          <w:color w:val="000000"/>
+          <w:sz w:val="20"/>
+          <w:szCs w:val="20"/>
+          <w:lang w:val="en-US"/>
+        </w:rPr>
+        <w:t>ConstraintValidator</w:t>
+      </w:r>
+      <w:proofErr w:type="spellEnd"/>
+      <w:r>
+        <w:rPr>
+          <w:rFonts w:ascii="Consolas" w:hAnsi="Consolas" w:cs="Consolas"/>
+          <w:color w:val="000000"/>
+          <w:sz w:val="20"/>
+          <w:szCs w:val="20"/>
+          <w:lang w:val="en-US"/>
+        </w:rPr>
+        <w:t>&lt;</w:t>
+      </w:r>
+      <w:proofErr w:type="spellStart"/>
+      <w:r>
+        <w:rPr>
+          <w:rFonts w:ascii="Consolas" w:hAnsi="Consolas" w:cs="Consolas"/>
+          <w:color w:val="646464"/>
+          <w:sz w:val="20"/>
+          <w:szCs w:val="20"/>
+          <w:lang w:val="en-US"/>
+        </w:rPr>
+        <w:t>CourseCode</w:t>
+      </w:r>
+      <w:proofErr w:type="spellEnd"/>
+      <w:r>
+        <w:rPr>
+          <w:rFonts w:ascii="Consolas" w:hAnsi="Consolas" w:cs="Consolas"/>
+          <w:color w:val="000000"/>
+          <w:sz w:val="20"/>
+          <w:szCs w:val="20"/>
+          <w:lang w:val="en-US"/>
+        </w:rPr>
+        <w:t>, String&gt;{</w:t>
+      </w:r>
+    </w:p>
+    <w:p>
+      <w:pPr>
+        <w:autoSpaceDE w:val="0"/>
+        <w:autoSpaceDN w:val="0"/>
+        <w:adjustRightInd w:val="0"/>
+        <w:spacing w:after="0" w:line="240" w:lineRule="auto"/>
+        <w:rPr>
+          <w:rFonts w:ascii="Consolas" w:hAnsi="Consolas" w:cs="Consolas"/>
+          <w:sz w:val="20"/>
+          <w:szCs w:val="20"/>
+          <w:lang w:val="en-US"/>
+        </w:rPr>
+      </w:pPr>
+    </w:p>
+    <w:p>
+      <w:pPr>
+        <w:autoSpaceDE w:val="0"/>
+        <w:autoSpaceDN w:val="0"/>
+        <w:adjustRightInd w:val="0"/>
+        <w:spacing w:after="0" w:line="240" w:lineRule="auto"/>
+        <w:rPr>
+          <w:rFonts w:ascii="Consolas" w:hAnsi="Consolas" w:cs="Consolas"/>
+          <w:sz w:val="20"/>
+          <w:szCs w:val="20"/>
+          <w:lang w:val="en-US"/>
+        </w:rPr>
+      </w:pPr>
+      <w:r>
+        <w:rPr>
+          <w:rFonts w:ascii="Consolas" w:hAnsi="Consolas" w:cs="Consolas"/>
+          <w:color w:val="000000"/>
+          <w:sz w:val="20"/>
+          <w:szCs w:val="20"/>
+          <w:lang w:val="en-US"/>
+        </w:rPr>
+        <w:tab/>
+      </w:r>
+      <w:proofErr w:type="gramStart"/>
+      <w:r>
+        <w:rPr>
+          <w:rFonts w:ascii="Consolas" w:hAnsi="Consolas" w:cs="Consolas"/>
+          <w:b/>
+          <w:bCs/>
+          <w:color w:val="7F0055"/>
+          <w:sz w:val="20"/>
+          <w:szCs w:val="20"/>
+          <w:lang w:val="en-US"/>
+        </w:rPr>
+        <w:t>private</w:t>
+      </w:r>
+      <w:proofErr w:type="gramEnd"/>
+      <w:r>
+        <w:rPr>
+          <w:rFonts w:ascii="Consolas" w:hAnsi="Consolas" w:cs="Consolas"/>
+          <w:color w:val="000000"/>
+          <w:sz w:val="20"/>
+          <w:szCs w:val="20"/>
+          <w:lang w:val="en-US"/>
+        </w:rPr>
+        <w:t xml:space="preserve"> String </w:t>
+      </w:r>
+      <w:proofErr w:type="spellStart"/>
+      <w:r>
+        <w:rPr>
+          <w:rFonts w:ascii="Consolas" w:hAnsi="Consolas" w:cs="Consolas"/>
+          <w:color w:val="0000C0"/>
+          <w:sz w:val="20"/>
+          <w:szCs w:val="20"/>
+          <w:lang w:val="en-US"/>
+        </w:rPr>
+        <w:t>coursePrefix</w:t>
+      </w:r>
+      <w:proofErr w:type="spellEnd"/>
+      <w:r>
+        <w:rPr>
+          <w:rFonts w:ascii="Consolas" w:hAnsi="Consolas" w:cs="Consolas"/>
+          <w:color w:val="000000"/>
+          <w:sz w:val="20"/>
+          <w:szCs w:val="20"/>
+          <w:lang w:val="en-US"/>
+        </w:rPr>
+        <w:t>;</w:t>
+      </w:r>
+    </w:p>
+    <w:p>
+      <w:pPr>
+        <w:autoSpaceDE w:val="0"/>
+        <w:autoSpaceDN w:val="0"/>
+        <w:adjustRightInd w:val="0"/>
+        <w:spacing w:after="0" w:line="240" w:lineRule="auto"/>
+        <w:rPr>
+          <w:rFonts w:ascii="Consolas" w:hAnsi="Consolas" w:cs="Consolas"/>
+          <w:sz w:val="20"/>
+          <w:szCs w:val="20"/>
+          <w:lang w:val="en-US"/>
+        </w:rPr>
+      </w:pPr>
+      <w:r>
+        <w:rPr>
+          <w:rFonts w:ascii="Consolas" w:hAnsi="Consolas" w:cs="Consolas"/>
+          <w:color w:val="000000"/>
+          <w:sz w:val="20"/>
+          <w:szCs w:val="20"/>
+          <w:lang w:val="en-US"/>
+        </w:rPr>
+        <w:tab/>
+      </w:r>
+      <w:r>
+        <w:rPr>
+          <w:rFonts w:ascii="Consolas" w:hAnsi="Consolas" w:cs="Consolas"/>
+          <w:color w:val="646464"/>
+          <w:sz w:val="20"/>
+          <w:szCs w:val="20"/>
+          <w:lang w:val="en-US"/>
+        </w:rPr>
+        <w:t>@Override</w:t>
+      </w:r>
+    </w:p>
+    <w:p>
+      <w:pPr>
+        <w:autoSpaceDE w:val="0"/>
+        <w:autoSpaceDN w:val="0"/>
+        <w:adjustRightInd w:val="0"/>
+        <w:spacing w:after="0" w:line="240" w:lineRule="auto"/>
+        <w:rPr>
+          <w:rFonts w:ascii="Consolas" w:hAnsi="Consolas" w:cs="Consolas"/>
+          <w:sz w:val="20"/>
+          <w:szCs w:val="20"/>
+          <w:lang w:val="en-US"/>
+        </w:rPr>
+      </w:pPr>
+      <w:r>
+        <w:rPr>
+          <w:rFonts w:ascii="Consolas" w:hAnsi="Consolas" w:cs="Consolas"/>
+          <w:color w:val="000000"/>
+          <w:sz w:val="20"/>
+          <w:szCs w:val="20"/>
+          <w:lang w:val="en-US"/>
+        </w:rPr>
+        <w:tab/>
+      </w:r>
+      <w:proofErr w:type="gramStart"/>
+      <w:r>
+        <w:rPr>
+          <w:rFonts w:ascii="Consolas" w:hAnsi="Consolas" w:cs="Consolas"/>
+          <w:b/>
+          <w:bCs/>
+          <w:color w:val="7F0055"/>
+          <w:sz w:val="20"/>
+          <w:szCs w:val="20"/>
+          <w:lang w:val="en-US"/>
+        </w:rPr>
+        <w:t>public</w:t>
+      </w:r>
+      <w:proofErr w:type="gramEnd"/>
+      <w:r>
+        <w:rPr>
+          <w:rFonts w:ascii="Consolas" w:hAnsi="Consolas" w:cs="Consolas"/>
+          <w:color w:val="000000"/>
+          <w:sz w:val="20"/>
+          <w:szCs w:val="20"/>
+          <w:lang w:val="en-US"/>
+        </w:rPr>
+        <w:t xml:space="preserve"> </w:t>
+      </w:r>
+      <w:proofErr w:type="spellStart"/>
+      <w:r>
+        <w:rPr>
+          <w:rFonts w:ascii="Consolas" w:hAnsi="Consolas" w:cs="Consolas"/>
+          <w:b/>
+          <w:bCs/>
+          <w:color w:val="7F0055"/>
+          <w:sz w:val="20"/>
+          <w:szCs w:val="20"/>
+          <w:lang w:val="en-US"/>
+        </w:rPr>
+        <w:t>boolean</w:t>
+      </w:r>
+      <w:proofErr w:type="spellEnd"/>
+      <w:r>
+        <w:rPr>
+          <w:rFonts w:ascii="Consolas" w:hAnsi="Consolas" w:cs="Consolas"/>
+          <w:color w:val="000000"/>
+          <w:sz w:val="20"/>
+          <w:szCs w:val="20"/>
+          <w:lang w:val="en-US"/>
+        </w:rPr>
+        <w:t xml:space="preserve"> </w:t>
+      </w:r>
+      <w:proofErr w:type="spellStart"/>
+      <w:r>
+        <w:rPr>
+          <w:rFonts w:ascii="Consolas" w:hAnsi="Consolas" w:cs="Consolas"/>
+          <w:color w:val="000000"/>
+          <w:sz w:val="20"/>
+          <w:szCs w:val="20"/>
+          <w:lang w:val="en-US"/>
+        </w:rPr>
+        <w:t>isValid</w:t>
+      </w:r>
+      <w:proofErr w:type="spellEnd"/>
+      <w:r>
+        <w:rPr>
+          <w:rFonts w:ascii="Consolas" w:hAnsi="Consolas" w:cs="Consolas"/>
+          <w:color w:val="000000"/>
+          <w:sz w:val="20"/>
+          <w:szCs w:val="20"/>
+          <w:lang w:val="en-US"/>
+        </w:rPr>
+        <w:t xml:space="preserve">(String </w:t>
+      </w:r>
+      <w:proofErr w:type="spellStart"/>
+      <w:r>
+        <w:rPr>
+          <w:rFonts w:ascii="Consolas" w:hAnsi="Consolas" w:cs="Consolas"/>
+          <w:color w:val="6A3E3E"/>
+          <w:sz w:val="20"/>
+          <w:szCs w:val="20"/>
+          <w:lang w:val="en-US"/>
+        </w:rPr>
+        <w:t>theCode</w:t>
+      </w:r>
+      <w:proofErr w:type="spellEnd"/>
+      <w:r>
+        <w:rPr>
+          <w:rFonts w:ascii="Consolas" w:hAnsi="Consolas" w:cs="Consolas"/>
+          <w:color w:val="000000"/>
+          <w:sz w:val="20"/>
+          <w:szCs w:val="20"/>
+          <w:lang w:val="en-US"/>
+        </w:rPr>
+        <w:t xml:space="preserve">, </w:t>
+      </w:r>
+      <w:proofErr w:type="spellStart"/>
+      <w:r>
+        <w:rPr>
+          <w:rFonts w:ascii="Consolas" w:hAnsi="Consolas" w:cs="Consolas"/>
+          <w:color w:val="000000"/>
+          <w:sz w:val="20"/>
+          <w:szCs w:val="20"/>
+          <w:lang w:val="en-US"/>
+        </w:rPr>
+        <w:t>ConstraintValidatorContext</w:t>
+      </w:r>
+      <w:proofErr w:type="spellEnd"/>
+      <w:r>
+        <w:rPr>
+          <w:rFonts w:ascii="Consolas" w:hAnsi="Consolas" w:cs="Consolas"/>
+          <w:color w:val="000000"/>
+          <w:sz w:val="20"/>
+          <w:szCs w:val="20"/>
+          <w:lang w:val="en-US"/>
+        </w:rPr>
+        <w:t xml:space="preserve"> </w:t>
+      </w:r>
+      <w:r>
+        <w:rPr>
+          <w:rFonts w:ascii="Consolas" w:hAnsi="Consolas" w:cs="Consolas"/>
+          <w:color w:val="6A3E3E"/>
+          <w:sz w:val="20"/>
+          <w:szCs w:val="20"/>
+          <w:lang w:val="en-US"/>
+        </w:rPr>
+        <w:t>arg1</w:t>
+      </w:r>
+      <w:r>
+        <w:rPr>
+          <w:rFonts w:ascii="Consolas" w:hAnsi="Consolas" w:cs="Consolas"/>
+          <w:color w:val="000000"/>
+          <w:sz w:val="20"/>
+          <w:szCs w:val="20"/>
+          <w:lang w:val="en-US"/>
+        </w:rPr>
+        <w:t>) {</w:t>
+      </w:r>
+    </w:p>
+    <w:p>
+      <w:pPr>
+        <w:autoSpaceDE w:val="0"/>
+        <w:autoSpaceDN w:val="0"/>
+        <w:adjustRightInd w:val="0"/>
+        <w:spacing w:after="0" w:line="240" w:lineRule="auto"/>
+        <w:rPr>
+          <w:rFonts w:ascii="Consolas" w:hAnsi="Consolas" w:cs="Consolas"/>
+          <w:sz w:val="20"/>
+          <w:szCs w:val="20"/>
+          <w:lang w:val="en-US"/>
+        </w:rPr>
+      </w:pPr>
+    </w:p>
+    <w:p>
+      <w:pPr>
+        <w:autoSpaceDE w:val="0"/>
+        <w:autoSpaceDN w:val="0"/>
+        <w:adjustRightInd w:val="0"/>
+        <w:spacing w:after="0" w:line="240" w:lineRule="auto"/>
+        <w:rPr>
+          <w:rFonts w:ascii="Consolas" w:hAnsi="Consolas" w:cs="Consolas"/>
+          <w:sz w:val="20"/>
+          <w:szCs w:val="20"/>
+          <w:lang w:val="en-US"/>
+        </w:rPr>
+      </w:pPr>
+      <w:r>
+        <w:rPr>
+          <w:rFonts w:ascii="Consolas" w:hAnsi="Consolas" w:cs="Consolas"/>
+          <w:color w:val="000000"/>
+          <w:sz w:val="20"/>
+          <w:szCs w:val="20"/>
+          <w:lang w:val="en-US"/>
+        </w:rPr>
+        <w:tab/>
+      </w:r>
+      <w:r>
+        <w:rPr>
+          <w:rFonts w:ascii="Consolas" w:hAnsi="Consolas" w:cs="Consolas"/>
+          <w:color w:val="000000"/>
+          <w:sz w:val="20"/>
+          <w:szCs w:val="20"/>
+          <w:lang w:val="en-US"/>
+        </w:rPr>
+        <w:tab/>
+      </w:r>
+      <w:proofErr w:type="gramStart"/>
+      <w:r>
+        <w:rPr>
+          <w:rFonts w:ascii="Consolas" w:hAnsi="Consolas" w:cs="Consolas"/>
+          <w:b/>
+          <w:bCs/>
+          <w:color w:val="7F0055"/>
+          <w:sz w:val="20"/>
+          <w:szCs w:val="20"/>
+          <w:lang w:val="en-US"/>
+        </w:rPr>
+        <w:t>if</w:t>
+      </w:r>
+      <w:proofErr w:type="gramEnd"/>
+      <w:r>
+        <w:rPr>
+          <w:rFonts w:ascii="Consolas" w:hAnsi="Consolas" w:cs="Consolas"/>
+          <w:color w:val="000000"/>
+          <w:sz w:val="20"/>
+          <w:szCs w:val="20"/>
+          <w:lang w:val="en-US"/>
+        </w:rPr>
+        <w:t xml:space="preserve"> (</w:t>
+      </w:r>
+      <w:proofErr w:type="spellStart"/>
+      <w:r>
+        <w:rPr>
+          <w:rFonts w:ascii="Consolas" w:hAnsi="Consolas" w:cs="Consolas"/>
+          <w:color w:val="6A3E3E"/>
+          <w:sz w:val="20"/>
+          <w:szCs w:val="20"/>
+          <w:lang w:val="en-US"/>
+        </w:rPr>
+        <w:t>theCode</w:t>
+      </w:r>
+      <w:proofErr w:type="spellEnd"/>
+      <w:r>
+        <w:rPr>
+          <w:rFonts w:ascii="Consolas" w:hAnsi="Consolas" w:cs="Consolas"/>
+          <w:color w:val="000000"/>
+          <w:sz w:val="20"/>
+          <w:szCs w:val="20"/>
+          <w:lang w:val="en-US"/>
+        </w:rPr>
+        <w:t xml:space="preserve"> != </w:t>
+      </w:r>
+      <w:r>
+        <w:rPr>
+          <w:rFonts w:ascii="Consolas" w:hAnsi="Consolas" w:cs="Consolas"/>
+          <w:b/>
+          <w:bCs/>
+          <w:color w:val="7F0055"/>
+          <w:sz w:val="20"/>
+          <w:szCs w:val="20"/>
+          <w:lang w:val="en-US"/>
+        </w:rPr>
+        <w:t>null</w:t>
+      </w:r>
+      <w:r>
+        <w:rPr>
+          <w:rFonts w:ascii="Consolas" w:hAnsi="Consolas" w:cs="Consolas"/>
+          <w:color w:val="000000"/>
+          <w:sz w:val="20"/>
+          <w:szCs w:val="20"/>
+          <w:lang w:val="en-US"/>
+        </w:rPr>
+        <w:t>) {</w:t>
+      </w:r>
+    </w:p>
+    <w:p>
+      <w:pPr>
+        <w:autoSpaceDE w:val="0"/>
+        <w:autoSpaceDN w:val="0"/>
+        <w:adjustRightInd w:val="0"/>
+        <w:spacing w:after="0" w:line="240" w:lineRule="auto"/>
+        <w:rPr>
+          <w:rFonts w:ascii="Consolas" w:hAnsi="Consolas" w:cs="Consolas"/>
+          <w:sz w:val="20"/>
+          <w:szCs w:val="20"/>
+          <w:lang w:val="en-US"/>
+        </w:rPr>
+      </w:pPr>
+      <w:r>
+        <w:rPr>
+          <w:rFonts w:ascii="Consolas" w:hAnsi="Consolas" w:cs="Consolas"/>
+          <w:color w:val="000000"/>
+          <w:sz w:val="20"/>
+          <w:szCs w:val="20"/>
+          <w:lang w:val="en-US"/>
+        </w:rPr>
+        <w:tab/>
+      </w:r>
+      <w:r>
+        <w:rPr>
+          <w:rFonts w:ascii="Consolas" w:hAnsi="Consolas" w:cs="Consolas"/>
+          <w:color w:val="000000"/>
+          <w:sz w:val="20"/>
+          <w:szCs w:val="20"/>
+          <w:lang w:val="en-US"/>
+        </w:rPr>
+        <w:tab/>
+      </w:r>
+      <w:r>
+        <w:rPr>
+          <w:rFonts w:ascii="Consolas" w:hAnsi="Consolas" w:cs="Consolas"/>
+          <w:color w:val="000000"/>
+          <w:sz w:val="20"/>
+          <w:szCs w:val="20"/>
+          <w:lang w:val="en-US"/>
+        </w:rPr>
+        <w:tab/>
+      </w:r>
+      <w:proofErr w:type="spellStart"/>
+      <w:proofErr w:type="gramStart"/>
+      <w:r>
+        <w:rPr>
+          <w:rFonts w:ascii="Consolas" w:hAnsi="Consolas" w:cs="Consolas"/>
+          <w:b/>
+          <w:bCs/>
+          <w:color w:val="7F0055"/>
+          <w:sz w:val="20"/>
+          <w:szCs w:val="20"/>
+          <w:lang w:val="en-US"/>
+        </w:rPr>
+        <w:t>boolean</w:t>
+      </w:r>
+      <w:proofErr w:type="spellEnd"/>
+      <w:proofErr w:type="gramEnd"/>
+      <w:r>
+        <w:rPr>
+          <w:rFonts w:ascii="Consolas" w:hAnsi="Consolas" w:cs="Consolas"/>
+          <w:color w:val="000000"/>
+          <w:sz w:val="20"/>
+          <w:szCs w:val="20"/>
+          <w:lang w:val="en-US"/>
+        </w:rPr>
+        <w:t xml:space="preserve"> </w:t>
+      </w:r>
+      <w:r>
+        <w:rPr>
+          <w:rFonts w:ascii="Consolas" w:hAnsi="Consolas" w:cs="Consolas"/>
+          <w:color w:val="6A3E3E"/>
+          <w:sz w:val="20"/>
+          <w:szCs w:val="20"/>
+          <w:lang w:val="en-US"/>
+        </w:rPr>
+        <w:t>result</w:t>
+      </w:r>
+      <w:r>
+        <w:rPr>
+          <w:rFonts w:ascii="Consolas" w:hAnsi="Consolas" w:cs="Consolas"/>
+          <w:color w:val="000000"/>
+          <w:sz w:val="20"/>
+          <w:szCs w:val="20"/>
+          <w:lang w:val="en-US"/>
+        </w:rPr>
+        <w:t xml:space="preserve"> = </w:t>
+      </w:r>
+      <w:proofErr w:type="spellStart"/>
+      <w:r>
+        <w:rPr>
+          <w:rFonts w:ascii="Consolas" w:hAnsi="Consolas" w:cs="Consolas"/>
+          <w:color w:val="6A3E3E"/>
+          <w:sz w:val="20"/>
+          <w:szCs w:val="20"/>
+          <w:lang w:val="en-US"/>
+        </w:rPr>
+        <w:t>theCode</w:t>
+      </w:r>
+      <w:r>
+        <w:rPr>
+          <w:rFonts w:ascii="Consolas" w:hAnsi="Consolas" w:cs="Consolas"/>
+          <w:color w:val="000000"/>
+          <w:sz w:val="20"/>
+          <w:szCs w:val="20"/>
+          <w:lang w:val="en-US"/>
+        </w:rPr>
+        <w:t>.startsWith</w:t>
+      </w:r>
+      <w:proofErr w:type="spellEnd"/>
+      <w:r>
+        <w:rPr>
+          <w:rFonts w:ascii="Consolas" w:hAnsi="Consolas" w:cs="Consolas"/>
+          <w:color w:val="000000"/>
+          <w:sz w:val="20"/>
+          <w:szCs w:val="20"/>
+          <w:lang w:val="en-US"/>
+        </w:rPr>
+        <w:t>(</w:t>
+      </w:r>
+      <w:proofErr w:type="spellStart"/>
+      <w:r>
+        <w:rPr>
+          <w:rFonts w:ascii="Consolas" w:hAnsi="Consolas" w:cs="Consolas"/>
+          <w:color w:val="0000C0"/>
+          <w:sz w:val="20"/>
+          <w:szCs w:val="20"/>
+          <w:lang w:val="en-US"/>
+        </w:rPr>
+        <w:t>coursePrefix</w:t>
+      </w:r>
+      <w:proofErr w:type="spellEnd"/>
+      <w:r>
+        <w:rPr>
+          <w:rFonts w:ascii="Consolas" w:hAnsi="Consolas" w:cs="Consolas"/>
+          <w:color w:val="000000"/>
+          <w:sz w:val="20"/>
+          <w:szCs w:val="20"/>
+          <w:lang w:val="en-US"/>
+        </w:rPr>
+        <w:t>);</w:t>
+      </w:r>
+    </w:p>
+    <w:p>
+      <w:pPr>
+        <w:autoSpaceDE w:val="0"/>
+        <w:autoSpaceDN w:val="0"/>
+        <w:adjustRightInd w:val="0"/>
+        <w:spacing w:after="0" w:line="240" w:lineRule="auto"/>
+        <w:rPr>
+          <w:rFonts w:ascii="Consolas" w:hAnsi="Consolas" w:cs="Consolas"/>
+          <w:sz w:val="20"/>
+          <w:szCs w:val="20"/>
+          <w:lang w:val="en-US"/>
+        </w:rPr>
+      </w:pPr>
+      <w:r>
+        <w:rPr>
+          <w:rFonts w:ascii="Consolas" w:hAnsi="Consolas" w:cs="Consolas"/>
+          <w:color w:val="000000"/>
+          <w:sz w:val="20"/>
+          <w:szCs w:val="20"/>
+          <w:lang w:val="en-US"/>
+        </w:rPr>
+        <w:tab/>
+      </w:r>
+      <w:r>
+        <w:rPr>
+          <w:rFonts w:ascii="Consolas" w:hAnsi="Consolas" w:cs="Consolas"/>
+          <w:color w:val="000000"/>
+          <w:sz w:val="20"/>
+          <w:szCs w:val="20"/>
+          <w:lang w:val="en-US"/>
+        </w:rPr>
+        <w:tab/>
+      </w:r>
+      <w:r>
+        <w:rPr>
+          <w:rFonts w:ascii="Consolas" w:hAnsi="Consolas" w:cs="Consolas"/>
+          <w:color w:val="000000"/>
+          <w:sz w:val="20"/>
+          <w:szCs w:val="20"/>
+          <w:lang w:val="en-US"/>
+        </w:rPr>
+        <w:tab/>
+      </w:r>
+      <w:proofErr w:type="gramStart"/>
+      <w:r>
+        <w:rPr>
+          <w:rFonts w:ascii="Consolas" w:hAnsi="Consolas" w:cs="Consolas"/>
+          <w:b/>
+          <w:bCs/>
+          <w:color w:val="7F0055"/>
+          <w:sz w:val="20"/>
+          <w:szCs w:val="20"/>
+          <w:lang w:val="en-US"/>
+        </w:rPr>
+        <w:t>return</w:t>
+      </w:r>
+      <w:proofErr w:type="gramEnd"/>
+      <w:r>
+        <w:rPr>
+          <w:rFonts w:ascii="Consolas" w:hAnsi="Consolas" w:cs="Consolas"/>
+          <w:color w:val="000000"/>
+          <w:sz w:val="20"/>
+          <w:szCs w:val="20"/>
+          <w:lang w:val="en-US"/>
+        </w:rPr>
+        <w:t xml:space="preserve"> </w:t>
+      </w:r>
+      <w:r>
+        <w:rPr>
+          <w:rFonts w:ascii="Consolas" w:hAnsi="Consolas" w:cs="Consolas"/>
+          <w:color w:val="6A3E3E"/>
+          <w:sz w:val="20"/>
+          <w:szCs w:val="20"/>
+          <w:lang w:val="en-US"/>
+        </w:rPr>
+        <w:t>result</w:t>
+      </w:r>
+      <w:r>
+        <w:rPr>
+          <w:rFonts w:ascii="Consolas" w:hAnsi="Consolas" w:cs="Consolas"/>
+          <w:color w:val="000000"/>
+          <w:sz w:val="20"/>
+          <w:szCs w:val="20"/>
+          <w:lang w:val="en-US"/>
+        </w:rPr>
+        <w:t>;</w:t>
+      </w:r>
+    </w:p>
+    <w:p>
+      <w:pPr>
+        <w:autoSpaceDE w:val="0"/>
+        <w:autoSpaceDN w:val="0"/>
+        <w:adjustRightInd w:val="0"/>
+        <w:spacing w:after="0" w:line="240" w:lineRule="auto"/>
+        <w:rPr>
+          <w:rFonts w:ascii="Consolas" w:hAnsi="Consolas" w:cs="Consolas"/>
+          <w:sz w:val="20"/>
+          <w:szCs w:val="20"/>
+          <w:lang w:val="en-US"/>
+        </w:rPr>
+      </w:pPr>
+      <w:r>
+        <w:rPr>
+          <w:rFonts w:ascii="Consolas" w:hAnsi="Consolas" w:cs="Consolas"/>
+          <w:color w:val="000000"/>
+          <w:sz w:val="20"/>
+          <w:szCs w:val="20"/>
+          <w:lang w:val="en-US"/>
+        </w:rPr>
+        <w:tab/>
+      </w:r>
+      <w:r>
+        <w:rPr>
+          <w:rFonts w:ascii="Consolas" w:hAnsi="Consolas" w:cs="Consolas"/>
+          <w:color w:val="000000"/>
+          <w:sz w:val="20"/>
+          <w:szCs w:val="20"/>
+          <w:lang w:val="en-US"/>
+        </w:rPr>
+        <w:tab/>
+        <w:t>}</w:t>
+      </w:r>
+    </w:p>
+    <w:p>
+      <w:pPr>
+        <w:autoSpaceDE w:val="0"/>
+        <w:autoSpaceDN w:val="0"/>
+        <w:adjustRightInd w:val="0"/>
+        <w:spacing w:after="0" w:line="240" w:lineRule="auto"/>
+        <w:rPr>
+          <w:rFonts w:ascii="Consolas" w:hAnsi="Consolas" w:cs="Consolas"/>
+          <w:sz w:val="20"/>
+          <w:szCs w:val="20"/>
+          <w:lang w:val="en-US"/>
+        </w:rPr>
+      </w:pPr>
+      <w:r>
+        <w:rPr>
+          <w:rFonts w:ascii="Consolas" w:hAnsi="Consolas" w:cs="Consolas"/>
+          <w:color w:val="000000"/>
+          <w:sz w:val="20"/>
+          <w:szCs w:val="20"/>
+          <w:lang w:val="en-US"/>
+        </w:rPr>
+        <w:tab/>
+      </w:r>
+      <w:r>
+        <w:rPr>
+          <w:rFonts w:ascii="Consolas" w:hAnsi="Consolas" w:cs="Consolas"/>
+          <w:color w:val="000000"/>
+          <w:sz w:val="20"/>
+          <w:szCs w:val="20"/>
+          <w:lang w:val="en-US"/>
+        </w:rPr>
+        <w:tab/>
+      </w:r>
+      <w:r>
+        <w:rPr>
+          <w:rFonts w:ascii="Consolas" w:hAnsi="Consolas" w:cs="Consolas"/>
+          <w:color w:val="000000"/>
+          <w:sz w:val="20"/>
+          <w:szCs w:val="20"/>
+          <w:lang w:val="en-US"/>
+        </w:rPr>
+        <w:tab/>
+      </w:r>
+      <w:proofErr w:type="gramStart"/>
+      <w:r>
+        <w:rPr>
+          <w:rFonts w:ascii="Consolas" w:hAnsi="Consolas" w:cs="Consolas"/>
+          <w:b/>
+          <w:bCs/>
+          <w:color w:val="7F0055"/>
+          <w:sz w:val="20"/>
+          <w:szCs w:val="20"/>
+          <w:lang w:val="en-US"/>
+        </w:rPr>
+        <w:t>return</w:t>
+      </w:r>
+      <w:proofErr w:type="gramEnd"/>
+      <w:r>
+        <w:rPr>
+          <w:rFonts w:ascii="Consolas" w:hAnsi="Consolas" w:cs="Consolas"/>
+          <w:color w:val="000000"/>
+          <w:sz w:val="20"/>
+          <w:szCs w:val="20"/>
+          <w:lang w:val="en-US"/>
+        </w:rPr>
+        <w:t xml:space="preserve"> </w:t>
+      </w:r>
+      <w:r>
+        <w:rPr>
+          <w:rFonts w:ascii="Consolas" w:hAnsi="Consolas" w:cs="Consolas"/>
+          <w:b/>
+          <w:bCs/>
+          <w:color w:val="7F0055"/>
+          <w:sz w:val="20"/>
+          <w:szCs w:val="20"/>
+          <w:lang w:val="en-US"/>
+        </w:rPr>
+        <w:t>true</w:t>
+      </w:r>
+      <w:r>
+        <w:rPr>
+          <w:rFonts w:ascii="Consolas" w:hAnsi="Consolas" w:cs="Consolas"/>
+          <w:color w:val="000000"/>
+          <w:sz w:val="20"/>
+          <w:szCs w:val="20"/>
+          <w:lang w:val="en-US"/>
+        </w:rPr>
+        <w:t>;</w:t>
+      </w:r>
+    </w:p>
+    <w:p>
+      <w:pPr>
+        <w:autoSpaceDE w:val="0"/>
+        <w:autoSpaceDN w:val="0"/>
+        <w:adjustRightInd w:val="0"/>
+        <w:spacing w:after="0" w:line="240" w:lineRule="auto"/>
+        <w:rPr>
+          <w:rFonts w:ascii="Consolas" w:hAnsi="Consolas" w:cs="Consolas"/>
+          <w:sz w:val="20"/>
+          <w:szCs w:val="20"/>
+          <w:lang w:val="en-US"/>
+        </w:rPr>
+      </w:pPr>
+      <w:r>
+        <w:rPr>
+          <w:rFonts w:ascii="Consolas" w:hAnsi="Consolas" w:cs="Consolas"/>
+          <w:color w:val="000000"/>
+          <w:sz w:val="20"/>
+          <w:szCs w:val="20"/>
+          <w:lang w:val="en-US"/>
+        </w:rPr>
+        <w:tab/>
+        <w:t>}</w:t>
+      </w:r>
+    </w:p>
+    <w:p>
+      <w:pPr>
+        <w:autoSpaceDE w:val="0"/>
+        <w:autoSpaceDN w:val="0"/>
+        <w:adjustRightInd w:val="0"/>
+        <w:spacing w:after="0" w:line="240" w:lineRule="auto"/>
+        <w:rPr>
+          <w:rFonts w:ascii="Consolas" w:hAnsi="Consolas" w:cs="Consolas"/>
+          <w:sz w:val="20"/>
+          <w:szCs w:val="20"/>
+          <w:lang w:val="en-US"/>
+        </w:rPr>
+      </w:pPr>
+    </w:p>
+    <w:p>
+      <w:pPr>
+        <w:autoSpaceDE w:val="0"/>
+        <w:autoSpaceDN w:val="0"/>
+        <w:adjustRightInd w:val="0"/>
+        <w:spacing w:after="0" w:line="240" w:lineRule="auto"/>
+        <w:rPr>
+          <w:rFonts w:ascii="Consolas" w:hAnsi="Consolas" w:cs="Consolas"/>
+          <w:sz w:val="20"/>
+          <w:szCs w:val="20"/>
+          <w:lang w:val="en-US"/>
+        </w:rPr>
+      </w:pPr>
+      <w:r>
+        <w:rPr>
+          <w:rFonts w:ascii="Consolas" w:hAnsi="Consolas" w:cs="Consolas"/>
+          <w:color w:val="000000"/>
+          <w:sz w:val="20"/>
+          <w:szCs w:val="20"/>
+          <w:lang w:val="en-US"/>
+        </w:rPr>
+        <w:tab/>
+      </w:r>
+      <w:r>
+        <w:rPr>
+          <w:rFonts w:ascii="Consolas" w:hAnsi="Consolas" w:cs="Consolas"/>
+          <w:color w:val="646464"/>
+          <w:sz w:val="20"/>
+          <w:szCs w:val="20"/>
+          <w:lang w:val="en-US"/>
+        </w:rPr>
+        <w:t>@Override</w:t>
+      </w:r>
+    </w:p>
+    <w:p>
+      <w:pPr>
+        <w:autoSpaceDE w:val="0"/>
+        <w:autoSpaceDN w:val="0"/>
+        <w:adjustRightInd w:val="0"/>
+        <w:spacing w:after="0" w:line="240" w:lineRule="auto"/>
+        <w:rPr>
+          <w:rFonts w:ascii="Consolas" w:hAnsi="Consolas" w:cs="Consolas"/>
+          <w:sz w:val="20"/>
+          <w:szCs w:val="20"/>
+          <w:lang w:val="en-US"/>
+        </w:rPr>
+      </w:pPr>
+      <w:r>
+        <w:rPr>
+          <w:rFonts w:ascii="Consolas" w:hAnsi="Consolas" w:cs="Consolas"/>
+          <w:color w:val="000000"/>
+          <w:sz w:val="20"/>
+          <w:szCs w:val="20"/>
+          <w:lang w:val="en-US"/>
+        </w:rPr>
+        <w:tab/>
+      </w:r>
+      <w:proofErr w:type="gramStart"/>
+      <w:r>
+        <w:rPr>
+          <w:rFonts w:ascii="Consolas" w:hAnsi="Consolas" w:cs="Consolas"/>
+          <w:b/>
+          <w:bCs/>
+          <w:color w:val="7F0055"/>
+          <w:sz w:val="20"/>
+          <w:szCs w:val="20"/>
+          <w:lang w:val="en-US"/>
+        </w:rPr>
+        <w:t>public</w:t>
+      </w:r>
+      <w:proofErr w:type="gramEnd"/>
+      <w:r>
+        <w:rPr>
+          <w:rFonts w:ascii="Consolas" w:hAnsi="Consolas" w:cs="Consolas"/>
+          <w:color w:val="000000"/>
+          <w:sz w:val="20"/>
+          <w:szCs w:val="20"/>
+          <w:lang w:val="en-US"/>
+        </w:rPr>
+        <w:t xml:space="preserve"> </w:t>
+      </w:r>
+      <w:r>
+        <w:rPr>
+          <w:rFonts w:ascii="Consolas" w:hAnsi="Consolas" w:cs="Consolas"/>
+          <w:b/>
+          <w:bCs/>
+          <w:color w:val="7F0055"/>
+          <w:sz w:val="20"/>
+          <w:szCs w:val="20"/>
+          <w:lang w:val="en-US"/>
+        </w:rPr>
+        <w:t>void</w:t>
+      </w:r>
+      <w:r>
+        <w:rPr>
+          <w:rFonts w:ascii="Consolas" w:hAnsi="Consolas" w:cs="Consolas"/>
+          <w:color w:val="000000"/>
+          <w:sz w:val="20"/>
+          <w:szCs w:val="20"/>
+          <w:lang w:val="en-US"/>
+        </w:rPr>
+        <w:t xml:space="preserve"> initialize(</w:t>
+      </w:r>
+      <w:proofErr w:type="spellStart"/>
+      <w:r>
+        <w:rPr>
+          <w:rFonts w:ascii="Consolas" w:hAnsi="Consolas" w:cs="Consolas"/>
+          <w:color w:val="646464"/>
+          <w:sz w:val="20"/>
+          <w:szCs w:val="20"/>
+          <w:lang w:val="en-US"/>
+        </w:rPr>
+        <w:t>CourseCode</w:t>
+      </w:r>
+      <w:proofErr w:type="spellEnd"/>
+      <w:r>
+        <w:rPr>
+          <w:rFonts w:ascii="Consolas" w:hAnsi="Consolas" w:cs="Consolas"/>
+          <w:color w:val="000000"/>
+          <w:sz w:val="20"/>
+          <w:szCs w:val="20"/>
+          <w:lang w:val="en-US"/>
+        </w:rPr>
+        <w:t xml:space="preserve"> </w:t>
+      </w:r>
+      <w:proofErr w:type="spellStart"/>
+      <w:r>
+        <w:rPr>
+          <w:rFonts w:ascii="Consolas" w:hAnsi="Consolas" w:cs="Consolas"/>
+          <w:color w:val="6A3E3E"/>
+          <w:sz w:val="20"/>
+          <w:szCs w:val="20"/>
+          <w:lang w:val="en-US"/>
+        </w:rPr>
+        <w:t>theCourseCode</w:t>
+      </w:r>
+      <w:proofErr w:type="spellEnd"/>
+      <w:r>
+        <w:rPr>
+          <w:rFonts w:ascii="Consolas" w:hAnsi="Consolas" w:cs="Consolas"/>
+          <w:color w:val="000000"/>
+          <w:sz w:val="20"/>
+          <w:szCs w:val="20"/>
+          <w:lang w:val="en-US"/>
+        </w:rPr>
+        <w:t>) {</w:t>
+      </w:r>
+    </w:p>
+    <w:p>
+      <w:pPr>
+        <w:autoSpaceDE w:val="0"/>
+        <w:autoSpaceDN w:val="0"/>
+        <w:adjustRightInd w:val="0"/>
+        <w:spacing w:after="0" w:line="240" w:lineRule="auto"/>
+        <w:rPr>
+          <w:rFonts w:ascii="Consolas" w:hAnsi="Consolas" w:cs="Consolas"/>
+          <w:sz w:val="20"/>
+          <w:szCs w:val="20"/>
+        </w:rPr>
+      </w:pPr>
+      <w:r>
+        <w:rPr>
+          <w:rFonts w:ascii="Consolas" w:hAnsi="Consolas" w:cs="Consolas"/>
+          <w:color w:val="000000"/>
+          <w:sz w:val="20"/>
+          <w:szCs w:val="20"/>
+          <w:lang w:val="en-US"/>
+        </w:rPr>
+        <w:tab/>
+      </w:r>
+      <w:r>
+        <w:rPr>
+          <w:rFonts w:ascii="Consolas" w:hAnsi="Consolas" w:cs="Consolas"/>
+          <w:color w:val="000000"/>
+          <w:sz w:val="20"/>
+          <w:szCs w:val="20"/>
+          <w:lang w:val="en-US"/>
+        </w:rPr>
+        <w:tab/>
+      </w:r>
+      <w:proofErr w:type="spellStart"/>
+      <w:r>
+        <w:rPr>
+          <w:rFonts w:ascii="Consolas" w:hAnsi="Consolas" w:cs="Consolas"/>
+          <w:color w:val="0000C0"/>
+          <w:sz w:val="20"/>
+          <w:szCs w:val="20"/>
+        </w:rPr>
+        <w:t>coursePrefix</w:t>
+      </w:r>
+      <w:proofErr w:type="spellEnd"/>
+      <w:r>
+        <w:rPr>
+          <w:rFonts w:ascii="Consolas" w:hAnsi="Consolas" w:cs="Consolas"/>
+          <w:color w:val="000000"/>
+          <w:sz w:val="20"/>
+          <w:szCs w:val="20"/>
+        </w:rPr>
+        <w:t xml:space="preserve"> = </w:t>
+      </w:r>
+      <w:proofErr w:type="spellStart"/>
+      <w:r>
+        <w:rPr>
+          <w:rFonts w:ascii="Consolas" w:hAnsi="Consolas" w:cs="Consolas"/>
+          <w:color w:val="6A3E3E"/>
+          <w:sz w:val="20"/>
+          <w:szCs w:val="20"/>
+        </w:rPr>
+        <w:t>theCourseCode</w:t>
+      </w:r>
+      <w:r>
+        <w:rPr>
+          <w:rFonts w:ascii="Consolas" w:hAnsi="Consolas" w:cs="Consolas"/>
+          <w:color w:val="000000"/>
+          <w:sz w:val="20"/>
+          <w:szCs w:val="20"/>
+        </w:rPr>
+        <w:t>.value</w:t>
+      </w:r>
+      <w:proofErr w:type="spellEnd"/>
+      <w:r>
+        <w:rPr>
+          <w:rFonts w:ascii="Consolas" w:hAnsi="Consolas" w:cs="Consolas"/>
+          <w:color w:val="000000"/>
+          <w:sz w:val="20"/>
+          <w:szCs w:val="20"/>
+        </w:rPr>
+        <w:t>();</w:t>
+      </w:r>
+    </w:p>
+    <w:p>
+      <w:pPr>
+        <w:autoSpaceDE w:val="0"/>
+        <w:autoSpaceDN w:val="0"/>
+        <w:adjustRightInd w:val="0"/>
+        <w:spacing w:after="0" w:line="240" w:lineRule="auto"/>
+        <w:rPr>
+          <w:rFonts w:ascii="Consolas" w:hAnsi="Consolas" w:cs="Consolas"/>
+          <w:sz w:val="20"/>
+          <w:szCs w:val="20"/>
+        </w:rPr>
+      </w:pPr>
+      <w:r>
+        <w:rPr>
+          <w:rFonts w:ascii="Consolas" w:hAnsi="Consolas" w:cs="Consolas"/>
+          <w:color w:val="000000"/>
+          <w:sz w:val="20"/>
+          <w:szCs w:val="20"/>
+        </w:rPr>
+        <w:tab/>
+        <w:t>}</w:t>
+      </w:r>
+    </w:p>
+    <w:p>
+      <w:pPr>
+        <w:autoSpaceDE w:val="0"/>
+        <w:autoSpaceDN w:val="0"/>
+        <w:adjustRightInd w:val="0"/>
+        <w:spacing w:after="0" w:line="240" w:lineRule="auto"/>
+        <w:rPr>
+          <w:rFonts w:ascii="Consolas" w:hAnsi="Consolas" w:cs="Consolas"/>
+          <w:sz w:val="20"/>
+          <w:szCs w:val="20"/>
+        </w:rPr>
+      </w:pPr>
+      <w:r>
+        <w:rPr>
+          <w:rFonts w:ascii="Consolas" w:hAnsi="Consolas" w:cs="Consolas"/>
+          <w:color w:val="000000"/>
+          <w:sz w:val="20"/>
+          <w:szCs w:val="20"/>
+        </w:rPr>
+        <w:tab/>
+      </w:r>
+    </w:p>
+    <w:p>
+      <w:pPr>
+        <w:autoSpaceDE w:val="0"/>
+        <w:autoSpaceDN w:val="0"/>
+        <w:adjustRightInd w:val="0"/>
+        <w:spacing w:after="0" w:line="240" w:lineRule="auto"/>
+        <w:rPr>
+          <w:rFonts w:ascii="Consolas" w:hAnsi="Consolas" w:cs="Consolas"/>
+          <w:sz w:val="20"/>
+          <w:szCs w:val="20"/>
+        </w:rPr>
+      </w:pPr>
+      <w:r>
+        <w:rPr>
+          <w:rFonts w:ascii="Consolas" w:hAnsi="Consolas" w:cs="Consolas"/>
+          <w:color w:val="000000"/>
+          <w:sz w:val="20"/>
+          <w:szCs w:val="20"/>
+        </w:rPr>
+        <w:tab/>
+      </w:r>
+    </w:p>
+    <w:p>
+      <w:pPr>
+        <w:spacing w:line="240" w:lineRule="atLeast"/>
+        <w:rPr>
+          <w:rFonts w:ascii="Consolas" w:hAnsi="Consolas" w:cs="Consolas"/>
+          <w:color w:val="000000"/>
+          <w:sz w:val="20"/>
+          <w:szCs w:val="20"/>
+        </w:rPr>
+      </w:pPr>
+      <w:r>
+        <w:rPr>
+          <w:rFonts w:ascii="Consolas" w:hAnsi="Consolas" w:cs="Consolas"/>
+          <w:color w:val="000000"/>
+          <w:sz w:val="20"/>
+          <w:szCs w:val="20"/>
+        </w:rPr>
+        <w:t>}</w:t>
+      </w:r>
+    </w:p>
+    <w:p>
+      <w:pPr>
+        <w:spacing w:line="240" w:lineRule="atLeast"/>
+        <w:rPr>
+          <w:rFonts w:ascii="Consolas" w:hAnsi="Consolas" w:cs="Consolas"/>
+          <w:color w:val="000000"/>
+          <w:sz w:val="20"/>
+          <w:szCs w:val="20"/>
+        </w:rPr>
+      </w:pPr>
+    </w:p>
+    <w:p>
+      <w:pPr>
+        <w:spacing w:line="240" w:lineRule="atLeast"/>
+        <w:rPr>
+          <w:sz w:val="28"/>
+          <w:szCs w:val="28"/>
+          <w:lang w:val="en-US"/>
+        </w:rPr>
+      </w:pPr>
       <w:bookmarkStart w:id="0" w:name="_GoBack"/>
       <w:bookmarkEnd w:id="0"/>
     </w:p>

</xml_diff>

<commit_message>
Add solution for "Setting up Hibernate Development Environment"
- Update Course lecture
</commit_message>
<xml_diff>
--- a/Course Lecture.docx
+++ b/Course Lecture.docx
@@ -10581,25 +10581,7 @@
           <w:szCs w:val="28"/>
           <w:lang w:val="en-US"/>
         </w:rPr>
-        <w:t xml:space="preserve">Java has a standard Bean Validation API. Defines a metadata model and API for entity validation. Not tied to either the web tier or the persistence tier. Available for server-side apps </w:t>
-      </w:r>
-      <w:proofErr w:type="gramStart"/>
-      <w:r>
-        <w:rPr>
-          <w:sz w:val="28"/>
-          <w:szCs w:val="28"/>
-          <w:lang w:val="en-US"/>
-        </w:rPr>
-        <w:t>and also</w:t>
-      </w:r>
-      <w:proofErr w:type="gramEnd"/>
-      <w:r>
-        <w:rPr>
-          <w:sz w:val="28"/>
-          <w:szCs w:val="28"/>
-          <w:lang w:val="en-US"/>
-        </w:rPr>
-        <w:t xml:space="preserve"> client-side JavaFX/Swing apps (beanvalidation.org). Spring version 4 and higher supports Bean Validation API. </w:t>
+        <w:t xml:space="preserve">Java has a standard Bean Validation API. Defines a metadata model and API for entity validation. Not tied to either the web tier or the persistence tier. Available for server-side apps and also client-side JavaFX/Swing apps (beanvalidation.org). Spring version 4 and higher supports Bean Validation API. </w:t>
       </w:r>
     </w:p>
     <w:p>
@@ -10994,25 +10976,7 @@
           <w:szCs w:val="28"/>
           <w:lang w:val="en-US"/>
         </w:rPr>
-        <w:t xml:space="preserve"> </w:t>
-      </w:r>
-      <w:proofErr w:type="gramStart"/>
-      <w:r>
-        <w:rPr>
-          <w:sz w:val="28"/>
-          <w:szCs w:val="28"/>
-          <w:lang w:val="en-US"/>
-        </w:rPr>
-        <w:t>is executed</w:t>
-      </w:r>
-      <w:proofErr w:type="gramEnd"/>
-      <w:r>
-        <w:rPr>
-          <w:sz w:val="28"/>
-          <w:szCs w:val="28"/>
-          <w:lang w:val="en-US"/>
-        </w:rPr>
-        <w:t>.</w:t>
+        <w:t xml:space="preserve"> is executed.</w:t>
       </w:r>
     </w:p>
     <w:p>
@@ -11078,7 +11042,6 @@
           <w:lang w:val="en-US"/>
         </w:rPr>
       </w:pPr>
-      <w:proofErr w:type="gramStart"/>
       <w:r>
         <w:rPr>
           <w:rFonts w:ascii="Consolas" w:hAnsi="Consolas" w:cs="Consolas"/>
@@ -11100,7 +11063,6 @@
         <w:t>(</w:t>
       </w:r>
       <w:proofErr w:type="spellStart"/>
-      <w:proofErr w:type="gramEnd"/>
       <w:r>
         <w:rPr>
           <w:rFonts w:ascii="Consolas" w:hAnsi="Consolas" w:cs="Consolas"/>
@@ -11181,7 +11143,6 @@
           <w:lang w:val="en-US"/>
         </w:rPr>
       </w:pPr>
-      <w:proofErr w:type="gramStart"/>
       <w:r>
         <w:rPr>
           <w:rFonts w:ascii="Consolas" w:hAnsi="Consolas" w:cs="Consolas"/>
@@ -11200,18 +11161,7 @@
           <w:szCs w:val="20"/>
           <w:lang w:val="en-US"/>
         </w:rPr>
-        <w:t>(</w:t>
-      </w:r>
-      <w:proofErr w:type="gramEnd"/>
-      <w:r>
-        <w:rPr>
-          <w:rFonts w:ascii="Consolas" w:hAnsi="Consolas" w:cs="Consolas"/>
-          <w:color w:val="000000"/>
-          <w:sz w:val="20"/>
-          <w:szCs w:val="20"/>
-          <w:lang w:val="en-US"/>
-        </w:rPr>
-        <w:t xml:space="preserve">{ </w:t>
+        <w:t xml:space="preserve">({ </w:t>
       </w:r>
       <w:proofErr w:type="spellStart"/>
       <w:r>
@@ -11299,7 +11249,6 @@
           <w:lang w:val="en-US"/>
         </w:rPr>
       </w:pPr>
-      <w:proofErr w:type="gramStart"/>
       <w:r>
         <w:rPr>
           <w:rFonts w:ascii="Consolas" w:hAnsi="Consolas" w:cs="Consolas"/>
@@ -11321,7 +11270,6 @@
         <w:t>(</w:t>
       </w:r>
       <w:proofErr w:type="spellStart"/>
-      <w:proofErr w:type="gramEnd"/>
       <w:r>
         <w:rPr>
           <w:rFonts w:ascii="Consolas" w:hAnsi="Consolas" w:cs="Consolas"/>
@@ -11371,7 +11319,6 @@
           <w:lang w:val="en-US"/>
         </w:rPr>
       </w:pPr>
-      <w:proofErr w:type="gramStart"/>
       <w:r>
         <w:rPr>
           <w:rFonts w:ascii="Consolas" w:hAnsi="Consolas" w:cs="Consolas"/>
@@ -11384,7 +11331,6 @@
         </w:rPr>
         <w:t>public</w:t>
       </w:r>
-      <w:proofErr w:type="gramEnd"/>
       <w:r>
         <w:rPr>
           <w:rFonts w:ascii="Consolas" w:hAnsi="Consolas" w:cs="Consolas"/>
@@ -11511,7 +11457,6 @@
         </w:rPr>
         <w:tab/>
       </w:r>
-      <w:proofErr w:type="gramStart"/>
       <w:r>
         <w:rPr>
           <w:rFonts w:ascii="Consolas" w:hAnsi="Consolas" w:cs="Consolas"/>
@@ -11524,7 +11469,6 @@
         </w:rPr>
         <w:t>public</w:t>
       </w:r>
-      <w:proofErr w:type="gramEnd"/>
       <w:r>
         <w:rPr>
           <w:rFonts w:ascii="Consolas" w:hAnsi="Consolas" w:cs="Consolas"/>
@@ -11659,7 +11603,6 @@
         </w:rPr>
         <w:tab/>
       </w:r>
-      <w:proofErr w:type="gramStart"/>
       <w:r>
         <w:rPr>
           <w:rFonts w:ascii="Consolas" w:hAnsi="Consolas" w:cs="Consolas"/>
@@ -11672,7 +11615,6 @@
         </w:rPr>
         <w:t>public</w:t>
       </w:r>
-      <w:proofErr w:type="gramEnd"/>
       <w:r>
         <w:rPr>
           <w:rFonts w:ascii="Consolas" w:hAnsi="Consolas" w:cs="Consolas"/>
@@ -11807,7 +11749,6 @@
         </w:rPr>
         <w:tab/>
       </w:r>
-      <w:proofErr w:type="gramStart"/>
       <w:r>
         <w:rPr>
           <w:rFonts w:ascii="Consolas" w:hAnsi="Consolas" w:cs="Consolas"/>
@@ -11820,7 +11761,6 @@
         </w:rPr>
         <w:t>public</w:t>
       </w:r>
-      <w:proofErr w:type="gramEnd"/>
       <w:r>
         <w:rPr>
           <w:rFonts w:ascii="Consolas" w:hAnsi="Consolas" w:cs="Consolas"/>
@@ -11946,7 +11886,6 @@
         </w:rPr>
         <w:tab/>
       </w:r>
-      <w:proofErr w:type="gramStart"/>
       <w:r>
         <w:rPr>
           <w:rFonts w:ascii="Consolas" w:hAnsi="Consolas" w:cs="Consolas"/>
@@ -11959,7 +11898,6 @@
         </w:rPr>
         <w:t>public</w:t>
       </w:r>
-      <w:proofErr w:type="gramEnd"/>
       <w:r>
         <w:rPr>
           <w:rFonts w:ascii="Consolas" w:hAnsi="Consolas" w:cs="Consolas"/>
@@ -11970,7 +11908,6 @@
         </w:rPr>
         <w:t xml:space="preserve"> Class&lt;? </w:t>
       </w:r>
-      <w:proofErr w:type="gramStart"/>
       <w:r>
         <w:rPr>
           <w:rFonts w:ascii="Consolas" w:hAnsi="Consolas" w:cs="Consolas"/>
@@ -11983,7 +11920,6 @@
         </w:rPr>
         <w:t>extends</w:t>
       </w:r>
-      <w:proofErr w:type="gramEnd"/>
       <w:r>
         <w:rPr>
           <w:rFonts w:ascii="Consolas" w:hAnsi="Consolas" w:cs="Consolas"/>
@@ -12027,6 +11963,7 @@
           <w:rFonts w:ascii="Consolas" w:hAnsi="Consolas" w:cs="Consolas"/>
           <w:sz w:val="20"/>
           <w:szCs w:val="20"/>
+          <w:lang w:val="en-US"/>
         </w:rPr>
       </w:pPr>
       <w:r>
@@ -12035,6 +11972,7 @@
           <w:color w:val="000000"/>
           <w:sz w:val="20"/>
           <w:szCs w:val="20"/>
+          <w:lang w:val="en-US"/>
         </w:rPr>
         <w:t>}</w:t>
       </w:r>
@@ -12072,7 +12010,6 @@
           <w:lang w:val="en-US"/>
         </w:rPr>
       </w:pPr>
-      <w:proofErr w:type="gramStart"/>
       <w:r>
         <w:rPr>
           <w:rFonts w:ascii="Consolas" w:hAnsi="Consolas" w:cs="Consolas"/>
@@ -12085,7 +12022,6 @@
         </w:rPr>
         <w:t>public</w:t>
       </w:r>
-      <w:proofErr w:type="gramEnd"/>
       <w:r>
         <w:rPr>
           <w:rFonts w:ascii="Consolas" w:hAnsi="Consolas" w:cs="Consolas"/>
@@ -12164,7 +12100,6 @@
         </w:rPr>
         <w:tab/>
       </w:r>
-      <w:proofErr w:type="gramStart"/>
       <w:r>
         <w:rPr>
           <w:rFonts w:ascii="Consolas" w:hAnsi="Consolas" w:cs="Consolas"/>
@@ -12177,7 +12112,6 @@
         </w:rPr>
         <w:t>implements</w:t>
       </w:r>
-      <w:proofErr w:type="gramEnd"/>
       <w:r>
         <w:rPr>
           <w:rFonts w:ascii="Consolas" w:hAnsi="Consolas" w:cs="Consolas"/>
@@ -12270,7 +12204,6 @@
         </w:rPr>
         <w:tab/>
       </w:r>
-      <w:proofErr w:type="gramStart"/>
       <w:r>
         <w:rPr>
           <w:rFonts w:ascii="Consolas" w:hAnsi="Consolas" w:cs="Consolas"/>
@@ -12283,7 +12216,6 @@
         </w:rPr>
         <w:t>private</w:t>
       </w:r>
-      <w:proofErr w:type="gramEnd"/>
       <w:r>
         <w:rPr>
           <w:rFonts w:ascii="Consolas" w:hAnsi="Consolas" w:cs="Consolas"/>
@@ -12374,7 +12306,6 @@
         </w:rPr>
         <w:tab/>
       </w:r>
-      <w:proofErr w:type="gramStart"/>
       <w:r>
         <w:rPr>
           <w:rFonts w:ascii="Consolas" w:hAnsi="Consolas" w:cs="Consolas"/>
@@ -12387,7 +12318,6 @@
         </w:rPr>
         <w:t>public</w:t>
       </w:r>
-      <w:proofErr w:type="gramEnd"/>
       <w:r>
         <w:rPr>
           <w:rFonts w:ascii="Consolas" w:hAnsi="Consolas" w:cs="Consolas"/>
@@ -12556,7 +12486,6 @@
         </w:rPr>
         <w:tab/>
       </w:r>
-      <w:proofErr w:type="gramStart"/>
       <w:r>
         <w:rPr>
           <w:rFonts w:ascii="Consolas" w:hAnsi="Consolas" w:cs="Consolas"/>
@@ -12569,7 +12498,6 @@
         </w:rPr>
         <w:t>if</w:t>
       </w:r>
-      <w:proofErr w:type="gramEnd"/>
       <w:r>
         <w:rPr>
           <w:rFonts w:ascii="Consolas" w:hAnsi="Consolas" w:cs="Consolas"/>
@@ -12669,7 +12597,6 @@
         <w:tab/>
       </w:r>
       <w:proofErr w:type="spellStart"/>
-      <w:proofErr w:type="gramStart"/>
       <w:r>
         <w:rPr>
           <w:rFonts w:ascii="Consolas" w:hAnsi="Consolas" w:cs="Consolas"/>
@@ -12683,7 +12610,6 @@
         <w:t>boolean</w:t>
       </w:r>
       <w:proofErr w:type="spellEnd"/>
-      <w:proofErr w:type="gramEnd"/>
       <w:r>
         <w:rPr>
           <w:rFonts w:ascii="Consolas" w:hAnsi="Consolas" w:cs="Consolas"/>
@@ -12812,7 +12738,6 @@
         </w:rPr>
         <w:tab/>
       </w:r>
-      <w:proofErr w:type="gramStart"/>
       <w:r>
         <w:rPr>
           <w:rFonts w:ascii="Consolas" w:hAnsi="Consolas" w:cs="Consolas"/>
@@ -12825,7 +12750,6 @@
         </w:rPr>
         <w:t>return</w:t>
       </w:r>
-      <w:proofErr w:type="gramEnd"/>
       <w:r>
         <w:rPr>
           <w:rFonts w:ascii="Consolas" w:hAnsi="Consolas" w:cs="Consolas"/>
@@ -12935,7 +12859,6 @@
         </w:rPr>
         <w:tab/>
       </w:r>
-      <w:proofErr w:type="gramStart"/>
       <w:r>
         <w:rPr>
           <w:rFonts w:ascii="Consolas" w:hAnsi="Consolas" w:cs="Consolas"/>
@@ -12948,7 +12871,6 @@
         </w:rPr>
         <w:t>return</w:t>
       </w:r>
-      <w:proofErr w:type="gramEnd"/>
       <w:r>
         <w:rPr>
           <w:rFonts w:ascii="Consolas" w:hAnsi="Consolas" w:cs="Consolas"/>
@@ -13078,7 +13000,6 @@
         </w:rPr>
         <w:tab/>
       </w:r>
-      <w:proofErr w:type="gramStart"/>
       <w:r>
         <w:rPr>
           <w:rFonts w:ascii="Consolas" w:hAnsi="Consolas" w:cs="Consolas"/>
@@ -13091,7 +13012,6 @@
         </w:rPr>
         <w:t>public</w:t>
       </w:r>
-      <w:proofErr w:type="gramEnd"/>
       <w:r>
         <w:rPr>
           <w:rFonts w:ascii="Consolas" w:hAnsi="Consolas" w:cs="Consolas"/>
@@ -13179,6 +13099,7 @@
           <w:rFonts w:ascii="Consolas" w:hAnsi="Consolas" w:cs="Consolas"/>
           <w:sz w:val="20"/>
           <w:szCs w:val="20"/>
+          <w:lang w:val="en-US"/>
         </w:rPr>
       </w:pPr>
       <w:r>
@@ -13208,6 +13129,7 @@
           <w:color w:val="0000C0"/>
           <w:sz w:val="20"/>
           <w:szCs w:val="20"/>
+          <w:lang w:val="en-US"/>
         </w:rPr>
         <w:t>coursePrefix</w:t>
       </w:r>
@@ -13218,6 +13140,7 @@
           <w:color w:val="000000"/>
           <w:sz w:val="20"/>
           <w:szCs w:val="20"/>
+          <w:lang w:val="en-US"/>
         </w:rPr>
         <w:t xml:space="preserve"> = </w:t>
       </w:r>
@@ -13228,6 +13151,7 @@
           <w:color w:val="6A3E3E"/>
           <w:sz w:val="20"/>
           <w:szCs w:val="20"/>
+          <w:lang w:val="en-US"/>
         </w:rPr>
         <w:t>theCourseCode</w:t>
       </w:r>
@@ -13237,6 +13161,7 @@
           <w:color w:val="000000"/>
           <w:sz w:val="20"/>
           <w:szCs w:val="20"/>
+          <w:lang w:val="en-US"/>
         </w:rPr>
         <w:t>.value</w:t>
       </w:r>
@@ -13247,6 +13172,7 @@
           <w:color w:val="000000"/>
           <w:sz w:val="20"/>
           <w:szCs w:val="20"/>
+          <w:lang w:val="en-US"/>
         </w:rPr>
         <w:t>();</w:t>
       </w:r>
@@ -13261,6 +13187,7 @@
           <w:rFonts w:ascii="Consolas" w:hAnsi="Consolas" w:cs="Consolas"/>
           <w:sz w:val="20"/>
           <w:szCs w:val="20"/>
+          <w:lang w:val="en-US"/>
         </w:rPr>
       </w:pPr>
       <w:r>
@@ -13269,6 +13196,7 @@
           <w:color w:val="000000"/>
           <w:sz w:val="20"/>
           <w:szCs w:val="20"/>
+          <w:lang w:val="en-US"/>
         </w:rPr>
         <w:tab/>
         <w:t>}</w:t>
@@ -13284,6 +13212,7 @@
           <w:rFonts w:ascii="Consolas" w:hAnsi="Consolas" w:cs="Consolas"/>
           <w:sz w:val="20"/>
           <w:szCs w:val="20"/>
+          <w:lang w:val="en-US"/>
         </w:rPr>
       </w:pPr>
       <w:r>
@@ -13292,6 +13221,7 @@
           <w:color w:val="000000"/>
           <w:sz w:val="20"/>
           <w:szCs w:val="20"/>
+          <w:lang w:val="en-US"/>
         </w:rPr>
         <w:tab/>
       </w:r>
@@ -13306,6 +13236,7 @@
           <w:rFonts w:ascii="Consolas" w:hAnsi="Consolas" w:cs="Consolas"/>
           <w:sz w:val="20"/>
           <w:szCs w:val="20"/>
+          <w:lang w:val="en-US"/>
         </w:rPr>
       </w:pPr>
       <w:r>
@@ -13314,6 +13245,7 @@
           <w:color w:val="000000"/>
           <w:sz w:val="20"/>
           <w:szCs w:val="20"/>
+          <w:lang w:val="en-US"/>
         </w:rPr>
         <w:tab/>
       </w:r>
@@ -13326,6 +13258,7 @@
           <w:color w:val="000000"/>
           <w:sz w:val="20"/>
           <w:szCs w:val="20"/>
+          <w:lang w:val="en-US"/>
         </w:rPr>
       </w:pPr>
       <w:r>
@@ -13334,6 +13267,7 @@
           <w:color w:val="000000"/>
           <w:sz w:val="20"/>
           <w:szCs w:val="20"/>
+          <w:lang w:val="en-US"/>
         </w:rPr>
         <w:t>}</w:t>
       </w:r>
@@ -13346,20 +13280,98 @@
           <w:color w:val="000000"/>
           <w:sz w:val="20"/>
           <w:szCs w:val="20"/>
-        </w:rPr>
-      </w:pPr>
-    </w:p>
-    <w:p>
-      <w:pPr>
-        <w:spacing w:line="240" w:lineRule="atLeast"/>
-        <w:rPr>
-          <w:sz w:val="28"/>
-          <w:szCs w:val="28"/>
-          <w:lang w:val="en-US"/>
-        </w:rPr>
-      </w:pPr>
+          <w:lang w:val="en-US"/>
+        </w:rPr>
+      </w:pPr>
+    </w:p>
+    <w:p>
+      <w:pPr>
+        <w:spacing w:line="240" w:lineRule="atLeast"/>
+        <w:rPr>
+          <w:b/>
+          <w:sz w:val="28"/>
+          <w:szCs w:val="28"/>
+          <w:lang w:val="en-US"/>
+        </w:rPr>
+      </w:pPr>
+      <w:r>
+        <w:rPr>
+          <w:b/>
+          <w:sz w:val="28"/>
+          <w:szCs w:val="28"/>
+          <w:lang w:val="en-US"/>
+        </w:rPr>
+        <w:t>18. Introduction to Hibernate.</w:t>
+      </w:r>
+    </w:p>
+    <w:p>
+      <w:pPr>
+        <w:spacing w:line="240" w:lineRule="atLeast"/>
+        <w:rPr>
+          <w:sz w:val="28"/>
+          <w:szCs w:val="28"/>
+          <w:lang w:val="en-US"/>
+        </w:rPr>
+      </w:pPr>
+      <w:r>
+        <w:rPr>
+          <w:sz w:val="28"/>
+          <w:szCs w:val="28"/>
+          <w:lang w:val="en-US"/>
+        </w:rPr>
+        <w:t>Hibernate.org</w:t>
+      </w:r>
+    </w:p>
+    <w:p>
+      <w:pPr>
+        <w:spacing w:line="240" w:lineRule="atLeast"/>
+        <w:rPr>
+          <w:b/>
+          <w:sz w:val="28"/>
+          <w:szCs w:val="28"/>
+          <w:lang w:val="en-US"/>
+        </w:rPr>
+      </w:pPr>
+      <w:r>
+        <w:rPr>
+          <w:b/>
+          <w:sz w:val="28"/>
+          <w:szCs w:val="28"/>
+          <w:lang w:val="en-US"/>
+        </w:rPr>
+        <w:t xml:space="preserve">19. </w:t>
+      </w:r>
+      <w:r>
+        <w:rPr>
+          <w:b/>
+          <w:sz w:val="28"/>
+          <w:szCs w:val="28"/>
+          <w:lang w:val="en-US"/>
+        </w:rPr>
+        <w:t>Setting Up Hib</w:t>
+      </w:r>
       <w:bookmarkStart w:id="0" w:name="_GoBack"/>
       <w:bookmarkEnd w:id="0"/>
+      <w:r>
+        <w:rPr>
+          <w:b/>
+          <w:sz w:val="28"/>
+          <w:szCs w:val="28"/>
+          <w:lang w:val="en-US"/>
+        </w:rPr>
+        <w:t>ernate Development Environment.</w:t>
+      </w:r>
+    </w:p>
+    <w:p>
+      <w:pPr>
+        <w:spacing w:line="240" w:lineRule="atLeast"/>
+        <w:rPr>
+          <w:b/>
+          <w:sz w:val="28"/>
+          <w:szCs w:val="28"/>
+          <w:lang w:val="en-US"/>
+        </w:rPr>
+      </w:pPr>
     </w:p>
     <w:sectPr>
       <w:pgSz w:w="11906" w:h="16838"/>

</xml_diff>